<commit_message>
Zeping's answer Version 1
</commit_message>
<xml_diff>
--- a/asgn1_submission_template.docx
+++ b/asgn1_submission_template.docx
@@ -1,29 +1,29 @@
 
 <file path=word/document.xml><?xml version="1.0" encoding="utf-8"?>
-<w:document xmlns:wpc="http://schemas.microsoft.com/office/word/2010/wordprocessingCanvas" xmlns:cx="http://schemas.microsoft.com/office/drawing/2014/chartex" xmlns:cx1="http://schemas.microsoft.com/office/drawing/2015/9/8/chartex" xmlns:cx2="http://schemas.microsoft.com/office/drawing/2015/10/21/chartex" xmlns:cx3="http://schemas.microsoft.com/office/drawing/2016/5/9/chartex" xmlns:cx4="http://schemas.microsoft.com/office/drawing/2016/5/10/chartex" xmlns:cx5="http://schemas.microsoft.com/office/drawing/2016/5/11/chartex" xmlns:cx6="http://schemas.microsoft.com/office/drawing/2016/5/12/chartex" xmlns:cx7="http://schemas.microsoft.com/office/drawing/2016/5/13/chartex" xmlns:cx8="http://schemas.microsoft.com/office/drawing/2016/5/14/chartex" xmlns:mc="http://schemas.openxmlformats.org/markup-compatibility/2006" xmlns:aink="http://schemas.microsoft.com/office/drawing/2016/ink" xmlns:am3d="http://schemas.microsoft.com/office/drawing/2017/model3d" xmlns:o="urn:schemas-microsoft-com:office:office" xmlns:oel="http://schemas.microsoft.com/office/2019/extlst" xmlns:r="http://schemas.openxmlformats.org/officeDocument/2006/relationships" xmlns:m="http://schemas.openxmlformats.org/officeDocument/2006/math" xmlns:v="urn:schemas-microsoft-com:vml" xmlns:wp14="http://schemas.microsoft.com/office/word/2010/wordprocessingDrawing" xmlns:wp="http://schemas.openxmlformats.org/drawingml/2006/wordprocessingDrawing" xmlns:w10="urn:schemas-microsoft-com:office:word" xmlns:w="http://schemas.openxmlformats.org/wordprocessingml/2006/main" xmlns:w14="http://schemas.microsoft.com/office/word/2010/wordml" xmlns:w15="http://schemas.microsoft.com/office/word/2012/wordml" xmlns:w16cex="http://schemas.microsoft.com/office/word/2018/wordml/cex" xmlns:w16cid="http://schemas.microsoft.com/office/word/2016/wordml/cid" xmlns:w16="http://schemas.microsoft.com/office/word/2018/wordml" xmlns:w16sdtdh="http://schemas.microsoft.com/office/word/2020/wordml/sdtdatahash" xmlns:w16se="http://schemas.microsoft.com/office/word/2015/wordml/symex" xmlns:wpg="http://schemas.microsoft.com/office/word/2010/wordprocessingGroup" xmlns:wpi="http://schemas.microsoft.com/office/word/2010/wordprocessingInk" xmlns:wne="http://schemas.microsoft.com/office/word/2006/wordml" xmlns:wps="http://schemas.microsoft.com/office/word/2010/wordprocessingShape" mc:Ignorable="w14 w15 w16se w16cid w16 w16cex w16sdtdh wp14">
+<w:document xmlns:wpc="http://schemas.microsoft.com/office/word/2010/wordprocessingCanvas" xmlns:cx="http://schemas.microsoft.com/office/drawing/2014/chartex" xmlns:cx1="http://schemas.microsoft.com/office/drawing/2015/9/8/chartex" xmlns:cx2="http://schemas.microsoft.com/office/drawing/2015/10/21/chartex" xmlns:cx3="http://schemas.microsoft.com/office/drawing/2016/5/9/chartex" xmlns:cx4="http://schemas.microsoft.com/office/drawing/2016/5/10/chartex" xmlns:cx5="http://schemas.microsoft.com/office/drawing/2016/5/11/chartex" xmlns:cx6="http://schemas.microsoft.com/office/drawing/2016/5/12/chartex" xmlns:cx7="http://schemas.microsoft.com/office/drawing/2016/5/13/chartex" xmlns:cx8="http://schemas.microsoft.com/office/drawing/2016/5/14/chartex" xmlns:mc="http://schemas.openxmlformats.org/markup-compatibility/2006" xmlns:aink="http://schemas.microsoft.com/office/drawing/2016/ink" xmlns:am3d="http://schemas.microsoft.com/office/drawing/2017/model3d" xmlns:o="urn:schemas-microsoft-com:office:office" xmlns:r="http://schemas.openxmlformats.org/officeDocument/2006/relationships" xmlns:m="http://schemas.openxmlformats.org/officeDocument/2006/math" xmlns:v="urn:schemas-microsoft-com:vml" xmlns:wp14="http://schemas.microsoft.com/office/word/2010/wordprocessingDrawing" xmlns:wp="http://schemas.openxmlformats.org/drawingml/2006/wordprocessingDrawing" xmlns:w10="urn:schemas-microsoft-com:office:word" xmlns:w="http://schemas.openxmlformats.org/wordprocessingml/2006/main" xmlns:w14="http://schemas.microsoft.com/office/word/2010/wordml" xmlns:w15="http://schemas.microsoft.com/office/word/2012/wordml" xmlns:w16cex="http://schemas.microsoft.com/office/word/2018/wordml/cex" xmlns:w16cid="http://schemas.microsoft.com/office/word/2016/wordml/cid" xmlns:w16="http://schemas.microsoft.com/office/word/2018/wordml" xmlns:w16sdtdh="http://schemas.microsoft.com/office/word/2020/wordml/sdtdatahash" xmlns:w16se="http://schemas.microsoft.com/office/word/2015/wordml/symex" xmlns:wpg="http://schemas.microsoft.com/office/word/2010/wordprocessingGroup" xmlns:wpi="http://schemas.microsoft.com/office/word/2010/wordprocessingInk" xmlns:wne="http://schemas.microsoft.com/office/word/2006/wordml" xmlns:wps="http://schemas.microsoft.com/office/word/2010/wordprocessingShape" mc:Ignorable="w14 w15 w16se w16cid w16 w16cex w16sdtdh wp14">
   <w:body>
     <w:p>
       <w:r>
         <w:rPr>
-          <w:rStyle w:val="TitleChar"/>
+          <w:rStyle w:val="a4"/>
         </w:rPr>
         <w:t>ANLP Assignment 1 2021</w:t>
       </w:r>
       <w:r>
         <w:rPr>
-          <w:rStyle w:val="TitleChar"/>
+          <w:rStyle w:val="a4"/>
         </w:rPr>
         <w:br/>
       </w:r>
       <w:r>
         <w:rPr>
-          <w:rStyle w:val="SubtitleChar"/>
+          <w:rStyle w:val="a6"/>
         </w:rPr>
         <w:t>Marked anonymously: do not add your name(s) or ID numbers.</w:t>
       </w:r>
       <w:r>
         <w:rPr>
-          <w:rStyle w:val="SubtitleChar"/>
+          <w:rStyle w:val="a6"/>
         </w:rPr>
         <w:br/>
       </w:r>
@@ -49,7 +49,7 @@
     </w:p>
     <w:p>
       <w:pPr>
-        <w:pStyle w:val="Heading1"/>
+        <w:pStyle w:val="1"/>
       </w:pPr>
       <w:bookmarkStart w:id="0" w:name="preprocessing-each-line-10-marks"/>
       <w:bookmarkEnd w:id="0"/>
@@ -90,29 +90,7 @@
           <w:szCs w:val="21"/>
           <w:lang w:val="en-US" w:eastAsia="zh-CN"/>
         </w:rPr>
-        <w:t xml:space="preserve">#We convert set to string for </w:t>
-      </w:r>
-      <w:proofErr w:type="gramStart"/>
-      <w:r>
-        <w:rPr>
-          <w:rFonts w:ascii="Consolas" w:eastAsia="Times New Roman" w:hAnsi="Consolas" w:cs="Times New Roman"/>
-          <w:color w:val="6A9955"/>
-          <w:sz w:val="21"/>
-          <w:szCs w:val="21"/>
-          <w:lang w:val="en-US" w:eastAsia="zh-CN"/>
-        </w:rPr>
-        <w:t>O(</w:t>
-      </w:r>
-      <w:proofErr w:type="gramEnd"/>
-      <w:r>
-        <w:rPr>
-          <w:rFonts w:ascii="Consolas" w:eastAsia="Times New Roman" w:hAnsi="Consolas" w:cs="Times New Roman"/>
-          <w:color w:val="6A9955"/>
-          <w:sz w:val="21"/>
-          <w:szCs w:val="21"/>
-          <w:lang w:val="en-US" w:eastAsia="zh-CN"/>
-        </w:rPr>
-        <w:t>1) lookup</w:t>
+        <w:t>#We convert set to string for O(1) lookup</w:t>
       </w:r>
     </w:p>
     <w:p>
@@ -127,7 +105,6 @@
           <w:lang w:val="en-US" w:eastAsia="zh-CN"/>
         </w:rPr>
       </w:pPr>
-      <w:proofErr w:type="spellStart"/>
       <w:r>
         <w:rPr>
           <w:rFonts w:ascii="Consolas" w:eastAsia="Times New Roman" w:hAnsi="Consolas" w:cs="Times New Roman"/>
@@ -138,7 +115,6 @@
         </w:rPr>
         <w:t>validCharacters</w:t>
       </w:r>
-      <w:proofErr w:type="spellEnd"/>
       <w:r>
         <w:rPr>
           <w:rFonts w:ascii="Consolas" w:eastAsia="Times New Roman" w:hAnsi="Consolas" w:cs="Times New Roman"/>
@@ -149,7 +125,6 @@
         </w:rPr>
         <w:t xml:space="preserve"> = </w:t>
       </w:r>
-      <w:proofErr w:type="gramStart"/>
       <w:r>
         <w:rPr>
           <w:rFonts w:ascii="Consolas" w:eastAsia="Times New Roman" w:hAnsi="Consolas" w:cs="Times New Roman"/>
@@ -170,7 +145,6 @@
         </w:rPr>
         <w:t>(</w:t>
       </w:r>
-      <w:proofErr w:type="gramEnd"/>
       <w:r>
         <w:rPr>
           <w:rFonts w:ascii="Consolas" w:eastAsia="Times New Roman" w:hAnsi="Consolas" w:cs="Times New Roman"/>
@@ -247,7 +221,6 @@
         </w:rPr>
         <w:t xml:space="preserve"> </w:t>
       </w:r>
-      <w:proofErr w:type="spellStart"/>
       <w:r>
         <w:rPr>
           <w:rFonts w:ascii="Consolas" w:eastAsia="Times New Roman" w:hAnsi="Consolas" w:cs="Times New Roman"/>
@@ -258,7 +231,6 @@
         </w:rPr>
         <w:t>preprocess_line</w:t>
       </w:r>
-      <w:proofErr w:type="spellEnd"/>
       <w:r>
         <w:rPr>
           <w:rFonts w:ascii="Consolas" w:eastAsia="Times New Roman" w:hAnsi="Consolas" w:cs="Times New Roman"/>
@@ -451,8 +423,6 @@
         </w:rPr>
         <w:t>=</w:t>
       </w:r>
-      <w:proofErr w:type="spellStart"/>
-      <w:proofErr w:type="gramStart"/>
       <w:r>
         <w:rPr>
           <w:rFonts w:ascii="Consolas" w:eastAsia="Times New Roman" w:hAnsi="Consolas" w:cs="Times New Roman"/>
@@ -471,19 +441,7 @@
           <w:szCs w:val="21"/>
           <w:lang w:val="en-US" w:eastAsia="zh-CN"/>
         </w:rPr>
-        <w:t>.replace</w:t>
-      </w:r>
-      <w:proofErr w:type="spellEnd"/>
-      <w:proofErr w:type="gramEnd"/>
-      <w:r>
-        <w:rPr>
-          <w:rFonts w:ascii="Consolas" w:eastAsia="Times New Roman" w:hAnsi="Consolas" w:cs="Times New Roman"/>
-          <w:color w:val="D4D4D4"/>
-          <w:sz w:val="21"/>
-          <w:szCs w:val="21"/>
-          <w:lang w:val="en-US" w:eastAsia="zh-CN"/>
-        </w:rPr>
-        <w:t>(</w:t>
+        <w:t>.replace(</w:t>
       </w:r>
       <w:r>
         <w:rPr>
@@ -568,7 +526,6 @@
         </w:rPr>
         <w:t xml:space="preserve">    </w:t>
       </w:r>
-      <w:proofErr w:type="gramStart"/>
       <w:r>
         <w:rPr>
           <w:rFonts w:ascii="Consolas" w:eastAsia="Times New Roman" w:hAnsi="Consolas" w:cs="Times New Roman"/>
@@ -577,18 +534,7 @@
           <w:szCs w:val="21"/>
           <w:lang w:val="en-US" w:eastAsia="zh-CN"/>
         </w:rPr>
-        <w:t>#.lower</w:t>
-      </w:r>
-      <w:proofErr w:type="gramEnd"/>
-      <w:r>
-        <w:rPr>
-          <w:rFonts w:ascii="Consolas" w:eastAsia="Times New Roman" w:hAnsi="Consolas" w:cs="Times New Roman"/>
-          <w:color w:val="6A9955"/>
-          <w:sz w:val="21"/>
-          <w:szCs w:val="21"/>
-          <w:lang w:val="en-US" w:eastAsia="zh-CN"/>
-        </w:rPr>
-        <w:t>() automatically changes all capitals to lower.</w:t>
+        <w:t>#.lower() automatically changes all capitals to lower.</w:t>
       </w:r>
     </w:p>
     <w:p>
@@ -633,7 +579,6 @@
         </w:rPr>
         <w:t xml:space="preserve"> </w:t>
       </w:r>
-      <w:proofErr w:type="spellStart"/>
       <w:r>
         <w:rPr>
           <w:rFonts w:ascii="Consolas" w:eastAsia="Times New Roman" w:hAnsi="Consolas" w:cs="Times New Roman"/>
@@ -644,7 +589,6 @@
         </w:rPr>
         <w:t>i</w:t>
       </w:r>
-      <w:proofErr w:type="spellEnd"/>
       <w:r>
         <w:rPr>
           <w:rFonts w:ascii="Consolas" w:eastAsia="Times New Roman" w:hAnsi="Consolas" w:cs="Times New Roman"/>
@@ -675,8 +619,6 @@
         </w:rPr>
         <w:t xml:space="preserve"> </w:t>
       </w:r>
-      <w:proofErr w:type="spellStart"/>
-      <w:proofErr w:type="gramStart"/>
       <w:r>
         <w:rPr>
           <w:rFonts w:ascii="Consolas" w:eastAsia="Times New Roman" w:hAnsi="Consolas" w:cs="Times New Roman"/>
@@ -695,19 +637,7 @@
           <w:szCs w:val="21"/>
           <w:lang w:val="en-US" w:eastAsia="zh-CN"/>
         </w:rPr>
-        <w:t>.lower</w:t>
-      </w:r>
-      <w:proofErr w:type="spellEnd"/>
-      <w:proofErr w:type="gramEnd"/>
-      <w:r>
-        <w:rPr>
-          <w:rFonts w:ascii="Consolas" w:eastAsia="Times New Roman" w:hAnsi="Consolas" w:cs="Times New Roman"/>
-          <w:color w:val="D4D4D4"/>
-          <w:sz w:val="21"/>
-          <w:szCs w:val="21"/>
-          <w:lang w:val="en-US" w:eastAsia="zh-CN"/>
-        </w:rPr>
-        <w:t>():</w:t>
+        <w:t>.lower():</w:t>
       </w:r>
     </w:p>
     <w:p>
@@ -752,7 +682,6 @@
         </w:rPr>
         <w:t xml:space="preserve"> </w:t>
       </w:r>
-      <w:proofErr w:type="spellStart"/>
       <w:r>
         <w:rPr>
           <w:rFonts w:ascii="Consolas" w:eastAsia="Times New Roman" w:hAnsi="Consolas" w:cs="Times New Roman"/>
@@ -763,7 +692,6 @@
         </w:rPr>
         <w:t>i</w:t>
       </w:r>
-      <w:proofErr w:type="spellEnd"/>
       <w:r>
         <w:rPr>
           <w:rFonts w:ascii="Consolas" w:eastAsia="Times New Roman" w:hAnsi="Consolas" w:cs="Times New Roman"/>
@@ -794,7 +722,6 @@
         </w:rPr>
         <w:t xml:space="preserve"> </w:t>
       </w:r>
-      <w:proofErr w:type="spellStart"/>
       <w:r>
         <w:rPr>
           <w:rFonts w:ascii="Consolas" w:eastAsia="Times New Roman" w:hAnsi="Consolas" w:cs="Times New Roman"/>
@@ -805,7 +732,6 @@
         </w:rPr>
         <w:t>validCharacters</w:t>
       </w:r>
-      <w:proofErr w:type="spellEnd"/>
       <w:r>
         <w:rPr>
           <w:rFonts w:ascii="Consolas" w:eastAsia="Times New Roman" w:hAnsi="Consolas" w:cs="Times New Roman"/>
@@ -859,7 +785,6 @@
         </w:rPr>
         <w:t xml:space="preserve"> </w:t>
       </w:r>
-      <w:proofErr w:type="spellStart"/>
       <w:r>
         <w:rPr>
           <w:rFonts w:ascii="Consolas" w:eastAsia="Times New Roman" w:hAnsi="Consolas" w:cs="Times New Roman"/>
@@ -870,7 +795,6 @@
         </w:rPr>
         <w:t>i</w:t>
       </w:r>
-      <w:proofErr w:type="spellEnd"/>
       <w:r>
         <w:rPr>
           <w:rFonts w:ascii="Consolas" w:eastAsia="Times New Roman" w:hAnsi="Consolas" w:cs="Times New Roman"/>
@@ -901,7 +825,6 @@
         </w:rPr>
         <w:t xml:space="preserve"> </w:t>
       </w:r>
-      <w:proofErr w:type="gramStart"/>
       <w:r>
         <w:rPr>
           <w:rFonts w:ascii="Consolas" w:eastAsia="Times New Roman" w:hAnsi="Consolas" w:cs="Times New Roman"/>
@@ -922,7 +845,6 @@
         </w:rPr>
         <w:t>(</w:t>
       </w:r>
-      <w:proofErr w:type="gramEnd"/>
       <w:r>
         <w:rPr>
           <w:rFonts w:ascii="Consolas" w:eastAsia="Times New Roman" w:hAnsi="Consolas" w:cs="Times New Roman"/>
@@ -1082,7 +1004,6 @@
         </w:rPr>
         <w:t xml:space="preserve"> += </w:t>
       </w:r>
-      <w:proofErr w:type="spellStart"/>
       <w:r>
         <w:rPr>
           <w:rFonts w:ascii="Consolas" w:eastAsia="Times New Roman" w:hAnsi="Consolas" w:cs="Times New Roman"/>
@@ -1093,7 +1014,6 @@
         </w:rPr>
         <w:t>i</w:t>
       </w:r>
-      <w:proofErr w:type="spellEnd"/>
     </w:p>
     <w:p>
       <w:pPr>
@@ -1125,29 +1045,7 @@
           <w:szCs w:val="21"/>
           <w:lang w:val="en-US" w:eastAsia="zh-CN"/>
         </w:rPr>
-        <w:t>#</w:t>
-      </w:r>
-      <w:proofErr w:type="gramStart"/>
-      <w:r>
-        <w:rPr>
-          <w:rFonts w:ascii="Consolas" w:eastAsia="Times New Roman" w:hAnsi="Consolas" w:cs="Times New Roman"/>
-          <w:color w:val="6A9955"/>
-          <w:sz w:val="21"/>
-          <w:szCs w:val="21"/>
-          <w:lang w:val="en-US" w:eastAsia="zh-CN"/>
-        </w:rPr>
-        <w:t>add</w:t>
-      </w:r>
-      <w:proofErr w:type="gramEnd"/>
-      <w:r>
-        <w:rPr>
-          <w:rFonts w:ascii="Consolas" w:eastAsia="Times New Roman" w:hAnsi="Consolas" w:cs="Times New Roman"/>
-          <w:color w:val="6A9955"/>
-          <w:sz w:val="21"/>
-          <w:szCs w:val="21"/>
-          <w:lang w:val="en-US" w:eastAsia="zh-CN"/>
-        </w:rPr>
-        <w:t xml:space="preserve"> end-sentence symbol</w:t>
+        <w:t>#add end-sentence symbol</w:t>
       </w:r>
     </w:p>
     <w:p>
@@ -1282,7 +1180,7 @@
     <w:p/>
     <w:p>
       <w:pPr>
-        <w:pStyle w:val="Heading1"/>
+        <w:pStyle w:val="1"/>
       </w:pPr>
       <w:bookmarkStart w:id="1" w:name="examining-a-pre-trained-model-10-marks"/>
       <w:bookmarkEnd w:id="1"/>
@@ -1292,19 +1190,175 @@
       </w:r>
     </w:p>
     <w:p>
-      <w:r>
-        <w:t xml:space="preserve">As every possible trigram possibility has an associated probability, and many of these trigrams have the same probability, we believe that Add-Alpha Smoothing was likely the estimation method used, of which </w:t>
-      </w:r>
-      <w:r>
-        <w:t xml:space="preserve">the probability 3.333e-02 is probably the alpha if the trigram </w:t>
-      </w:r>
-      <w:proofErr w:type="gramStart"/>
-      <w:r>
-        <w:t>doesn’t</w:t>
-      </w:r>
-      <w:proofErr w:type="gramEnd"/>
-      <w:r>
-        <w:t xml:space="preserve"> actually exist within the corpus.</w:t>
+      <w:pPr>
+        <w:rPr>
+          <w:rFonts w:hint="eastAsia"/>
+          <w:lang w:eastAsia="zh-CN"/>
+        </w:rPr>
+      </w:pPr>
+      <w:r>
+        <w:rPr>
+          <w:lang w:eastAsia="zh-CN"/>
+        </w:rPr>
+        <w:t>There are 30 possible characters including the start/end sentence symbol</w:t>
+      </w:r>
+      <w:r>
+        <w:rPr>
+          <w:lang w:eastAsia="zh-CN"/>
+        </w:rPr>
+        <w:t xml:space="preserve"> in this language system</w:t>
+      </w:r>
+      <w:r>
+        <w:rPr>
+          <w:lang w:eastAsia="zh-CN"/>
+        </w:rPr>
+        <w:t>, so there should be 27000 possible trigrams. However, some trigrams are logically impossible (e.g., “a##” and “</w:t>
+      </w:r>
+      <w:r>
+        <w:rPr>
+          <w:lang w:eastAsia="zh-CN"/>
+        </w:rPr>
+        <w:t>a#a</w:t>
+      </w:r>
+      <w:r>
+        <w:rPr>
+          <w:lang w:eastAsia="zh-CN"/>
+        </w:rPr>
+        <w:t>”)</w:t>
+      </w:r>
+      <w:r>
+        <w:rPr>
+          <w:lang w:eastAsia="zh-CN"/>
+        </w:rPr>
+        <w:t>, so there are 26100 trigrams left, which are exactly contained in the pre-trained model. Among these trigrams, some are factually impossible, like “zxv”, which cannot be found in a dictionary (but admittedly, these trigrams may appear in some academic terms).</w:t>
+      </w:r>
+    </w:p>
+    <w:p>
+      <w:r>
+        <w:t xml:space="preserve">As every possible trigram </w:t>
+      </w:r>
+      <w:r>
+        <w:t>in the model</w:t>
+      </w:r>
+      <w:r>
+        <w:t xml:space="preserve"> has a</w:t>
+      </w:r>
+      <w:r>
+        <w:t xml:space="preserve"> positive</w:t>
+      </w:r>
+      <w:r>
+        <w:t xml:space="preserve"> probability, and many of these trigrams</w:t>
+      </w:r>
+      <w:r>
+        <w:t xml:space="preserve"> (especially those “factually impossible” trigrams)</w:t>
+      </w:r>
+      <w:r>
+        <w:t xml:space="preserve"> have the same probability, we believe that Add-Alpha Smoothing</w:t>
+      </w:r>
+      <w:r>
+        <w:t xml:space="preserve"> or</w:t>
+      </w:r>
+      <w:r>
+        <w:t xml:space="preserve"> was likely the estimation method</w:t>
+      </w:r>
+      <w:r>
+        <w:t xml:space="preserve"> (e.g., backoff or interpolation)</w:t>
+      </w:r>
+      <w:r>
+        <w:t xml:space="preserve"> used, </w:t>
+      </w:r>
+      <w:r>
+        <w:rPr>
+          <w:color w:val="FF0000"/>
+        </w:rPr>
+        <w:t xml:space="preserve">of which </w:t>
+      </w:r>
+      <w:r>
+        <w:rPr>
+          <w:color w:val="FF0000"/>
+        </w:rPr>
+        <w:t>the probability 3.333e-02 is probably the alpha if the trigram doesn’t actually exist within the corpus</w:t>
+      </w:r>
+      <w:r>
+        <w:t xml:space="preserve"> </w:t>
+      </w:r>
+      <w:r>
+        <w:rPr>
+          <w:color w:val="FF0000"/>
+        </w:rPr>
+        <w:t>(I do</w:t>
+      </w:r>
+      <w:r>
+        <w:rPr>
+          <w:color w:val="FF0000"/>
+        </w:rPr>
+        <w:t xml:space="preserve"> not agree with it, I think this number only indicates the number of possible characters. For example, if the condition bigram is “  ”, there are 30 possible trigrams but none of them are factual possible, so the smoothing result is </w:t>
+      </w:r>
+      <w:r>
+        <w:rPr>
+          <w:rFonts w:hint="eastAsia"/>
+          <w:color w:val="FF0000"/>
+          <w:lang w:eastAsia="zh-CN"/>
+        </w:rPr>
+        <w:t>α</w:t>
+      </w:r>
+      <w:r>
+        <w:rPr>
+          <w:color w:val="FF0000"/>
+        </w:rPr>
+        <w:t>/30*</w:t>
+      </w:r>
+      <w:r>
+        <w:rPr>
+          <w:rFonts w:hint="eastAsia"/>
+          <w:color w:val="FF0000"/>
+          <w:lang w:eastAsia="zh-CN"/>
+        </w:rPr>
+        <w:t>α</w:t>
+      </w:r>
+      <w:r>
+        <w:rPr>
+          <w:color w:val="FF0000"/>
+        </w:rPr>
+        <w:t>=1/30</w:t>
+      </w:r>
+      <w:r>
+        <w:rPr>
+          <w:color w:val="FF0000"/>
+        </w:rPr>
+        <w:t>)</w:t>
+      </w:r>
+      <w:r>
+        <w:t>.</w:t>
+      </w:r>
+      <w:r>
+        <w:t xml:space="preserve"> T</w:t>
+      </w:r>
+      <w:r>
+        <w:rPr>
+          <w:rFonts w:hint="eastAsia"/>
+          <w:lang w:eastAsia="zh-CN"/>
+        </w:rPr>
+        <w:t>o</w:t>
+      </w:r>
+      <w:r>
+        <w:rPr>
+          <w:lang w:eastAsia="zh-CN"/>
+        </w:rPr>
+        <w:t xml:space="preserve"> </w:t>
+      </w:r>
+      <w:r>
+        <w:rPr>
+          <w:rFonts w:hint="eastAsia"/>
+          <w:lang w:eastAsia="zh-CN"/>
+        </w:rPr>
+        <w:t>further</w:t>
+      </w:r>
+      <w:r>
+        <w:rPr>
+          <w:lang w:eastAsia="zh-CN"/>
+        </w:rPr>
+        <w:t xml:space="preserve"> reduce uncertainty, we calculated the sum of conditional probabilities for each possible condition bigrams, and compared them with 1. All of them were close to 1 (with absolute tolerance 0.001), which indicated a naïve backoff impossible. Probably an advanced backoff method is used.</w:t>
       </w:r>
     </w:p>
     <w:p/>
@@ -1315,7 +1369,7 @@
     </w:p>
     <w:p>
       <w:pPr>
-        <w:pStyle w:val="Heading1"/>
+        <w:pStyle w:val="1"/>
       </w:pPr>
       <w:r>
         <w:lastRenderedPageBreak/>
@@ -1324,7 +1378,7 @@
     </w:p>
     <w:p>
       <w:pPr>
-        <w:pStyle w:val="Heading2"/>
+        <w:pStyle w:val="2"/>
       </w:pPr>
       <w:bookmarkStart w:id="2" w:name="model-description"/>
       <w:bookmarkEnd w:id="2"/>
@@ -1333,13 +1387,47 @@
       </w:r>
     </w:p>
     <w:p>
-      <w:r>
-        <w:t>Replace this text with your answer to this part of the question.</w:t>
-      </w:r>
-    </w:p>
-    <w:p>
-      <w:pPr>
-        <w:pStyle w:val="Heading2"/>
+      <w:pPr>
+        <w:rPr>
+          <w:rFonts w:hint="eastAsia"/>
+          <w:lang w:eastAsia="zh-CN"/>
+        </w:rPr>
+      </w:pPr>
+      <w:r>
+        <w:rPr>
+          <w:rFonts w:hint="eastAsia"/>
+          <w:lang w:eastAsia="zh-CN"/>
+        </w:rPr>
+        <w:t>I</w:t>
+      </w:r>
+      <w:r>
+        <w:rPr>
+          <w:lang w:eastAsia="zh-CN"/>
+        </w:rPr>
+        <w:t xml:space="preserve">nspired by the pre-trained model, we introduced all logically possible trigrams to our model, and conducted a Add-One smoothing. We then estimated the </w:t>
+      </w:r>
+      <w:r>
+        <w:rPr>
+          <w:lang w:eastAsia="zh-CN"/>
+        </w:rPr>
+        <w:t xml:space="preserve">conditional </w:t>
+      </w:r>
+      <w:r>
+        <w:rPr>
+          <w:lang w:eastAsia="zh-CN"/>
+        </w:rPr>
+        <w:t>probability of each trigram using maximum likelihood method.</w:t>
+      </w:r>
+      <w:r>
+        <w:rPr>
+          <w:lang w:eastAsia="zh-CN"/>
+        </w:rPr>
+        <w:t xml:space="preserve"> Like the pre-trained model, we saved the results in a dictionary, with trigram as the key and conditional probability as the value.</w:t>
+      </w:r>
+    </w:p>
+    <w:p>
+      <w:pPr>
+        <w:pStyle w:val="2"/>
       </w:pPr>
       <w:bookmarkStart w:id="3" w:name="model-excerpt"/>
       <w:bookmarkEnd w:id="3"/>
@@ -1349,7 +1437,28 @@
     </w:p>
     <w:p>
       <w:r>
-        <w:t>Replace this text with your answer to this part of the question.</w:t>
+        <w:t xml:space="preserve">Because most intuitive trigram given history “ng” is “ing” (the continuous tense of verbs ends with this trigram), we </w:t>
+      </w:r>
+      <w:r>
+        <w:t>hypothesized that</w:t>
+      </w:r>
+      <w:r>
+        <w:t xml:space="preserve"> the most possible next character is a space. The model results </w:t>
+      </w:r>
+      <w:r>
+        <w:t>supported our hypothesis, the conditional probability p(“ ”|</w:t>
+      </w:r>
+      <w:r>
+        <w:t>“</w:t>
+      </w:r>
+      <w:r>
+        <w:t>ng</w:t>
+      </w:r>
+      <w:r>
+        <w:t>”</w:t>
+      </w:r>
+      <w:r>
+        <w:t>) obviously dominated.</w:t>
       </w:r>
     </w:p>
     <w:p/>
@@ -1360,7 +1469,7 @@
     </w:p>
     <w:p>
       <w:pPr>
-        <w:pStyle w:val="Heading1"/>
+        <w:pStyle w:val="1"/>
       </w:pPr>
       <w:r>
         <w:lastRenderedPageBreak/>
@@ -1369,21 +1478,774 @@
     </w:p>
     <w:p>
       <w:r>
-        <w:t>Replace this text with your answer to this question.</w:t>
+        <w:t xml:space="preserve">To generate random output sequences, we first </w:t>
+      </w:r>
+      <w:r>
+        <w:t>created a dictionary</w:t>
+      </w:r>
+      <w:r>
+        <w:t xml:space="preserve"> for each model,</w:t>
+      </w:r>
+      <w:r>
+        <w:t xml:space="preserve"> whose key was the history (the conditional bigram), and value was a list containing the possible next character and the corresponding conditional history. The following pseudocode show</w:t>
+      </w:r>
+      <w:r>
+        <w:t>s how the sequence was then generated.</w:t>
+      </w:r>
+    </w:p>
+    <w:p>
+      <w:pPr>
+        <w:rPr>
+          <w:lang w:eastAsia="zh-CN"/>
+        </w:rPr>
+      </w:pPr>
+      <w:r>
+        <w:rPr>
+          <w:b/>
+          <w:bCs/>
+          <w:lang w:eastAsia="zh-CN"/>
+        </w:rPr>
+        <w:t>Function</w:t>
+      </w:r>
+      <w:r>
+        <w:rPr>
+          <w:lang w:eastAsia="zh-CN"/>
+        </w:rPr>
+        <w:t xml:space="preserve"> generate_from_LM (sequence_length, model_dictionary)</w:t>
+      </w:r>
+      <w:r>
+        <w:rPr>
+          <w:b/>
+          <w:bCs/>
+          <w:lang w:eastAsia="zh-CN"/>
+        </w:rPr>
+        <w:t xml:space="preserve"> returns </w:t>
+      </w:r>
+      <w:r>
+        <w:rPr>
+          <w:lang w:eastAsia="zh-CN"/>
+        </w:rPr>
+        <w:t>a random sequence</w:t>
+      </w:r>
+    </w:p>
+    <w:p>
+      <w:pPr>
+        <w:rPr>
+          <w:lang w:eastAsia="zh-CN"/>
+        </w:rPr>
+      </w:pPr>
+      <w:r>
+        <w:rPr>
+          <w:lang w:eastAsia="zh-CN"/>
+        </w:rPr>
+        <w:t>s</w:t>
+      </w:r>
+      <w:r>
+        <w:rPr>
+          <w:lang w:eastAsia="zh-CN"/>
+        </w:rPr>
+        <w:t>equence</w:t>
+      </w:r>
+      <w:r>
+        <w:rPr>
+          <w:lang w:eastAsia="zh-CN"/>
+        </w:rPr>
+        <w:t xml:space="preserve"> </w:t>
+      </w:r>
+      <w:r>
+        <w:rPr>
+          <w:rFonts w:ascii="等线" w:eastAsia="等线" w:hAnsi="等线" w:hint="eastAsia"/>
+          <w:lang w:eastAsia="zh-CN"/>
+        </w:rPr>
+        <w:t>←</w:t>
+      </w:r>
+      <w:r>
+        <w:rPr>
+          <w:rFonts w:ascii="等线" w:eastAsia="等线" w:hAnsi="等线" w:hint="eastAsia"/>
+          <w:lang w:eastAsia="zh-CN"/>
+        </w:rPr>
+        <w:t xml:space="preserve"> </w:t>
+      </w:r>
+      <w:r>
+        <w:rPr>
+          <w:lang w:eastAsia="zh-CN"/>
+        </w:rPr>
+        <w:t>{“#”}</w:t>
+      </w:r>
+    </w:p>
+    <w:p>
+      <w:pPr>
+        <w:rPr>
+          <w:lang w:eastAsia="zh-CN"/>
+        </w:rPr>
+      </w:pPr>
+      <w:r>
+        <w:rPr>
+          <w:lang w:eastAsia="zh-CN"/>
+        </w:rPr>
+        <w:t>c</w:t>
+      </w:r>
+      <w:r>
+        <w:rPr>
+          <w:lang w:eastAsia="zh-CN"/>
+        </w:rPr>
+        <w:t>urrent_length</w:t>
+      </w:r>
+      <w:r>
+        <w:rPr>
+          <w:lang w:eastAsia="zh-CN"/>
+        </w:rPr>
+        <w:t xml:space="preserve"> </w:t>
+      </w:r>
+      <w:r>
+        <w:rPr>
+          <w:rFonts w:ascii="等线" w:eastAsia="等线" w:hAnsi="等线" w:hint="eastAsia"/>
+          <w:lang w:eastAsia="zh-CN"/>
+        </w:rPr>
+        <w:t>←</w:t>
+      </w:r>
+      <w:r>
+        <w:rPr>
+          <w:rFonts w:ascii="等线" w:eastAsia="等线" w:hAnsi="等线" w:hint="eastAsia"/>
+          <w:lang w:eastAsia="zh-CN"/>
+        </w:rPr>
+        <w:t xml:space="preserve"> </w:t>
+      </w:r>
+      <w:r>
+        <w:rPr>
+          <w:lang w:eastAsia="zh-CN"/>
+        </w:rPr>
+        <w:t>0</w:t>
+      </w:r>
+    </w:p>
+    <w:p>
+      <w:pPr>
+        <w:rPr>
+          <w:rFonts w:hint="eastAsia"/>
+          <w:lang w:eastAsia="zh-CN"/>
+        </w:rPr>
+      </w:pPr>
+      <w:r>
+        <w:rPr>
+          <w:lang w:eastAsia="zh-CN"/>
+        </w:rPr>
+        <w:t>c</w:t>
+      </w:r>
+      <w:r>
+        <w:rPr>
+          <w:lang w:eastAsia="zh-CN"/>
+        </w:rPr>
+        <w:t>urrent_end</w:t>
+      </w:r>
+      <w:r>
+        <w:rPr>
+          <w:lang w:eastAsia="zh-CN"/>
+        </w:rPr>
+        <w:t xml:space="preserve"> </w:t>
+      </w:r>
+      <w:r>
+        <w:rPr>
+          <w:rFonts w:ascii="等线" w:eastAsia="等线" w:hAnsi="等线" w:hint="eastAsia"/>
+          <w:lang w:eastAsia="zh-CN"/>
+        </w:rPr>
+        <w:t>←</w:t>
+      </w:r>
+      <w:r>
+        <w:rPr>
+          <w:rFonts w:ascii="等线" w:eastAsia="等线" w:hAnsi="等线" w:hint="eastAsia"/>
+          <w:lang w:eastAsia="zh-CN"/>
+        </w:rPr>
+        <w:t xml:space="preserve"> </w:t>
+      </w:r>
+      <w:r>
+        <w:rPr>
+          <w:lang w:eastAsia="zh-CN"/>
+        </w:rPr>
+        <w:t>{“#”}</w:t>
+      </w:r>
+    </w:p>
+    <w:p>
+      <w:pPr>
+        <w:rPr>
+          <w:b/>
+          <w:bCs/>
+          <w:lang w:eastAsia="zh-CN"/>
+        </w:rPr>
+      </w:pPr>
+      <w:r>
+        <w:rPr>
+          <w:b/>
+          <w:bCs/>
+          <w:lang w:eastAsia="zh-CN"/>
+        </w:rPr>
+        <w:t>Loop</w:t>
+      </w:r>
+    </w:p>
+    <w:p>
+      <w:pPr>
+        <w:ind w:firstLine="720"/>
+        <w:rPr>
+          <w:lang w:eastAsia="zh-CN"/>
+        </w:rPr>
+      </w:pPr>
+      <w:r>
+        <w:rPr>
+          <w:b/>
+          <w:bCs/>
+          <w:lang w:eastAsia="zh-CN"/>
+        </w:rPr>
+        <w:t>If</w:t>
+      </w:r>
+      <w:r>
+        <w:rPr>
+          <w:lang w:eastAsia="zh-CN"/>
+        </w:rPr>
+        <w:t xml:space="preserve"> current_length </w:t>
+      </w:r>
+      <w:r>
+        <w:rPr>
+          <w:lang w:eastAsia="zh-CN"/>
+        </w:rPr>
+        <w:t>equals to</w:t>
+      </w:r>
+      <w:r>
+        <w:rPr>
+          <w:lang w:eastAsia="zh-CN"/>
+        </w:rPr>
+        <w:t xml:space="preserve"> sequence_length</w:t>
+      </w:r>
+    </w:p>
+    <w:p>
+      <w:pPr>
+        <w:rPr>
+          <w:rFonts w:ascii="等线" w:eastAsia="等线" w:hAnsi="等线" w:hint="eastAsia"/>
+          <w:lang w:eastAsia="zh-CN"/>
+        </w:rPr>
+      </w:pPr>
+      <w:r>
+        <w:rPr>
+          <w:lang w:eastAsia="zh-CN"/>
+        </w:rPr>
+        <w:tab/>
+      </w:r>
+      <w:r>
+        <w:rPr>
+          <w:lang w:eastAsia="zh-CN"/>
+        </w:rPr>
+        <w:tab/>
+      </w:r>
+      <w:r>
+        <w:rPr>
+          <w:rFonts w:hint="eastAsia"/>
+          <w:lang w:eastAsia="zh-CN"/>
+        </w:rPr>
+        <w:t>s</w:t>
+      </w:r>
+      <w:r>
+        <w:rPr>
+          <w:lang w:eastAsia="zh-CN"/>
+        </w:rPr>
+        <w:t xml:space="preserve">equence </w:t>
+      </w:r>
+      <w:r>
+        <w:rPr>
+          <w:rFonts w:ascii="等线" w:eastAsia="等线" w:hAnsi="等线" w:hint="eastAsia"/>
+          <w:lang w:eastAsia="zh-CN"/>
+        </w:rPr>
+        <w:t xml:space="preserve">← </w:t>
+      </w:r>
+      <w:r>
+        <w:rPr>
+          <w:rFonts w:ascii="等线" w:eastAsia="等线" w:hAnsi="等线"/>
+          <w:lang w:eastAsia="zh-CN"/>
+        </w:rPr>
+        <w:t>sequence replacing “#” with “/n”</w:t>
+      </w:r>
+    </w:p>
+    <w:p>
+      <w:pPr>
+        <w:ind w:left="720" w:firstLine="720"/>
+        <w:rPr>
+          <w:lang w:eastAsia="zh-CN"/>
+        </w:rPr>
+      </w:pPr>
+      <w:r>
+        <w:rPr>
+          <w:b/>
+          <w:bCs/>
+          <w:lang w:eastAsia="zh-CN"/>
+        </w:rPr>
+        <w:t xml:space="preserve">return  </w:t>
+      </w:r>
+      <w:r>
+        <w:rPr>
+          <w:lang w:eastAsia="zh-CN"/>
+        </w:rPr>
+        <w:t>sequence</w:t>
+      </w:r>
+    </w:p>
+    <w:p>
+      <w:pPr>
+        <w:rPr>
+          <w:b/>
+          <w:bCs/>
+          <w:lang w:eastAsia="zh-CN"/>
+        </w:rPr>
+      </w:pPr>
+      <w:r>
+        <w:rPr>
+          <w:b/>
+          <w:bCs/>
+          <w:lang w:eastAsia="zh-CN"/>
+        </w:rPr>
+        <w:tab/>
+        <w:t>else</w:t>
+      </w:r>
+    </w:p>
+    <w:p>
+      <w:pPr>
+        <w:rPr>
+          <w:lang w:eastAsia="zh-CN"/>
+        </w:rPr>
+      </w:pPr>
+      <w:r>
+        <w:rPr>
+          <w:b/>
+          <w:bCs/>
+          <w:lang w:eastAsia="zh-CN"/>
+        </w:rPr>
+        <w:tab/>
+      </w:r>
+      <w:r>
+        <w:rPr>
+          <w:b/>
+          <w:bCs/>
+          <w:lang w:eastAsia="zh-CN"/>
+        </w:rPr>
+        <w:tab/>
+        <w:t xml:space="preserve">if </w:t>
+      </w:r>
+      <w:r>
+        <w:rPr>
+          <w:lang w:eastAsia="zh-CN"/>
+        </w:rPr>
+        <w:t xml:space="preserve">current_end </w:t>
+      </w:r>
+      <w:r>
+        <w:rPr>
+          <w:lang w:eastAsia="zh-CN"/>
+        </w:rPr>
+        <w:t>is</w:t>
+      </w:r>
+      <w:r>
+        <w:rPr>
+          <w:lang w:eastAsia="zh-CN"/>
+        </w:rPr>
+        <w:t xml:space="preserve"> “#”</w:t>
+      </w:r>
+    </w:p>
+    <w:p>
+      <w:pPr>
+        <w:rPr>
+          <w:rFonts w:hint="eastAsia"/>
+          <w:lang w:eastAsia="zh-CN"/>
+        </w:rPr>
+      </w:pPr>
+      <w:r>
+        <w:rPr>
+          <w:lang w:eastAsia="zh-CN"/>
+        </w:rPr>
+        <w:tab/>
+      </w:r>
+      <w:r>
+        <w:rPr>
+          <w:lang w:eastAsia="zh-CN"/>
+        </w:rPr>
+        <w:tab/>
+      </w:r>
+      <w:r>
+        <w:rPr>
+          <w:lang w:eastAsia="zh-CN"/>
+        </w:rPr>
+        <w:tab/>
+        <w:t xml:space="preserve">next </w:t>
+      </w:r>
+      <w:r>
+        <w:rPr>
+          <w:rFonts w:ascii="等线" w:eastAsia="等线" w:hAnsi="等线" w:hint="eastAsia"/>
+          <w:lang w:eastAsia="zh-CN"/>
+        </w:rPr>
+        <w:t>←</w:t>
+      </w:r>
+      <w:r>
+        <w:rPr>
+          <w:rFonts w:ascii="等线" w:eastAsia="等线" w:hAnsi="等线" w:hint="eastAsia"/>
+          <w:lang w:eastAsia="zh-CN"/>
+        </w:rPr>
+        <w:t xml:space="preserve"> </w:t>
+      </w:r>
+      <w:r>
+        <w:rPr>
+          <w:rFonts w:ascii="等线" w:eastAsia="等线" w:hAnsi="等线"/>
+          <w:lang w:eastAsia="zh-CN"/>
+        </w:rPr>
+        <w:t>random sample from model_dictionary[“##”]</w:t>
+      </w:r>
+    </w:p>
+    <w:p>
+      <w:pPr>
+        <w:rPr>
+          <w:rFonts w:ascii="等线" w:eastAsia="等线" w:hAnsi="等线"/>
+          <w:lang w:eastAsia="zh-CN"/>
+        </w:rPr>
+      </w:pPr>
+      <w:r>
+        <w:rPr>
+          <w:lang w:eastAsia="zh-CN"/>
+        </w:rPr>
+        <w:tab/>
+      </w:r>
+      <w:r>
+        <w:rPr>
+          <w:lang w:eastAsia="zh-CN"/>
+        </w:rPr>
+        <w:tab/>
+      </w:r>
+      <w:r>
+        <w:rPr>
+          <w:lang w:eastAsia="zh-CN"/>
+        </w:rPr>
+        <w:tab/>
+        <w:t xml:space="preserve">sequence </w:t>
+      </w:r>
+      <w:r>
+        <w:rPr>
+          <w:rFonts w:ascii="等线" w:eastAsia="等线" w:hAnsi="等线" w:hint="eastAsia"/>
+          <w:lang w:eastAsia="zh-CN"/>
+        </w:rPr>
+        <w:t>←</w:t>
+      </w:r>
+      <w:r>
+        <w:rPr>
+          <w:rFonts w:ascii="等线" w:eastAsia="等线" w:hAnsi="等线" w:hint="eastAsia"/>
+          <w:lang w:eastAsia="zh-CN"/>
+        </w:rPr>
+        <w:t xml:space="preserve"> </w:t>
+      </w:r>
+      <w:r>
+        <w:rPr>
+          <w:rFonts w:ascii="等线" w:eastAsia="等线" w:hAnsi="等线"/>
+          <w:lang w:eastAsia="zh-CN"/>
+        </w:rPr>
+        <w:t xml:space="preserve">sequence </w:t>
+      </w:r>
+      <w:r>
+        <w:rPr>
+          <w:rFonts w:ascii="等线" w:eastAsia="等线" w:hAnsi="等线" w:hint="eastAsia"/>
+          <w:lang w:eastAsia="zh-CN"/>
+        </w:rPr>
+        <w:t>∪next</w:t>
+      </w:r>
+    </w:p>
+    <w:p>
+      <w:pPr>
+        <w:rPr>
+          <w:rFonts w:ascii="等线" w:eastAsia="等线" w:hAnsi="等线"/>
+          <w:b/>
+          <w:bCs/>
+          <w:lang w:eastAsia="zh-CN"/>
+        </w:rPr>
+      </w:pPr>
+      <w:r>
+        <w:rPr>
+          <w:rFonts w:ascii="等线" w:eastAsia="等线" w:hAnsi="等线"/>
+          <w:lang w:eastAsia="zh-CN"/>
+        </w:rPr>
+        <w:tab/>
+      </w:r>
+      <w:r>
+        <w:rPr>
+          <w:rFonts w:ascii="等线" w:eastAsia="等线" w:hAnsi="等线"/>
+          <w:lang w:eastAsia="zh-CN"/>
+        </w:rPr>
+        <w:tab/>
+      </w:r>
+      <w:r>
+        <w:rPr>
+          <w:rFonts w:ascii="等线" w:eastAsia="等线" w:hAnsi="等线"/>
+          <w:b/>
+          <w:bCs/>
+          <w:lang w:eastAsia="zh-CN"/>
+        </w:rPr>
+        <w:t>else</w:t>
+      </w:r>
+    </w:p>
+    <w:p>
+      <w:pPr>
+        <w:rPr>
+          <w:rFonts w:ascii="等线" w:eastAsia="等线" w:hAnsi="等线"/>
+          <w:lang w:eastAsia="zh-CN"/>
+        </w:rPr>
+      </w:pPr>
+      <w:r>
+        <w:rPr>
+          <w:rFonts w:ascii="等线" w:eastAsia="等线" w:hAnsi="等线"/>
+          <w:lang w:eastAsia="zh-CN"/>
+        </w:rPr>
+        <w:tab/>
+      </w:r>
+      <w:r>
+        <w:rPr>
+          <w:rFonts w:ascii="等线" w:eastAsia="等线" w:hAnsi="等线"/>
+          <w:lang w:eastAsia="zh-CN"/>
+        </w:rPr>
+        <w:tab/>
+      </w:r>
+      <w:r>
+        <w:rPr>
+          <w:rFonts w:ascii="等线" w:eastAsia="等线" w:hAnsi="等线"/>
+          <w:lang w:eastAsia="zh-CN"/>
+        </w:rPr>
+        <w:tab/>
+        <w:t xml:space="preserve">history </w:t>
+      </w:r>
+      <w:r>
+        <w:rPr>
+          <w:rFonts w:ascii="等线" w:eastAsia="等线" w:hAnsi="等线" w:hint="eastAsia"/>
+          <w:lang w:eastAsia="zh-CN"/>
+        </w:rPr>
+        <w:t>←</w:t>
+      </w:r>
+      <w:r>
+        <w:rPr>
+          <w:rFonts w:ascii="等线" w:eastAsia="等线" w:hAnsi="等线" w:hint="eastAsia"/>
+          <w:lang w:eastAsia="zh-CN"/>
+        </w:rPr>
+        <w:t xml:space="preserve"> </w:t>
+      </w:r>
+      <w:r>
+        <w:rPr>
+          <w:rFonts w:ascii="等线" w:eastAsia="等线" w:hAnsi="等线"/>
+          <w:lang w:eastAsia="zh-CN"/>
+        </w:rPr>
+        <w:t>last two characters from sequence</w:t>
+      </w:r>
+    </w:p>
+    <w:p>
+      <w:pPr>
+        <w:rPr>
+          <w:rFonts w:ascii="等线" w:eastAsia="等线" w:hAnsi="等线"/>
+          <w:lang w:eastAsia="zh-CN"/>
+        </w:rPr>
+      </w:pPr>
+      <w:r>
+        <w:rPr>
+          <w:rFonts w:ascii="等线" w:eastAsia="等线" w:hAnsi="等线"/>
+          <w:lang w:eastAsia="zh-CN"/>
+        </w:rPr>
+        <w:tab/>
+      </w:r>
+      <w:r>
+        <w:rPr>
+          <w:rFonts w:ascii="等线" w:eastAsia="等线" w:hAnsi="等线"/>
+          <w:lang w:eastAsia="zh-CN"/>
+        </w:rPr>
+        <w:tab/>
+      </w:r>
+      <w:r>
+        <w:rPr>
+          <w:rFonts w:ascii="等线" w:eastAsia="等线" w:hAnsi="等线"/>
+          <w:lang w:eastAsia="zh-CN"/>
+        </w:rPr>
+        <w:tab/>
+        <w:t xml:space="preserve">next </w:t>
+      </w:r>
+      <w:r>
+        <w:rPr>
+          <w:rFonts w:ascii="等线" w:eastAsia="等线" w:hAnsi="等线" w:hint="eastAsia"/>
+          <w:lang w:eastAsia="zh-CN"/>
+        </w:rPr>
+        <w:t>←</w:t>
+      </w:r>
+      <w:r>
+        <w:rPr>
+          <w:rFonts w:ascii="等线" w:eastAsia="等线" w:hAnsi="等线" w:hint="eastAsia"/>
+          <w:lang w:eastAsia="zh-CN"/>
+        </w:rPr>
+        <w:t xml:space="preserve"> </w:t>
+      </w:r>
+      <w:r>
+        <w:rPr>
+          <w:rFonts w:ascii="等线" w:eastAsia="等线" w:hAnsi="等线"/>
+          <w:lang w:eastAsia="zh-CN"/>
+        </w:rPr>
+        <w:t>random sample from model_dictionary[history]</w:t>
+      </w:r>
+    </w:p>
+    <w:p>
+      <w:pPr>
+        <w:rPr>
+          <w:rFonts w:ascii="等线" w:eastAsia="等线" w:hAnsi="等线"/>
+          <w:lang w:eastAsia="zh-CN"/>
+        </w:rPr>
+      </w:pPr>
+      <w:r>
+        <w:rPr>
+          <w:rFonts w:ascii="等线" w:eastAsia="等线" w:hAnsi="等线"/>
+          <w:lang w:eastAsia="zh-CN"/>
+        </w:rPr>
+        <w:tab/>
+      </w:r>
+      <w:r>
+        <w:rPr>
+          <w:rFonts w:ascii="等线" w:eastAsia="等线" w:hAnsi="等线"/>
+          <w:lang w:eastAsia="zh-CN"/>
+        </w:rPr>
+        <w:tab/>
+      </w:r>
+      <w:r>
+        <w:rPr>
+          <w:rFonts w:ascii="等线" w:eastAsia="等线" w:hAnsi="等线"/>
+          <w:lang w:eastAsia="zh-CN"/>
+        </w:rPr>
+        <w:tab/>
+      </w:r>
+      <w:r>
+        <w:rPr>
+          <w:lang w:eastAsia="zh-CN"/>
+        </w:rPr>
+        <w:t xml:space="preserve">sequence </w:t>
+      </w:r>
+      <w:r>
+        <w:rPr>
+          <w:rFonts w:ascii="等线" w:eastAsia="等线" w:hAnsi="等线" w:hint="eastAsia"/>
+          <w:lang w:eastAsia="zh-CN"/>
+        </w:rPr>
+        <w:t xml:space="preserve">← </w:t>
+      </w:r>
+      <w:r>
+        <w:rPr>
+          <w:rFonts w:ascii="等线" w:eastAsia="等线" w:hAnsi="等线"/>
+          <w:lang w:eastAsia="zh-CN"/>
+        </w:rPr>
+        <w:t xml:space="preserve">sequence </w:t>
+      </w:r>
+      <w:r>
+        <w:rPr>
+          <w:rFonts w:ascii="等线" w:eastAsia="等线" w:hAnsi="等线" w:hint="eastAsia"/>
+          <w:lang w:eastAsia="zh-CN"/>
+        </w:rPr>
+        <w:t>∪next</w:t>
+      </w:r>
+    </w:p>
+    <w:p>
+      <w:pPr>
+        <w:rPr>
+          <w:rFonts w:ascii="等线" w:eastAsia="等线" w:hAnsi="等线"/>
+          <w:lang w:eastAsia="zh-CN"/>
+        </w:rPr>
+      </w:pPr>
+      <w:r>
+        <w:rPr>
+          <w:lang w:eastAsia="zh-CN"/>
+        </w:rPr>
+        <w:tab/>
+        <w:t xml:space="preserve">current_length </w:t>
+      </w:r>
+      <w:r>
+        <w:rPr>
+          <w:rFonts w:ascii="等线" w:eastAsia="等线" w:hAnsi="等线" w:hint="eastAsia"/>
+          <w:lang w:eastAsia="zh-CN"/>
+        </w:rPr>
+        <w:t>←</w:t>
+      </w:r>
+      <w:r>
+        <w:rPr>
+          <w:rFonts w:ascii="等线" w:eastAsia="等线" w:hAnsi="等线" w:hint="eastAsia"/>
+          <w:lang w:eastAsia="zh-CN"/>
+        </w:rPr>
+        <w:t xml:space="preserve"> </w:t>
+      </w:r>
+      <w:r>
+        <w:rPr>
+          <w:rFonts w:ascii="等线" w:eastAsia="等线" w:hAnsi="等线"/>
+          <w:lang w:eastAsia="zh-CN"/>
+        </w:rPr>
+        <w:t>length of sequence excluding “#”</w:t>
+      </w:r>
+    </w:p>
+    <w:p>
+      <w:pPr>
+        <w:rPr>
+          <w:rFonts w:hint="eastAsia"/>
+          <w:b/>
+          <w:bCs/>
+          <w:lang w:eastAsia="zh-CN"/>
+        </w:rPr>
+      </w:pPr>
+      <w:r>
+        <w:rPr>
+          <w:rFonts w:ascii="等线" w:eastAsia="等线" w:hAnsi="等线"/>
+          <w:b/>
+          <w:bCs/>
+          <w:lang w:eastAsia="zh-CN"/>
+        </w:rPr>
+        <w:t>end</w:t>
       </w:r>
     </w:p>
     <w:p/>
     <w:p>
-      <w:r>
-        <w:br w:type="page"/>
-      </w:r>
-    </w:p>
-    <w:p>
-      <w:pPr>
-        <w:pStyle w:val="Heading1"/>
-      </w:pPr>
-      <w:bookmarkStart w:id="4" w:name="computing-perplexity-15-marks"/>
+      <w:pPr>
+        <w:rPr>
+          <w:rFonts w:hint="eastAsia"/>
+          <w:lang w:eastAsia="zh-CN"/>
+        </w:rPr>
+      </w:pPr>
+      <w:r>
+        <w:rPr>
+          <w:lang w:eastAsia="zh-CN"/>
+        </w:rPr>
+        <w:t xml:space="preserve">The outputs based on my model were many short “sentences”, but those based the pre-trained model were few long “sentences”. This was probably because the sentences in my model’s </w:t>
+      </w:r>
+      <w:bookmarkStart w:id="4" w:name="OLE_LINK1"/>
+      <w:bookmarkStart w:id="5" w:name="OLE_LINK2"/>
+      <w:r>
+        <w:rPr>
+          <w:lang w:eastAsia="zh-CN"/>
+        </w:rPr>
+        <w:t>corresponding corpus</w:t>
+      </w:r>
       <w:bookmarkEnd w:id="4"/>
+      <w:bookmarkEnd w:id="5"/>
+      <w:r>
+        <w:rPr>
+          <w:lang w:eastAsia="zh-CN"/>
+        </w:rPr>
+        <w:t xml:space="preserve"> were usually shorter than those in the pre-trained model’s </w:t>
+      </w:r>
+      <w:r>
+        <w:rPr>
+          <w:lang w:eastAsia="zh-CN"/>
+        </w:rPr>
+        <w:t>corresponding corpus</w:t>
+      </w:r>
+      <w:r>
+        <w:rPr>
+          <w:lang w:eastAsia="zh-CN"/>
+        </w:rPr>
+        <w:t>.</w:t>
+      </w:r>
+    </w:p>
+    <w:p/>
+    <w:p/>
+    <w:p/>
+    <w:p/>
+    <w:p>
+      <w:pPr>
+        <w:pStyle w:val="1"/>
+      </w:pPr>
+      <w:bookmarkStart w:id="6" w:name="computing-perplexity-15-marks"/>
+      <w:bookmarkEnd w:id="6"/>
       <w:r>
         <w:lastRenderedPageBreak/>
         <w:t>Computing perplexity (15 marks)</w:t>
@@ -1391,9 +2253,59 @@
     </w:p>
     <w:p>
       <w:r>
-        <w:t>Replace this text with your answer to this question.</w:t>
-      </w:r>
-    </w:p>
+        <w:t xml:space="preserve">The perplexity was </w:t>
+      </w:r>
+      <w:r>
+        <w:t>8.87, 22.52, 22.94 respectively, for the English, Spanish and Germany model. The test document was more likely to be an English document because of its smaller perplexity. In other words, the harmonic average conditional probability of each character given its history is larger assuming the document was written in English. If our prior belief was uniform, the posterior belief should prefer the hypothesis that this was a English document.</w:t>
+      </w:r>
+    </w:p>
+    <w:p/>
+    <w:p>
+      <w:pPr>
+        <w:rPr>
+          <w:rFonts w:hint="eastAsia"/>
+          <w:lang w:eastAsia="zh-CN"/>
+        </w:rPr>
+      </w:pPr>
+      <w:r>
+        <w:rPr>
+          <w:rFonts w:hint="eastAsia"/>
+          <w:lang w:eastAsia="zh-CN"/>
+        </w:rPr>
+        <w:t>I</w:t>
+      </w:r>
+      <w:r>
+        <w:rPr>
+          <w:lang w:eastAsia="zh-CN"/>
+        </w:rPr>
+        <w:t>t is not enough to make a judgement if we only run the English model on a new test document and get its perplexity. All models are wrong, but some are better (</w:t>
+      </w:r>
+      <w:bookmarkStart w:id="7" w:name="OLE_LINK3"/>
+      <w:r>
+        <w:rPr>
+          <w:lang w:eastAsia="zh-CN"/>
+        </w:rPr>
+        <w:t>adapted from “all models are wrong, but some are useful”</w:t>
+      </w:r>
+      <w:bookmarkEnd w:id="7"/>
+      <w:r>
+        <w:rPr>
+          <w:lang w:eastAsia="zh-CN"/>
+        </w:rPr>
+        <w:t>). Judgements based on perplexity only makes sense if we have multiple candidate models.</w:t>
+      </w:r>
+    </w:p>
+    <w:p>
+      <w:pPr>
+        <w:pStyle w:val="1"/>
+      </w:pPr>
+      <w:bookmarkStart w:id="8" w:name="extra-question-15-marks"/>
+      <w:bookmarkEnd w:id="8"/>
+      <w:r>
+        <w:t>Extra question (15 marks)</w:t>
+      </w:r>
+    </w:p>
+    <w:p/>
     <w:p>
       <w:r>
         <w:br w:type="page"/>
@@ -1401,27 +2313,10 @@
     </w:p>
     <w:p>
       <w:pPr>
-        <w:pStyle w:val="Heading1"/>
-      </w:pPr>
-      <w:bookmarkStart w:id="5" w:name="extra-question-15-marks"/>
-      <w:bookmarkEnd w:id="5"/>
-      <w:r>
-        <w:lastRenderedPageBreak/>
-        <w:t>Extra question (15 marks)</w:t>
-      </w:r>
-    </w:p>
-    <w:p/>
-    <w:p>
-      <w:r>
-        <w:br w:type="page"/>
-      </w:r>
-    </w:p>
-    <w:p>
-      <w:pPr>
-        <w:pStyle w:val="Heading1"/>
-      </w:pPr>
-      <w:bookmarkStart w:id="6" w:name="appendix-your-code"/>
-      <w:bookmarkEnd w:id="6"/>
+        <w:pStyle w:val="1"/>
+      </w:pPr>
+      <w:bookmarkStart w:id="9" w:name="appendix-your-code"/>
+      <w:bookmarkEnd w:id="9"/>
       <w:r>
         <w:lastRenderedPageBreak/>
         <w:t>Appendix: your code</w:t>
@@ -1481,7 +2376,7 @@
 </file>
 
 <file path=word/endnotes.xml><?xml version="1.0" encoding="utf-8"?>
-<w:endnotes xmlns:wpc="http://schemas.microsoft.com/office/word/2010/wordprocessingCanvas" xmlns:cx="http://schemas.microsoft.com/office/drawing/2014/chartex" xmlns:cx1="http://schemas.microsoft.com/office/drawing/2015/9/8/chartex" xmlns:cx2="http://schemas.microsoft.com/office/drawing/2015/10/21/chartex" xmlns:cx3="http://schemas.microsoft.com/office/drawing/2016/5/9/chartex" xmlns:cx4="http://schemas.microsoft.com/office/drawing/2016/5/10/chartex" xmlns:cx5="http://schemas.microsoft.com/office/drawing/2016/5/11/chartex" xmlns:cx6="http://schemas.microsoft.com/office/drawing/2016/5/12/chartex" xmlns:cx7="http://schemas.microsoft.com/office/drawing/2016/5/13/chartex" xmlns:cx8="http://schemas.microsoft.com/office/drawing/2016/5/14/chartex" xmlns:mc="http://schemas.openxmlformats.org/markup-compatibility/2006" xmlns:aink="http://schemas.microsoft.com/office/drawing/2016/ink" xmlns:am3d="http://schemas.microsoft.com/office/drawing/2017/model3d" xmlns:o="urn:schemas-microsoft-com:office:office" xmlns:oel="http://schemas.microsoft.com/office/2019/extlst" xmlns:r="http://schemas.openxmlformats.org/officeDocument/2006/relationships" xmlns:m="http://schemas.openxmlformats.org/officeDocument/2006/math" xmlns:v="urn:schemas-microsoft-com:vml" xmlns:wp14="http://schemas.microsoft.com/office/word/2010/wordprocessingDrawing" xmlns:wp="http://schemas.openxmlformats.org/drawingml/2006/wordprocessingDrawing" xmlns:w10="urn:schemas-microsoft-com:office:word" xmlns:w="http://schemas.openxmlformats.org/wordprocessingml/2006/main" xmlns:w14="http://schemas.microsoft.com/office/word/2010/wordml" xmlns:w15="http://schemas.microsoft.com/office/word/2012/wordml" xmlns:w16cex="http://schemas.microsoft.com/office/word/2018/wordml/cex" xmlns:w16cid="http://schemas.microsoft.com/office/word/2016/wordml/cid" xmlns:w16="http://schemas.microsoft.com/office/word/2018/wordml" xmlns:w16sdtdh="http://schemas.microsoft.com/office/word/2020/wordml/sdtdatahash" xmlns:w16se="http://schemas.microsoft.com/office/word/2015/wordml/symex" xmlns:wpg="http://schemas.microsoft.com/office/word/2010/wordprocessingGroup" xmlns:wpi="http://schemas.microsoft.com/office/word/2010/wordprocessingInk" xmlns:wne="http://schemas.microsoft.com/office/word/2006/wordml" xmlns:wps="http://schemas.microsoft.com/office/word/2010/wordprocessingShape" mc:Ignorable="w14 w15 w16se w16cid w16 w16cex w16sdtdh wp14">
+<w:endnotes xmlns:wpc="http://schemas.microsoft.com/office/word/2010/wordprocessingCanvas" xmlns:cx="http://schemas.microsoft.com/office/drawing/2014/chartex" xmlns:cx1="http://schemas.microsoft.com/office/drawing/2015/9/8/chartex" xmlns:cx2="http://schemas.microsoft.com/office/drawing/2015/10/21/chartex" xmlns:cx3="http://schemas.microsoft.com/office/drawing/2016/5/9/chartex" xmlns:cx4="http://schemas.microsoft.com/office/drawing/2016/5/10/chartex" xmlns:cx5="http://schemas.microsoft.com/office/drawing/2016/5/11/chartex" xmlns:cx6="http://schemas.microsoft.com/office/drawing/2016/5/12/chartex" xmlns:cx7="http://schemas.microsoft.com/office/drawing/2016/5/13/chartex" xmlns:cx8="http://schemas.microsoft.com/office/drawing/2016/5/14/chartex" xmlns:mc="http://schemas.openxmlformats.org/markup-compatibility/2006" xmlns:aink="http://schemas.microsoft.com/office/drawing/2016/ink" xmlns:am3d="http://schemas.microsoft.com/office/drawing/2017/model3d" xmlns:o="urn:schemas-microsoft-com:office:office" xmlns:r="http://schemas.openxmlformats.org/officeDocument/2006/relationships" xmlns:m="http://schemas.openxmlformats.org/officeDocument/2006/math" xmlns:v="urn:schemas-microsoft-com:vml" xmlns:wp14="http://schemas.microsoft.com/office/word/2010/wordprocessingDrawing" xmlns:wp="http://schemas.openxmlformats.org/drawingml/2006/wordprocessingDrawing" xmlns:w10="urn:schemas-microsoft-com:office:word" xmlns:w="http://schemas.openxmlformats.org/wordprocessingml/2006/main" xmlns:w14="http://schemas.microsoft.com/office/word/2010/wordml" xmlns:w15="http://schemas.microsoft.com/office/word/2012/wordml" xmlns:w16cex="http://schemas.microsoft.com/office/word/2018/wordml/cex" xmlns:w16cid="http://schemas.microsoft.com/office/word/2016/wordml/cid" xmlns:w16="http://schemas.microsoft.com/office/word/2018/wordml" xmlns:w16sdtdh="http://schemas.microsoft.com/office/word/2020/wordml/sdtdatahash" xmlns:w16se="http://schemas.microsoft.com/office/word/2015/wordml/symex" xmlns:wpg="http://schemas.microsoft.com/office/word/2010/wordprocessingGroup" xmlns:wpi="http://schemas.microsoft.com/office/word/2010/wordprocessingInk" xmlns:wne="http://schemas.microsoft.com/office/word/2006/wordml" xmlns:wps="http://schemas.microsoft.com/office/word/2010/wordprocessingShape" mc:Ignorable="w14 w15 w16se w16cid w16 w16cex w16sdtdh wp14">
   <w:endnote w:type="separator" w:id="-1">
     <w:p>
       <w:pPr>
@@ -1506,7 +2401,7 @@
 </file>
 
 <file path=word/footnotes.xml><?xml version="1.0" encoding="utf-8"?>
-<w:footnotes xmlns:wpc="http://schemas.microsoft.com/office/word/2010/wordprocessingCanvas" xmlns:cx="http://schemas.microsoft.com/office/drawing/2014/chartex" xmlns:cx1="http://schemas.microsoft.com/office/drawing/2015/9/8/chartex" xmlns:cx2="http://schemas.microsoft.com/office/drawing/2015/10/21/chartex" xmlns:cx3="http://schemas.microsoft.com/office/drawing/2016/5/9/chartex" xmlns:cx4="http://schemas.microsoft.com/office/drawing/2016/5/10/chartex" xmlns:cx5="http://schemas.microsoft.com/office/drawing/2016/5/11/chartex" xmlns:cx6="http://schemas.microsoft.com/office/drawing/2016/5/12/chartex" xmlns:cx7="http://schemas.microsoft.com/office/drawing/2016/5/13/chartex" xmlns:cx8="http://schemas.microsoft.com/office/drawing/2016/5/14/chartex" xmlns:mc="http://schemas.openxmlformats.org/markup-compatibility/2006" xmlns:aink="http://schemas.microsoft.com/office/drawing/2016/ink" xmlns:am3d="http://schemas.microsoft.com/office/drawing/2017/model3d" xmlns:o="urn:schemas-microsoft-com:office:office" xmlns:oel="http://schemas.microsoft.com/office/2019/extlst" xmlns:r="http://schemas.openxmlformats.org/officeDocument/2006/relationships" xmlns:m="http://schemas.openxmlformats.org/officeDocument/2006/math" xmlns:v="urn:schemas-microsoft-com:vml" xmlns:wp14="http://schemas.microsoft.com/office/word/2010/wordprocessingDrawing" xmlns:wp="http://schemas.openxmlformats.org/drawingml/2006/wordprocessingDrawing" xmlns:w10="urn:schemas-microsoft-com:office:word" xmlns:w="http://schemas.openxmlformats.org/wordprocessingml/2006/main" xmlns:w14="http://schemas.microsoft.com/office/word/2010/wordml" xmlns:w15="http://schemas.microsoft.com/office/word/2012/wordml" xmlns:w16cex="http://schemas.microsoft.com/office/word/2018/wordml/cex" xmlns:w16cid="http://schemas.microsoft.com/office/word/2016/wordml/cid" xmlns:w16="http://schemas.microsoft.com/office/word/2018/wordml" xmlns:w16sdtdh="http://schemas.microsoft.com/office/word/2020/wordml/sdtdatahash" xmlns:w16se="http://schemas.microsoft.com/office/word/2015/wordml/symex" xmlns:wpg="http://schemas.microsoft.com/office/word/2010/wordprocessingGroup" xmlns:wpi="http://schemas.microsoft.com/office/word/2010/wordprocessingInk" xmlns:wne="http://schemas.microsoft.com/office/word/2006/wordml" xmlns:wps="http://schemas.microsoft.com/office/word/2010/wordprocessingShape" mc:Ignorable="w14 w15 w16se w16cid w16 w16cex w16sdtdh wp14">
+<w:footnotes xmlns:wpc="http://schemas.microsoft.com/office/word/2010/wordprocessingCanvas" xmlns:cx="http://schemas.microsoft.com/office/drawing/2014/chartex" xmlns:cx1="http://schemas.microsoft.com/office/drawing/2015/9/8/chartex" xmlns:cx2="http://schemas.microsoft.com/office/drawing/2015/10/21/chartex" xmlns:cx3="http://schemas.microsoft.com/office/drawing/2016/5/9/chartex" xmlns:cx4="http://schemas.microsoft.com/office/drawing/2016/5/10/chartex" xmlns:cx5="http://schemas.microsoft.com/office/drawing/2016/5/11/chartex" xmlns:cx6="http://schemas.microsoft.com/office/drawing/2016/5/12/chartex" xmlns:cx7="http://schemas.microsoft.com/office/drawing/2016/5/13/chartex" xmlns:cx8="http://schemas.microsoft.com/office/drawing/2016/5/14/chartex" xmlns:mc="http://schemas.openxmlformats.org/markup-compatibility/2006" xmlns:aink="http://schemas.microsoft.com/office/drawing/2016/ink" xmlns:am3d="http://schemas.microsoft.com/office/drawing/2017/model3d" xmlns:o="urn:schemas-microsoft-com:office:office" xmlns:r="http://schemas.openxmlformats.org/officeDocument/2006/relationships" xmlns:m="http://schemas.openxmlformats.org/officeDocument/2006/math" xmlns:v="urn:schemas-microsoft-com:vml" xmlns:wp14="http://schemas.microsoft.com/office/word/2010/wordprocessingDrawing" xmlns:wp="http://schemas.openxmlformats.org/drawingml/2006/wordprocessingDrawing" xmlns:w10="urn:schemas-microsoft-com:office:word" xmlns:w="http://schemas.openxmlformats.org/wordprocessingml/2006/main" xmlns:w14="http://schemas.microsoft.com/office/word/2010/wordml" xmlns:w15="http://schemas.microsoft.com/office/word/2012/wordml" xmlns:w16cex="http://schemas.microsoft.com/office/word/2018/wordml/cex" xmlns:w16cid="http://schemas.microsoft.com/office/word/2016/wordml/cid" xmlns:w16="http://schemas.microsoft.com/office/word/2018/wordml" xmlns:w16sdtdh="http://schemas.microsoft.com/office/word/2020/wordml/sdtdatahash" xmlns:w16se="http://schemas.microsoft.com/office/word/2015/wordml/symex" xmlns:wpg="http://schemas.microsoft.com/office/word/2010/wordprocessingGroup" xmlns:wpi="http://schemas.microsoft.com/office/word/2010/wordprocessingInk" xmlns:wne="http://schemas.microsoft.com/office/word/2006/wordml" xmlns:wps="http://schemas.microsoft.com/office/word/2010/wordprocessingShape" mc:Ignorable="w14 w15 w16se w16cid w16 w16cex w16sdtdh wp14">
   <w:footnote w:type="separator" w:id="-1">
     <w:p>
       <w:r>
@@ -1525,7 +2420,7 @@
 </file>
 
 <file path=word/numbering.xml><?xml version="1.0" encoding="utf-8"?>
-<w:numbering xmlns:wpc="http://schemas.microsoft.com/office/word/2010/wordprocessingCanvas" xmlns:cx="http://schemas.microsoft.com/office/drawing/2014/chartex" xmlns:cx1="http://schemas.microsoft.com/office/drawing/2015/9/8/chartex" xmlns:cx2="http://schemas.microsoft.com/office/drawing/2015/10/21/chartex" xmlns:cx3="http://schemas.microsoft.com/office/drawing/2016/5/9/chartex" xmlns:cx4="http://schemas.microsoft.com/office/drawing/2016/5/10/chartex" xmlns:cx5="http://schemas.microsoft.com/office/drawing/2016/5/11/chartex" xmlns:cx6="http://schemas.microsoft.com/office/drawing/2016/5/12/chartex" xmlns:cx7="http://schemas.microsoft.com/office/drawing/2016/5/13/chartex" xmlns:cx8="http://schemas.microsoft.com/office/drawing/2016/5/14/chartex" xmlns:mc="http://schemas.openxmlformats.org/markup-compatibility/2006" xmlns:aink="http://schemas.microsoft.com/office/drawing/2016/ink" xmlns:am3d="http://schemas.microsoft.com/office/drawing/2017/model3d" xmlns:o="urn:schemas-microsoft-com:office:office" xmlns:oel="http://schemas.microsoft.com/office/2019/extlst" xmlns:r="http://schemas.openxmlformats.org/officeDocument/2006/relationships" xmlns:m="http://schemas.openxmlformats.org/officeDocument/2006/math" xmlns:v="urn:schemas-microsoft-com:vml" xmlns:wp14="http://schemas.microsoft.com/office/word/2010/wordprocessingDrawing" xmlns:wp="http://schemas.openxmlformats.org/drawingml/2006/wordprocessingDrawing" xmlns:w10="urn:schemas-microsoft-com:office:word" xmlns:w="http://schemas.openxmlformats.org/wordprocessingml/2006/main" xmlns:w14="http://schemas.microsoft.com/office/word/2010/wordml" xmlns:w15="http://schemas.microsoft.com/office/word/2012/wordml" xmlns:w16cex="http://schemas.microsoft.com/office/word/2018/wordml/cex" xmlns:w16cid="http://schemas.microsoft.com/office/word/2016/wordml/cid" xmlns:w16="http://schemas.microsoft.com/office/word/2018/wordml" xmlns:w16sdtdh="http://schemas.microsoft.com/office/word/2020/wordml/sdtdatahash" xmlns:w16se="http://schemas.microsoft.com/office/word/2015/wordml/symex" xmlns:wpg="http://schemas.microsoft.com/office/word/2010/wordprocessingGroup" xmlns:wpi="http://schemas.microsoft.com/office/word/2010/wordprocessingInk" xmlns:wne="http://schemas.microsoft.com/office/word/2006/wordml" xmlns:wps="http://schemas.microsoft.com/office/word/2010/wordprocessingShape" mc:Ignorable="w14 w15 w16se w16cid w16 w16cex w16sdtdh wp14">
+<w:numbering xmlns:wpc="http://schemas.microsoft.com/office/word/2010/wordprocessingCanvas" xmlns:cx="http://schemas.microsoft.com/office/drawing/2014/chartex" xmlns:cx1="http://schemas.microsoft.com/office/drawing/2015/9/8/chartex" xmlns:cx2="http://schemas.microsoft.com/office/drawing/2015/10/21/chartex" xmlns:cx3="http://schemas.microsoft.com/office/drawing/2016/5/9/chartex" xmlns:cx4="http://schemas.microsoft.com/office/drawing/2016/5/10/chartex" xmlns:cx5="http://schemas.microsoft.com/office/drawing/2016/5/11/chartex" xmlns:cx6="http://schemas.microsoft.com/office/drawing/2016/5/12/chartex" xmlns:cx7="http://schemas.microsoft.com/office/drawing/2016/5/13/chartex" xmlns:cx8="http://schemas.microsoft.com/office/drawing/2016/5/14/chartex" xmlns:mc="http://schemas.openxmlformats.org/markup-compatibility/2006" xmlns:aink="http://schemas.microsoft.com/office/drawing/2016/ink" xmlns:am3d="http://schemas.microsoft.com/office/drawing/2017/model3d" xmlns:o="urn:schemas-microsoft-com:office:office" xmlns:r="http://schemas.openxmlformats.org/officeDocument/2006/relationships" xmlns:m="http://schemas.openxmlformats.org/officeDocument/2006/math" xmlns:v="urn:schemas-microsoft-com:vml" xmlns:wp14="http://schemas.microsoft.com/office/word/2010/wordprocessingDrawing" xmlns:wp="http://schemas.openxmlformats.org/drawingml/2006/wordprocessingDrawing" xmlns:w10="urn:schemas-microsoft-com:office:word" xmlns:w="http://schemas.openxmlformats.org/wordprocessingml/2006/main" xmlns:w14="http://schemas.microsoft.com/office/word/2010/wordml" xmlns:w15="http://schemas.microsoft.com/office/word/2012/wordml" xmlns:w16cex="http://schemas.microsoft.com/office/word/2018/wordml/cex" xmlns:w16cid="http://schemas.microsoft.com/office/word/2016/wordml/cid" xmlns:w16="http://schemas.microsoft.com/office/word/2018/wordml" xmlns:w16sdtdh="http://schemas.microsoft.com/office/word/2020/wordml/sdtdatahash" xmlns:w16se="http://schemas.microsoft.com/office/word/2015/wordml/symex" xmlns:wpg="http://schemas.microsoft.com/office/word/2010/wordprocessingGroup" xmlns:wpi="http://schemas.microsoft.com/office/word/2010/wordprocessingInk" xmlns:wne="http://schemas.microsoft.com/office/word/2006/wordml" xmlns:wps="http://schemas.microsoft.com/office/word/2010/wordprocessingShape" mc:Ignorable="w14 w15 w16se w16cid w16 w16cex w16sdtdh wp14">
   <w:abstractNum w:abstractNumId="0" w15:restartNumberingAfterBreak="0">
     <w:nsid w:val="6A170506"/>
     <w:multiLevelType w:val="multilevel"/>
@@ -1625,7 +2520,7 @@
     <w:lvl w:ilvl="0">
       <w:start w:val="1"/>
       <w:numFmt w:val="decimal"/>
-      <w:pStyle w:val="Heading1"/>
+      <w:pStyle w:val="1"/>
       <w:lvlText w:val="%1"/>
       <w:lvlJc w:val="left"/>
       <w:pPr>
@@ -1635,7 +2530,7 @@
     <w:lvl w:ilvl="1">
       <w:start w:val="1"/>
       <w:numFmt w:val="decimal"/>
-      <w:pStyle w:val="Heading2"/>
+      <w:pStyle w:val="2"/>
       <w:lvlText w:val="%1.%2"/>
       <w:lvlJc w:val="left"/>
       <w:pPr>
@@ -1645,7 +2540,7 @@
     <w:lvl w:ilvl="2">
       <w:start w:val="1"/>
       <w:numFmt w:val="decimal"/>
-      <w:pStyle w:val="Heading3"/>
+      <w:pStyle w:val="3"/>
       <w:lvlText w:val="%1.%2.%3"/>
       <w:lvlJc w:val="left"/>
       <w:pPr>
@@ -1655,7 +2550,7 @@
     <w:lvl w:ilvl="3">
       <w:start w:val="1"/>
       <w:numFmt w:val="decimal"/>
-      <w:pStyle w:val="Heading4"/>
+      <w:pStyle w:val="4"/>
       <w:lvlText w:val="%1.%2.%3.%4"/>
       <w:lvlJc w:val="left"/>
       <w:pPr>
@@ -1665,7 +2560,7 @@
     <w:lvl w:ilvl="4">
       <w:start w:val="1"/>
       <w:numFmt w:val="decimal"/>
-      <w:pStyle w:val="Heading5"/>
+      <w:pStyle w:val="5"/>
       <w:lvlText w:val="%1.%2.%3.%4.%5"/>
       <w:lvlJc w:val="left"/>
       <w:pPr>
@@ -1675,7 +2570,7 @@
     <w:lvl w:ilvl="5">
       <w:start w:val="1"/>
       <w:numFmt w:val="decimal"/>
-      <w:pStyle w:val="Heading6"/>
+      <w:pStyle w:val="6"/>
       <w:lvlText w:val="%1.%2.%3.%4.%5.%6"/>
       <w:lvlJc w:val="left"/>
       <w:pPr>
@@ -1685,7 +2580,7 @@
     <w:lvl w:ilvl="6">
       <w:start w:val="1"/>
       <w:numFmt w:val="decimal"/>
-      <w:pStyle w:val="Heading7"/>
+      <w:pStyle w:val="7"/>
       <w:lvlText w:val="%1.%2.%3.%4.%5.%6.%7"/>
       <w:lvlJc w:val="left"/>
       <w:pPr>
@@ -1695,7 +2590,7 @@
     <w:lvl w:ilvl="7">
       <w:start w:val="1"/>
       <w:numFmt w:val="decimal"/>
-      <w:pStyle w:val="Heading8"/>
+      <w:pStyle w:val="8"/>
       <w:lvlText w:val="%1.%2.%3.%4.%5.%6.%7.%8"/>
       <w:lvlJc w:val="left"/>
       <w:pPr>
@@ -1705,7 +2600,7 @@
     <w:lvl w:ilvl="8">
       <w:start w:val="1"/>
       <w:numFmt w:val="decimal"/>
-      <w:pStyle w:val="Heading9"/>
+      <w:pStyle w:val="9"/>
       <w:lvlText w:val="%1.%2.%3.%4.%5.%6.%7.%8.%9"/>
       <w:lvlJc w:val="left"/>
       <w:pPr>
@@ -1713,10 +2608,10 @@
       </w:pPr>
     </w:lvl>
   </w:abstractNum>
-  <w:num w:numId="1" w16cid:durableId="1294873366">
+  <w:num w:numId="1">
     <w:abstractNumId w:val="1"/>
   </w:num>
-  <w:num w:numId="2" w16cid:durableId="1567913322">
+  <w:num w:numId="2">
     <w:abstractNumId w:val="0"/>
   </w:num>
 </w:numbering>
@@ -1727,7 +2622,7 @@
   <w:docDefaults>
     <w:rPrDefault>
       <w:rPr>
-        <w:rFonts w:asciiTheme="minorHAnsi" w:eastAsiaTheme="minorHAnsi" w:hAnsiTheme="minorHAnsi" w:cstheme="minorBidi"/>
+        <w:rFonts w:asciiTheme="minorHAnsi" w:eastAsiaTheme="minorEastAsia" w:hAnsiTheme="minorHAnsi" w:cstheme="minorBidi"/>
         <w:sz w:val="22"/>
         <w:szCs w:val="22"/>
         <w:lang w:val="en-GB" w:eastAsia="en-US" w:bidi="ar-SA"/>
@@ -2117,15 +3012,15 @@
     <w:lsdException w:name="Unresolved Mention" w:semiHidden="1" w:unhideWhenUsed="1"/>
     <w:lsdException w:name="Smart Link" w:semiHidden="1" w:unhideWhenUsed="1"/>
   </w:latentStyles>
-  <w:style w:type="paragraph" w:default="1" w:styleId="Normal">
+  <w:style w:type="paragraph" w:default="1" w:styleId="a">
     <w:name w:val="Normal"/>
     <w:qFormat/>
   </w:style>
-  <w:style w:type="paragraph" w:styleId="Heading1">
+  <w:style w:type="paragraph" w:styleId="1">
     <w:name w:val="heading 1"/>
-    <w:basedOn w:val="Normal"/>
-    <w:next w:val="Normal"/>
-    <w:link w:val="Heading1Char"/>
+    <w:basedOn w:val="a"/>
+    <w:next w:val="a"/>
+    <w:link w:val="10"/>
     <w:uiPriority w:val="9"/>
     <w:qFormat/>
     <w:rsid w:val="009A03BC"/>
@@ -2145,11 +3040,11 @@
       <w:szCs w:val="32"/>
     </w:rPr>
   </w:style>
-  <w:style w:type="paragraph" w:styleId="Heading2">
+  <w:style w:type="paragraph" w:styleId="2">
     <w:name w:val="heading 2"/>
-    <w:basedOn w:val="Normal"/>
-    <w:next w:val="Normal"/>
-    <w:link w:val="Heading2Char"/>
+    <w:basedOn w:val="a"/>
+    <w:next w:val="a"/>
+    <w:link w:val="20"/>
     <w:uiPriority w:val="9"/>
     <w:unhideWhenUsed/>
     <w:qFormat/>
@@ -2171,11 +3066,11 @@
       <w:szCs w:val="26"/>
     </w:rPr>
   </w:style>
-  <w:style w:type="paragraph" w:styleId="Heading3">
+  <w:style w:type="paragraph" w:styleId="3">
     <w:name w:val="heading 3"/>
-    <w:basedOn w:val="Normal"/>
-    <w:next w:val="Normal"/>
-    <w:link w:val="Heading3Char"/>
+    <w:basedOn w:val="a"/>
+    <w:next w:val="a"/>
+    <w:link w:val="30"/>
     <w:uiPriority w:val="9"/>
     <w:semiHidden/>
     <w:unhideWhenUsed/>
@@ -2198,11 +3093,11 @@
       <w:szCs w:val="24"/>
     </w:rPr>
   </w:style>
-  <w:style w:type="paragraph" w:styleId="Heading4">
+  <w:style w:type="paragraph" w:styleId="4">
     <w:name w:val="heading 4"/>
-    <w:basedOn w:val="Normal"/>
-    <w:next w:val="Normal"/>
-    <w:link w:val="Heading4Char"/>
+    <w:basedOn w:val="a"/>
+    <w:next w:val="a"/>
+    <w:link w:val="40"/>
     <w:uiPriority w:val="9"/>
     <w:semiHidden/>
     <w:unhideWhenUsed/>
@@ -2225,11 +3120,11 @@
       <w:color w:val="2F5496" w:themeColor="accent1" w:themeShade="BF"/>
     </w:rPr>
   </w:style>
-  <w:style w:type="paragraph" w:styleId="Heading5">
+  <w:style w:type="paragraph" w:styleId="5">
     <w:name w:val="heading 5"/>
-    <w:basedOn w:val="Normal"/>
-    <w:next w:val="Normal"/>
-    <w:link w:val="Heading5Char"/>
+    <w:basedOn w:val="a"/>
+    <w:next w:val="a"/>
+    <w:link w:val="50"/>
     <w:uiPriority w:val="9"/>
     <w:semiHidden/>
     <w:unhideWhenUsed/>
@@ -2250,11 +3145,11 @@
       <w:color w:val="2F5496" w:themeColor="accent1" w:themeShade="BF"/>
     </w:rPr>
   </w:style>
-  <w:style w:type="paragraph" w:styleId="Heading6">
+  <w:style w:type="paragraph" w:styleId="6">
     <w:name w:val="heading 6"/>
-    <w:basedOn w:val="Normal"/>
-    <w:next w:val="Normal"/>
-    <w:link w:val="Heading6Char"/>
+    <w:basedOn w:val="a"/>
+    <w:next w:val="a"/>
+    <w:link w:val="60"/>
     <w:uiPriority w:val="9"/>
     <w:semiHidden/>
     <w:unhideWhenUsed/>
@@ -2275,11 +3170,11 @@
       <w:color w:val="1F3763" w:themeColor="accent1" w:themeShade="7F"/>
     </w:rPr>
   </w:style>
-  <w:style w:type="paragraph" w:styleId="Heading7">
+  <w:style w:type="paragraph" w:styleId="7">
     <w:name w:val="heading 7"/>
-    <w:basedOn w:val="Normal"/>
-    <w:next w:val="Normal"/>
-    <w:link w:val="Heading7Char"/>
+    <w:basedOn w:val="a"/>
+    <w:next w:val="a"/>
+    <w:link w:val="70"/>
     <w:uiPriority w:val="9"/>
     <w:semiHidden/>
     <w:unhideWhenUsed/>
@@ -2302,11 +3197,11 @@
       <w:color w:val="1F3763" w:themeColor="accent1" w:themeShade="7F"/>
     </w:rPr>
   </w:style>
-  <w:style w:type="paragraph" w:styleId="Heading8">
+  <w:style w:type="paragraph" w:styleId="8">
     <w:name w:val="heading 8"/>
-    <w:basedOn w:val="Normal"/>
-    <w:next w:val="Normal"/>
-    <w:link w:val="Heading8Char"/>
+    <w:basedOn w:val="a"/>
+    <w:next w:val="a"/>
+    <w:link w:val="80"/>
     <w:uiPriority w:val="9"/>
     <w:semiHidden/>
     <w:unhideWhenUsed/>
@@ -2329,11 +3224,11 @@
       <w:szCs w:val="21"/>
     </w:rPr>
   </w:style>
-  <w:style w:type="paragraph" w:styleId="Heading9">
+  <w:style w:type="paragraph" w:styleId="9">
     <w:name w:val="heading 9"/>
-    <w:basedOn w:val="Normal"/>
-    <w:next w:val="Normal"/>
-    <w:link w:val="Heading9Char"/>
+    <w:basedOn w:val="a"/>
+    <w:next w:val="a"/>
+    <w:link w:val="90"/>
     <w:uiPriority w:val="9"/>
     <w:semiHidden/>
     <w:unhideWhenUsed/>
@@ -2358,13 +3253,13 @@
       <w:szCs w:val="21"/>
     </w:rPr>
   </w:style>
-  <w:style w:type="character" w:default="1" w:styleId="DefaultParagraphFont">
+  <w:style w:type="character" w:default="1" w:styleId="a0">
     <w:name w:val="Default Paragraph Font"/>
     <w:uiPriority w:val="1"/>
     <w:semiHidden/>
     <w:unhideWhenUsed/>
   </w:style>
-  <w:style w:type="table" w:default="1" w:styleId="TableNormal">
+  <w:style w:type="table" w:default="1" w:styleId="a1">
     <w:name w:val="Normal Table"/>
     <w:uiPriority w:val="99"/>
     <w:semiHidden/>
@@ -2379,17 +3274,17 @@
       </w:tblCellMar>
     </w:tblPr>
   </w:style>
-  <w:style w:type="numbering" w:default="1" w:styleId="NoList">
+  <w:style w:type="numbering" w:default="1" w:styleId="a2">
     <w:name w:val="No List"/>
     <w:uiPriority w:val="99"/>
     <w:semiHidden/>
     <w:unhideWhenUsed/>
   </w:style>
-  <w:style w:type="paragraph" w:styleId="Title">
+  <w:style w:type="paragraph" w:styleId="a3">
     <w:name w:val="Title"/>
-    <w:basedOn w:val="Normal"/>
-    <w:next w:val="Normal"/>
-    <w:link w:val="TitleChar"/>
+    <w:basedOn w:val="a"/>
+    <w:next w:val="a"/>
+    <w:link w:val="a4"/>
     <w:uiPriority w:val="10"/>
     <w:qFormat/>
     <w:rsid w:val="009A03BC"/>
@@ -2405,10 +3300,10 @@
       <w:szCs w:val="56"/>
     </w:rPr>
   </w:style>
-  <w:style w:type="character" w:customStyle="1" w:styleId="TitleChar">
-    <w:name w:val="Title Char"/>
-    <w:basedOn w:val="DefaultParagraphFont"/>
-    <w:link w:val="Title"/>
+  <w:style w:type="character" w:customStyle="1" w:styleId="a4">
+    <w:name w:val="标题 字符"/>
+    <w:basedOn w:val="a0"/>
+    <w:link w:val="a3"/>
     <w:uiPriority w:val="10"/>
     <w:rsid w:val="009A03BC"/>
     <w:rPr>
@@ -2419,11 +3314,11 @@
       <w:szCs w:val="56"/>
     </w:rPr>
   </w:style>
-  <w:style w:type="paragraph" w:styleId="Subtitle">
+  <w:style w:type="paragraph" w:styleId="a5">
     <w:name w:val="Subtitle"/>
-    <w:basedOn w:val="Normal"/>
-    <w:next w:val="Normal"/>
-    <w:link w:val="SubtitleChar"/>
+    <w:basedOn w:val="a"/>
+    <w:next w:val="a"/>
+    <w:link w:val="a6"/>
     <w:uiPriority w:val="11"/>
     <w:qFormat/>
     <w:rsid w:val="009A03BC"/>
@@ -2433,27 +3328,26 @@
       </w:numPr>
     </w:pPr>
     <w:rPr>
+      <w:color w:val="5A5A5A" w:themeColor="text1" w:themeTint="A5"/>
+      <w:spacing w:val="15"/>
+    </w:rPr>
+  </w:style>
+  <w:style w:type="character" w:customStyle="1" w:styleId="a6">
+    <w:name w:val="副标题 字符"/>
+    <w:basedOn w:val="a0"/>
+    <w:link w:val="a5"/>
+    <w:uiPriority w:val="11"/>
+    <w:rsid w:val="009A03BC"/>
+    <w:rPr>
       <w:rFonts w:eastAsiaTheme="minorEastAsia"/>
       <w:color w:val="5A5A5A" w:themeColor="text1" w:themeTint="A5"/>
       <w:spacing w:val="15"/>
     </w:rPr>
   </w:style>
-  <w:style w:type="character" w:customStyle="1" w:styleId="SubtitleChar">
-    <w:name w:val="Subtitle Char"/>
-    <w:basedOn w:val="DefaultParagraphFont"/>
-    <w:link w:val="Subtitle"/>
-    <w:uiPriority w:val="11"/>
-    <w:rsid w:val="009A03BC"/>
-    <w:rPr>
-      <w:rFonts w:eastAsiaTheme="minorEastAsia"/>
-      <w:color w:val="5A5A5A" w:themeColor="text1" w:themeTint="A5"/>
-      <w:spacing w:val="15"/>
-    </w:rPr>
-  </w:style>
-  <w:style w:type="character" w:customStyle="1" w:styleId="Heading1Char">
-    <w:name w:val="Heading 1 Char"/>
-    <w:basedOn w:val="DefaultParagraphFont"/>
-    <w:link w:val="Heading1"/>
+  <w:style w:type="character" w:customStyle="1" w:styleId="10">
+    <w:name w:val="标题 1 字符"/>
+    <w:basedOn w:val="a0"/>
+    <w:link w:val="1"/>
     <w:uiPriority w:val="9"/>
     <w:rsid w:val="009A03BC"/>
     <w:rPr>
@@ -2463,10 +3357,10 @@
       <w:szCs w:val="32"/>
     </w:rPr>
   </w:style>
-  <w:style w:type="character" w:customStyle="1" w:styleId="Heading2Char">
-    <w:name w:val="Heading 2 Char"/>
-    <w:basedOn w:val="DefaultParagraphFont"/>
-    <w:link w:val="Heading2"/>
+  <w:style w:type="character" w:customStyle="1" w:styleId="20">
+    <w:name w:val="标题 2 字符"/>
+    <w:basedOn w:val="a0"/>
+    <w:link w:val="2"/>
     <w:uiPriority w:val="9"/>
     <w:rsid w:val="009A03BC"/>
     <w:rPr>
@@ -2476,10 +3370,10 @@
       <w:szCs w:val="26"/>
     </w:rPr>
   </w:style>
-  <w:style w:type="character" w:customStyle="1" w:styleId="Heading3Char">
-    <w:name w:val="Heading 3 Char"/>
-    <w:basedOn w:val="DefaultParagraphFont"/>
-    <w:link w:val="Heading3"/>
+  <w:style w:type="character" w:customStyle="1" w:styleId="30">
+    <w:name w:val="标题 3 字符"/>
+    <w:basedOn w:val="a0"/>
+    <w:link w:val="3"/>
     <w:uiPriority w:val="9"/>
     <w:semiHidden/>
     <w:rsid w:val="009A03BC"/>
@@ -2490,10 +3384,10 @@
       <w:szCs w:val="24"/>
     </w:rPr>
   </w:style>
-  <w:style w:type="character" w:customStyle="1" w:styleId="Heading4Char">
-    <w:name w:val="Heading 4 Char"/>
-    <w:basedOn w:val="DefaultParagraphFont"/>
-    <w:link w:val="Heading4"/>
+  <w:style w:type="character" w:customStyle="1" w:styleId="40">
+    <w:name w:val="标题 4 字符"/>
+    <w:basedOn w:val="a0"/>
+    <w:link w:val="4"/>
     <w:uiPriority w:val="9"/>
     <w:semiHidden/>
     <w:rsid w:val="009A03BC"/>
@@ -2504,10 +3398,10 @@
       <w:color w:val="2F5496" w:themeColor="accent1" w:themeShade="BF"/>
     </w:rPr>
   </w:style>
-  <w:style w:type="character" w:customStyle="1" w:styleId="Heading5Char">
-    <w:name w:val="Heading 5 Char"/>
-    <w:basedOn w:val="DefaultParagraphFont"/>
-    <w:link w:val="Heading5"/>
+  <w:style w:type="character" w:customStyle="1" w:styleId="50">
+    <w:name w:val="标题 5 字符"/>
+    <w:basedOn w:val="a0"/>
+    <w:link w:val="5"/>
     <w:uiPriority w:val="9"/>
     <w:semiHidden/>
     <w:rsid w:val="009A03BC"/>
@@ -2516,10 +3410,10 @@
       <w:color w:val="2F5496" w:themeColor="accent1" w:themeShade="BF"/>
     </w:rPr>
   </w:style>
-  <w:style w:type="character" w:customStyle="1" w:styleId="Heading6Char">
-    <w:name w:val="Heading 6 Char"/>
-    <w:basedOn w:val="DefaultParagraphFont"/>
-    <w:link w:val="Heading6"/>
+  <w:style w:type="character" w:customStyle="1" w:styleId="60">
+    <w:name w:val="标题 6 字符"/>
+    <w:basedOn w:val="a0"/>
+    <w:link w:val="6"/>
     <w:uiPriority w:val="9"/>
     <w:semiHidden/>
     <w:rsid w:val="009A03BC"/>
@@ -2528,10 +3422,10 @@
       <w:color w:val="1F3763" w:themeColor="accent1" w:themeShade="7F"/>
     </w:rPr>
   </w:style>
-  <w:style w:type="character" w:customStyle="1" w:styleId="Heading7Char">
-    <w:name w:val="Heading 7 Char"/>
-    <w:basedOn w:val="DefaultParagraphFont"/>
-    <w:link w:val="Heading7"/>
+  <w:style w:type="character" w:customStyle="1" w:styleId="70">
+    <w:name w:val="标题 7 字符"/>
+    <w:basedOn w:val="a0"/>
+    <w:link w:val="7"/>
     <w:uiPriority w:val="9"/>
     <w:semiHidden/>
     <w:rsid w:val="009A03BC"/>
@@ -2542,10 +3436,10 @@
       <w:color w:val="1F3763" w:themeColor="accent1" w:themeShade="7F"/>
     </w:rPr>
   </w:style>
-  <w:style w:type="character" w:customStyle="1" w:styleId="Heading8Char">
-    <w:name w:val="Heading 8 Char"/>
-    <w:basedOn w:val="DefaultParagraphFont"/>
-    <w:link w:val="Heading8"/>
+  <w:style w:type="character" w:customStyle="1" w:styleId="80">
+    <w:name w:val="标题 8 字符"/>
+    <w:basedOn w:val="a0"/>
+    <w:link w:val="8"/>
     <w:uiPriority w:val="9"/>
     <w:semiHidden/>
     <w:rsid w:val="009A03BC"/>
@@ -2556,10 +3450,10 @@
       <w:szCs w:val="21"/>
     </w:rPr>
   </w:style>
-  <w:style w:type="character" w:customStyle="1" w:styleId="Heading9Char">
-    <w:name w:val="Heading 9 Char"/>
-    <w:basedOn w:val="DefaultParagraphFont"/>
-    <w:link w:val="Heading9"/>
+  <w:style w:type="character" w:customStyle="1" w:styleId="90">
+    <w:name w:val="标题 9 字符"/>
+    <w:basedOn w:val="a0"/>
+    <w:link w:val="9"/>
     <w:uiPriority w:val="9"/>
     <w:semiHidden/>
     <w:rsid w:val="009A03BC"/>
@@ -2574,7 +3468,7 @@
   </w:style>
   <w:style w:type="paragraph" w:customStyle="1" w:styleId="SourceCode">
     <w:name w:val="Source Code"/>
-    <w:basedOn w:val="Normal"/>
+    <w:basedOn w:val="a"/>
     <w:pPr>
       <w:wordWrap w:val="0"/>
     </w:pPr>

</xml_diff>

<commit_message>
Revert "Zeping's answer Version 1"
This reverts commit d9680a820437491b3e37a03e03e0daba3f7d7e8a.
</commit_message>
<xml_diff>
--- a/asgn1_submission_template.docx
+++ b/asgn1_submission_template.docx
@@ -1,29 +1,29 @@
 
 <file path=word/document.xml><?xml version="1.0" encoding="utf-8"?>
-<w:document xmlns:wpc="http://schemas.microsoft.com/office/word/2010/wordprocessingCanvas" xmlns:cx="http://schemas.microsoft.com/office/drawing/2014/chartex" xmlns:cx1="http://schemas.microsoft.com/office/drawing/2015/9/8/chartex" xmlns:cx2="http://schemas.microsoft.com/office/drawing/2015/10/21/chartex" xmlns:cx3="http://schemas.microsoft.com/office/drawing/2016/5/9/chartex" xmlns:cx4="http://schemas.microsoft.com/office/drawing/2016/5/10/chartex" xmlns:cx5="http://schemas.microsoft.com/office/drawing/2016/5/11/chartex" xmlns:cx6="http://schemas.microsoft.com/office/drawing/2016/5/12/chartex" xmlns:cx7="http://schemas.microsoft.com/office/drawing/2016/5/13/chartex" xmlns:cx8="http://schemas.microsoft.com/office/drawing/2016/5/14/chartex" xmlns:mc="http://schemas.openxmlformats.org/markup-compatibility/2006" xmlns:aink="http://schemas.microsoft.com/office/drawing/2016/ink" xmlns:am3d="http://schemas.microsoft.com/office/drawing/2017/model3d" xmlns:o="urn:schemas-microsoft-com:office:office" xmlns:r="http://schemas.openxmlformats.org/officeDocument/2006/relationships" xmlns:m="http://schemas.openxmlformats.org/officeDocument/2006/math" xmlns:v="urn:schemas-microsoft-com:vml" xmlns:wp14="http://schemas.microsoft.com/office/word/2010/wordprocessingDrawing" xmlns:wp="http://schemas.openxmlformats.org/drawingml/2006/wordprocessingDrawing" xmlns:w10="urn:schemas-microsoft-com:office:word" xmlns:w="http://schemas.openxmlformats.org/wordprocessingml/2006/main" xmlns:w14="http://schemas.microsoft.com/office/word/2010/wordml" xmlns:w15="http://schemas.microsoft.com/office/word/2012/wordml" xmlns:w16cex="http://schemas.microsoft.com/office/word/2018/wordml/cex" xmlns:w16cid="http://schemas.microsoft.com/office/word/2016/wordml/cid" xmlns:w16="http://schemas.microsoft.com/office/word/2018/wordml" xmlns:w16sdtdh="http://schemas.microsoft.com/office/word/2020/wordml/sdtdatahash" xmlns:w16se="http://schemas.microsoft.com/office/word/2015/wordml/symex" xmlns:wpg="http://schemas.microsoft.com/office/word/2010/wordprocessingGroup" xmlns:wpi="http://schemas.microsoft.com/office/word/2010/wordprocessingInk" xmlns:wne="http://schemas.microsoft.com/office/word/2006/wordml" xmlns:wps="http://schemas.microsoft.com/office/word/2010/wordprocessingShape" mc:Ignorable="w14 w15 w16se w16cid w16 w16cex w16sdtdh wp14">
+<w:document xmlns:wpc="http://schemas.microsoft.com/office/word/2010/wordprocessingCanvas" xmlns:cx="http://schemas.microsoft.com/office/drawing/2014/chartex" xmlns:cx1="http://schemas.microsoft.com/office/drawing/2015/9/8/chartex" xmlns:cx2="http://schemas.microsoft.com/office/drawing/2015/10/21/chartex" xmlns:cx3="http://schemas.microsoft.com/office/drawing/2016/5/9/chartex" xmlns:cx4="http://schemas.microsoft.com/office/drawing/2016/5/10/chartex" xmlns:cx5="http://schemas.microsoft.com/office/drawing/2016/5/11/chartex" xmlns:cx6="http://schemas.microsoft.com/office/drawing/2016/5/12/chartex" xmlns:cx7="http://schemas.microsoft.com/office/drawing/2016/5/13/chartex" xmlns:cx8="http://schemas.microsoft.com/office/drawing/2016/5/14/chartex" xmlns:mc="http://schemas.openxmlformats.org/markup-compatibility/2006" xmlns:aink="http://schemas.microsoft.com/office/drawing/2016/ink" xmlns:am3d="http://schemas.microsoft.com/office/drawing/2017/model3d" xmlns:o="urn:schemas-microsoft-com:office:office" xmlns:oel="http://schemas.microsoft.com/office/2019/extlst" xmlns:r="http://schemas.openxmlformats.org/officeDocument/2006/relationships" xmlns:m="http://schemas.openxmlformats.org/officeDocument/2006/math" xmlns:v="urn:schemas-microsoft-com:vml" xmlns:wp14="http://schemas.microsoft.com/office/word/2010/wordprocessingDrawing" xmlns:wp="http://schemas.openxmlformats.org/drawingml/2006/wordprocessingDrawing" xmlns:w10="urn:schemas-microsoft-com:office:word" xmlns:w="http://schemas.openxmlformats.org/wordprocessingml/2006/main" xmlns:w14="http://schemas.microsoft.com/office/word/2010/wordml" xmlns:w15="http://schemas.microsoft.com/office/word/2012/wordml" xmlns:w16cex="http://schemas.microsoft.com/office/word/2018/wordml/cex" xmlns:w16cid="http://schemas.microsoft.com/office/word/2016/wordml/cid" xmlns:w16="http://schemas.microsoft.com/office/word/2018/wordml" xmlns:w16sdtdh="http://schemas.microsoft.com/office/word/2020/wordml/sdtdatahash" xmlns:w16se="http://schemas.microsoft.com/office/word/2015/wordml/symex" xmlns:wpg="http://schemas.microsoft.com/office/word/2010/wordprocessingGroup" xmlns:wpi="http://schemas.microsoft.com/office/word/2010/wordprocessingInk" xmlns:wne="http://schemas.microsoft.com/office/word/2006/wordml" xmlns:wps="http://schemas.microsoft.com/office/word/2010/wordprocessingShape" mc:Ignorable="w14 w15 w16se w16cid w16 w16cex w16sdtdh wp14">
   <w:body>
     <w:p>
       <w:r>
         <w:rPr>
-          <w:rStyle w:val="a4"/>
+          <w:rStyle w:val="TitleChar"/>
         </w:rPr>
         <w:t>ANLP Assignment 1 2021</w:t>
       </w:r>
       <w:r>
         <w:rPr>
-          <w:rStyle w:val="a4"/>
+          <w:rStyle w:val="TitleChar"/>
         </w:rPr>
         <w:br/>
       </w:r>
       <w:r>
         <w:rPr>
-          <w:rStyle w:val="a6"/>
+          <w:rStyle w:val="SubtitleChar"/>
         </w:rPr>
         <w:t>Marked anonymously: do not add your name(s) or ID numbers.</w:t>
       </w:r>
       <w:r>
         <w:rPr>
-          <w:rStyle w:val="a6"/>
+          <w:rStyle w:val="SubtitleChar"/>
         </w:rPr>
         <w:br/>
       </w:r>
@@ -49,7 +49,7 @@
     </w:p>
     <w:p>
       <w:pPr>
-        <w:pStyle w:val="1"/>
+        <w:pStyle w:val="Heading1"/>
       </w:pPr>
       <w:bookmarkStart w:id="0" w:name="preprocessing-each-line-10-marks"/>
       <w:bookmarkEnd w:id="0"/>
@@ -90,7 +90,29 @@
           <w:szCs w:val="21"/>
           <w:lang w:val="en-US" w:eastAsia="zh-CN"/>
         </w:rPr>
-        <w:t>#We convert set to string for O(1) lookup</w:t>
+        <w:t xml:space="preserve">#We convert set to string for </w:t>
+      </w:r>
+      <w:proofErr w:type="gramStart"/>
+      <w:r>
+        <w:rPr>
+          <w:rFonts w:ascii="Consolas" w:eastAsia="Times New Roman" w:hAnsi="Consolas" w:cs="Times New Roman"/>
+          <w:color w:val="6A9955"/>
+          <w:sz w:val="21"/>
+          <w:szCs w:val="21"/>
+          <w:lang w:val="en-US" w:eastAsia="zh-CN"/>
+        </w:rPr>
+        <w:t>O(</w:t>
+      </w:r>
+      <w:proofErr w:type="gramEnd"/>
+      <w:r>
+        <w:rPr>
+          <w:rFonts w:ascii="Consolas" w:eastAsia="Times New Roman" w:hAnsi="Consolas" w:cs="Times New Roman"/>
+          <w:color w:val="6A9955"/>
+          <w:sz w:val="21"/>
+          <w:szCs w:val="21"/>
+          <w:lang w:val="en-US" w:eastAsia="zh-CN"/>
+        </w:rPr>
+        <w:t>1) lookup</w:t>
       </w:r>
     </w:p>
     <w:p>
@@ -105,6 +127,7 @@
           <w:lang w:val="en-US" w:eastAsia="zh-CN"/>
         </w:rPr>
       </w:pPr>
+      <w:proofErr w:type="spellStart"/>
       <w:r>
         <w:rPr>
           <w:rFonts w:ascii="Consolas" w:eastAsia="Times New Roman" w:hAnsi="Consolas" w:cs="Times New Roman"/>
@@ -115,6 +138,7 @@
         </w:rPr>
         <w:t>validCharacters</w:t>
       </w:r>
+      <w:proofErr w:type="spellEnd"/>
       <w:r>
         <w:rPr>
           <w:rFonts w:ascii="Consolas" w:eastAsia="Times New Roman" w:hAnsi="Consolas" w:cs="Times New Roman"/>
@@ -125,6 +149,7 @@
         </w:rPr>
         <w:t xml:space="preserve"> = </w:t>
       </w:r>
+      <w:proofErr w:type="gramStart"/>
       <w:r>
         <w:rPr>
           <w:rFonts w:ascii="Consolas" w:eastAsia="Times New Roman" w:hAnsi="Consolas" w:cs="Times New Roman"/>
@@ -145,6 +170,7 @@
         </w:rPr>
         <w:t>(</w:t>
       </w:r>
+      <w:proofErr w:type="gramEnd"/>
       <w:r>
         <w:rPr>
           <w:rFonts w:ascii="Consolas" w:eastAsia="Times New Roman" w:hAnsi="Consolas" w:cs="Times New Roman"/>
@@ -221,6 +247,7 @@
         </w:rPr>
         <w:t xml:space="preserve"> </w:t>
       </w:r>
+      <w:proofErr w:type="spellStart"/>
       <w:r>
         <w:rPr>
           <w:rFonts w:ascii="Consolas" w:eastAsia="Times New Roman" w:hAnsi="Consolas" w:cs="Times New Roman"/>
@@ -231,6 +258,7 @@
         </w:rPr>
         <w:t>preprocess_line</w:t>
       </w:r>
+      <w:proofErr w:type="spellEnd"/>
       <w:r>
         <w:rPr>
           <w:rFonts w:ascii="Consolas" w:eastAsia="Times New Roman" w:hAnsi="Consolas" w:cs="Times New Roman"/>
@@ -423,6 +451,8 @@
         </w:rPr>
         <w:t>=</w:t>
       </w:r>
+      <w:proofErr w:type="spellStart"/>
+      <w:proofErr w:type="gramStart"/>
       <w:r>
         <w:rPr>
           <w:rFonts w:ascii="Consolas" w:eastAsia="Times New Roman" w:hAnsi="Consolas" w:cs="Times New Roman"/>
@@ -441,7 +471,19 @@
           <w:szCs w:val="21"/>
           <w:lang w:val="en-US" w:eastAsia="zh-CN"/>
         </w:rPr>
-        <w:t>.replace(</w:t>
+        <w:t>.replace</w:t>
+      </w:r>
+      <w:proofErr w:type="spellEnd"/>
+      <w:proofErr w:type="gramEnd"/>
+      <w:r>
+        <w:rPr>
+          <w:rFonts w:ascii="Consolas" w:eastAsia="Times New Roman" w:hAnsi="Consolas" w:cs="Times New Roman"/>
+          <w:color w:val="D4D4D4"/>
+          <w:sz w:val="21"/>
+          <w:szCs w:val="21"/>
+          <w:lang w:val="en-US" w:eastAsia="zh-CN"/>
+        </w:rPr>
+        <w:t>(</w:t>
       </w:r>
       <w:r>
         <w:rPr>
@@ -526,6 +568,7 @@
         </w:rPr>
         <w:t xml:space="preserve">    </w:t>
       </w:r>
+      <w:proofErr w:type="gramStart"/>
       <w:r>
         <w:rPr>
           <w:rFonts w:ascii="Consolas" w:eastAsia="Times New Roman" w:hAnsi="Consolas" w:cs="Times New Roman"/>
@@ -534,7 +577,18 @@
           <w:szCs w:val="21"/>
           <w:lang w:val="en-US" w:eastAsia="zh-CN"/>
         </w:rPr>
-        <w:t>#.lower() automatically changes all capitals to lower.</w:t>
+        <w:t>#.lower</w:t>
+      </w:r>
+      <w:proofErr w:type="gramEnd"/>
+      <w:r>
+        <w:rPr>
+          <w:rFonts w:ascii="Consolas" w:eastAsia="Times New Roman" w:hAnsi="Consolas" w:cs="Times New Roman"/>
+          <w:color w:val="6A9955"/>
+          <w:sz w:val="21"/>
+          <w:szCs w:val="21"/>
+          <w:lang w:val="en-US" w:eastAsia="zh-CN"/>
+        </w:rPr>
+        <w:t>() automatically changes all capitals to lower.</w:t>
       </w:r>
     </w:p>
     <w:p>
@@ -579,6 +633,7 @@
         </w:rPr>
         <w:t xml:space="preserve"> </w:t>
       </w:r>
+      <w:proofErr w:type="spellStart"/>
       <w:r>
         <w:rPr>
           <w:rFonts w:ascii="Consolas" w:eastAsia="Times New Roman" w:hAnsi="Consolas" w:cs="Times New Roman"/>
@@ -589,6 +644,7 @@
         </w:rPr>
         <w:t>i</w:t>
       </w:r>
+      <w:proofErr w:type="spellEnd"/>
       <w:r>
         <w:rPr>
           <w:rFonts w:ascii="Consolas" w:eastAsia="Times New Roman" w:hAnsi="Consolas" w:cs="Times New Roman"/>
@@ -619,6 +675,8 @@
         </w:rPr>
         <w:t xml:space="preserve"> </w:t>
       </w:r>
+      <w:proofErr w:type="spellStart"/>
+      <w:proofErr w:type="gramStart"/>
       <w:r>
         <w:rPr>
           <w:rFonts w:ascii="Consolas" w:eastAsia="Times New Roman" w:hAnsi="Consolas" w:cs="Times New Roman"/>
@@ -637,7 +695,19 @@
           <w:szCs w:val="21"/>
           <w:lang w:val="en-US" w:eastAsia="zh-CN"/>
         </w:rPr>
-        <w:t>.lower():</w:t>
+        <w:t>.lower</w:t>
+      </w:r>
+      <w:proofErr w:type="spellEnd"/>
+      <w:proofErr w:type="gramEnd"/>
+      <w:r>
+        <w:rPr>
+          <w:rFonts w:ascii="Consolas" w:eastAsia="Times New Roman" w:hAnsi="Consolas" w:cs="Times New Roman"/>
+          <w:color w:val="D4D4D4"/>
+          <w:sz w:val="21"/>
+          <w:szCs w:val="21"/>
+          <w:lang w:val="en-US" w:eastAsia="zh-CN"/>
+        </w:rPr>
+        <w:t>():</w:t>
       </w:r>
     </w:p>
     <w:p>
@@ -682,6 +752,7 @@
         </w:rPr>
         <w:t xml:space="preserve"> </w:t>
       </w:r>
+      <w:proofErr w:type="spellStart"/>
       <w:r>
         <w:rPr>
           <w:rFonts w:ascii="Consolas" w:eastAsia="Times New Roman" w:hAnsi="Consolas" w:cs="Times New Roman"/>
@@ -692,6 +763,7 @@
         </w:rPr>
         <w:t>i</w:t>
       </w:r>
+      <w:proofErr w:type="spellEnd"/>
       <w:r>
         <w:rPr>
           <w:rFonts w:ascii="Consolas" w:eastAsia="Times New Roman" w:hAnsi="Consolas" w:cs="Times New Roman"/>
@@ -722,6 +794,7 @@
         </w:rPr>
         <w:t xml:space="preserve"> </w:t>
       </w:r>
+      <w:proofErr w:type="spellStart"/>
       <w:r>
         <w:rPr>
           <w:rFonts w:ascii="Consolas" w:eastAsia="Times New Roman" w:hAnsi="Consolas" w:cs="Times New Roman"/>
@@ -732,6 +805,7 @@
         </w:rPr>
         <w:t>validCharacters</w:t>
       </w:r>
+      <w:proofErr w:type="spellEnd"/>
       <w:r>
         <w:rPr>
           <w:rFonts w:ascii="Consolas" w:eastAsia="Times New Roman" w:hAnsi="Consolas" w:cs="Times New Roman"/>
@@ -785,6 +859,7 @@
         </w:rPr>
         <w:t xml:space="preserve"> </w:t>
       </w:r>
+      <w:proofErr w:type="spellStart"/>
       <w:r>
         <w:rPr>
           <w:rFonts w:ascii="Consolas" w:eastAsia="Times New Roman" w:hAnsi="Consolas" w:cs="Times New Roman"/>
@@ -795,6 +870,7 @@
         </w:rPr>
         <w:t>i</w:t>
       </w:r>
+      <w:proofErr w:type="spellEnd"/>
       <w:r>
         <w:rPr>
           <w:rFonts w:ascii="Consolas" w:eastAsia="Times New Roman" w:hAnsi="Consolas" w:cs="Times New Roman"/>
@@ -825,6 +901,7 @@
         </w:rPr>
         <w:t xml:space="preserve"> </w:t>
       </w:r>
+      <w:proofErr w:type="gramStart"/>
       <w:r>
         <w:rPr>
           <w:rFonts w:ascii="Consolas" w:eastAsia="Times New Roman" w:hAnsi="Consolas" w:cs="Times New Roman"/>
@@ -845,6 +922,7 @@
         </w:rPr>
         <w:t>(</w:t>
       </w:r>
+      <w:proofErr w:type="gramEnd"/>
       <w:r>
         <w:rPr>
           <w:rFonts w:ascii="Consolas" w:eastAsia="Times New Roman" w:hAnsi="Consolas" w:cs="Times New Roman"/>
@@ -1004,6 +1082,7 @@
         </w:rPr>
         <w:t xml:space="preserve"> += </w:t>
       </w:r>
+      <w:proofErr w:type="spellStart"/>
       <w:r>
         <w:rPr>
           <w:rFonts w:ascii="Consolas" w:eastAsia="Times New Roman" w:hAnsi="Consolas" w:cs="Times New Roman"/>
@@ -1014,6 +1093,7 @@
         </w:rPr>
         <w:t>i</w:t>
       </w:r>
+      <w:proofErr w:type="spellEnd"/>
     </w:p>
     <w:p>
       <w:pPr>
@@ -1045,7 +1125,29 @@
           <w:szCs w:val="21"/>
           <w:lang w:val="en-US" w:eastAsia="zh-CN"/>
         </w:rPr>
-        <w:t>#add end-sentence symbol</w:t>
+        <w:t>#</w:t>
+      </w:r>
+      <w:proofErr w:type="gramStart"/>
+      <w:r>
+        <w:rPr>
+          <w:rFonts w:ascii="Consolas" w:eastAsia="Times New Roman" w:hAnsi="Consolas" w:cs="Times New Roman"/>
+          <w:color w:val="6A9955"/>
+          <w:sz w:val="21"/>
+          <w:szCs w:val="21"/>
+          <w:lang w:val="en-US" w:eastAsia="zh-CN"/>
+        </w:rPr>
+        <w:t>add</w:t>
+      </w:r>
+      <w:proofErr w:type="gramEnd"/>
+      <w:r>
+        <w:rPr>
+          <w:rFonts w:ascii="Consolas" w:eastAsia="Times New Roman" w:hAnsi="Consolas" w:cs="Times New Roman"/>
+          <w:color w:val="6A9955"/>
+          <w:sz w:val="21"/>
+          <w:szCs w:val="21"/>
+          <w:lang w:val="en-US" w:eastAsia="zh-CN"/>
+        </w:rPr>
+        <w:t xml:space="preserve"> end-sentence symbol</w:t>
       </w:r>
     </w:p>
     <w:p>
@@ -1180,7 +1282,7 @@
     <w:p/>
     <w:p>
       <w:pPr>
-        <w:pStyle w:val="1"/>
+        <w:pStyle w:val="Heading1"/>
       </w:pPr>
       <w:bookmarkStart w:id="1" w:name="examining-a-pre-trained-model-10-marks"/>
       <w:bookmarkEnd w:id="1"/>
@@ -1190,175 +1292,19 @@
       </w:r>
     </w:p>
     <w:p>
-      <w:pPr>
-        <w:rPr>
-          <w:rFonts w:hint="eastAsia"/>
-          <w:lang w:eastAsia="zh-CN"/>
-        </w:rPr>
-      </w:pPr>
-      <w:r>
-        <w:rPr>
-          <w:lang w:eastAsia="zh-CN"/>
-        </w:rPr>
-        <w:t>There are 30 possible characters including the start/end sentence symbol</w:t>
-      </w:r>
-      <w:r>
-        <w:rPr>
-          <w:lang w:eastAsia="zh-CN"/>
-        </w:rPr>
-        <w:t xml:space="preserve"> in this language system</w:t>
-      </w:r>
-      <w:r>
-        <w:rPr>
-          <w:lang w:eastAsia="zh-CN"/>
-        </w:rPr>
-        <w:t>, so there should be 27000 possible trigrams. However, some trigrams are logically impossible (e.g., “a##” and “</w:t>
-      </w:r>
-      <w:r>
-        <w:rPr>
-          <w:lang w:eastAsia="zh-CN"/>
-        </w:rPr>
-        <w:t>a#a</w:t>
-      </w:r>
-      <w:r>
-        <w:rPr>
-          <w:lang w:eastAsia="zh-CN"/>
-        </w:rPr>
-        <w:t>”)</w:t>
-      </w:r>
-      <w:r>
-        <w:rPr>
-          <w:lang w:eastAsia="zh-CN"/>
-        </w:rPr>
-        <w:t>, so there are 26100 trigrams left, which are exactly contained in the pre-trained model. Among these trigrams, some are factually impossible, like “zxv”, which cannot be found in a dictionary (but admittedly, these trigrams may appear in some academic terms).</w:t>
-      </w:r>
-    </w:p>
-    <w:p>
-      <w:r>
-        <w:t xml:space="preserve">As every possible trigram </w:t>
-      </w:r>
-      <w:r>
-        <w:t>in the model</w:t>
-      </w:r>
-      <w:r>
-        <w:t xml:space="preserve"> has a</w:t>
-      </w:r>
-      <w:r>
-        <w:t xml:space="preserve"> positive</w:t>
-      </w:r>
-      <w:r>
-        <w:t xml:space="preserve"> probability, and many of these trigrams</w:t>
-      </w:r>
-      <w:r>
-        <w:t xml:space="preserve"> (especially those “factually impossible” trigrams)</w:t>
-      </w:r>
-      <w:r>
-        <w:t xml:space="preserve"> have the same probability, we believe that Add-Alpha Smoothing</w:t>
-      </w:r>
-      <w:r>
-        <w:t xml:space="preserve"> or</w:t>
-      </w:r>
-      <w:r>
-        <w:t xml:space="preserve"> was likely the estimation method</w:t>
-      </w:r>
-      <w:r>
-        <w:t xml:space="preserve"> (e.g., backoff or interpolation)</w:t>
-      </w:r>
-      <w:r>
-        <w:t xml:space="preserve"> used, </w:t>
-      </w:r>
-      <w:r>
-        <w:rPr>
-          <w:color w:val="FF0000"/>
-        </w:rPr>
-        <w:t xml:space="preserve">of which </w:t>
-      </w:r>
-      <w:r>
-        <w:rPr>
-          <w:color w:val="FF0000"/>
-        </w:rPr>
-        <w:t>the probability 3.333e-02 is probably the alpha if the trigram doesn’t actually exist within the corpus</w:t>
-      </w:r>
-      <w:r>
-        <w:t xml:space="preserve"> </w:t>
-      </w:r>
-      <w:r>
-        <w:rPr>
-          <w:color w:val="FF0000"/>
-        </w:rPr>
-        <w:t>(I do</w:t>
-      </w:r>
-      <w:r>
-        <w:rPr>
-          <w:color w:val="FF0000"/>
-        </w:rPr>
-        <w:t xml:space="preserve"> not agree with it, I think this number only indicates the number of possible characters. For example, if the condition bigram is “  ”, there are 30 possible trigrams but none of them are factual possible, so the smoothing result is </w:t>
-      </w:r>
-      <w:r>
-        <w:rPr>
-          <w:rFonts w:hint="eastAsia"/>
-          <w:color w:val="FF0000"/>
-          <w:lang w:eastAsia="zh-CN"/>
-        </w:rPr>
-        <w:t>α</w:t>
-      </w:r>
-      <w:r>
-        <w:rPr>
-          <w:color w:val="FF0000"/>
-        </w:rPr>
-        <w:t>/30*</w:t>
-      </w:r>
-      <w:r>
-        <w:rPr>
-          <w:rFonts w:hint="eastAsia"/>
-          <w:color w:val="FF0000"/>
-          <w:lang w:eastAsia="zh-CN"/>
-        </w:rPr>
-        <w:t>α</w:t>
-      </w:r>
-      <w:r>
-        <w:rPr>
-          <w:color w:val="FF0000"/>
-        </w:rPr>
-        <w:t>=1/30</w:t>
-      </w:r>
-      <w:r>
-        <w:rPr>
-          <w:color w:val="FF0000"/>
-        </w:rPr>
-        <w:t>)</w:t>
-      </w:r>
-      <w:r>
-        <w:t>.</w:t>
-      </w:r>
-      <w:r>
-        <w:t xml:space="preserve"> T</w:t>
-      </w:r>
-      <w:r>
-        <w:rPr>
-          <w:rFonts w:hint="eastAsia"/>
-          <w:lang w:eastAsia="zh-CN"/>
-        </w:rPr>
-        <w:t>o</w:t>
-      </w:r>
-      <w:r>
-        <w:rPr>
-          <w:lang w:eastAsia="zh-CN"/>
-        </w:rPr>
-        <w:t xml:space="preserve"> </w:t>
-      </w:r>
-      <w:r>
-        <w:rPr>
-          <w:rFonts w:hint="eastAsia"/>
-          <w:lang w:eastAsia="zh-CN"/>
-        </w:rPr>
-        <w:t>further</w:t>
-      </w:r>
-      <w:r>
-        <w:rPr>
-          <w:lang w:eastAsia="zh-CN"/>
-        </w:rPr>
-        <w:t xml:space="preserve"> reduce uncertainty, we calculated the sum of conditional probabilities for each possible condition bigrams, and compared them with 1. All of them were close to 1 (with absolute tolerance 0.001), which indicated a naïve backoff impossible. Probably an advanced backoff method is used.</w:t>
+      <w:r>
+        <w:t xml:space="preserve">As every possible trigram possibility has an associated probability, and many of these trigrams have the same probability, we believe that Add-Alpha Smoothing was likely the estimation method used, of which </w:t>
+      </w:r>
+      <w:r>
+        <w:t xml:space="preserve">the probability 3.333e-02 is probably the alpha if the trigram </w:t>
+      </w:r>
+      <w:proofErr w:type="gramStart"/>
+      <w:r>
+        <w:t>doesn’t</w:t>
+      </w:r>
+      <w:proofErr w:type="gramEnd"/>
+      <w:r>
+        <w:t xml:space="preserve"> actually exist within the corpus.</w:t>
       </w:r>
     </w:p>
     <w:p/>
@@ -1369,7 +1315,7 @@
     </w:p>
     <w:p>
       <w:pPr>
-        <w:pStyle w:val="1"/>
+        <w:pStyle w:val="Heading1"/>
       </w:pPr>
       <w:r>
         <w:lastRenderedPageBreak/>
@@ -1378,7 +1324,7 @@
     </w:p>
     <w:p>
       <w:pPr>
-        <w:pStyle w:val="2"/>
+        <w:pStyle w:val="Heading2"/>
       </w:pPr>
       <w:bookmarkStart w:id="2" w:name="model-description"/>
       <w:bookmarkEnd w:id="2"/>
@@ -1387,47 +1333,13 @@
       </w:r>
     </w:p>
     <w:p>
-      <w:pPr>
-        <w:rPr>
-          <w:rFonts w:hint="eastAsia"/>
-          <w:lang w:eastAsia="zh-CN"/>
-        </w:rPr>
-      </w:pPr>
-      <w:r>
-        <w:rPr>
-          <w:rFonts w:hint="eastAsia"/>
-          <w:lang w:eastAsia="zh-CN"/>
-        </w:rPr>
-        <w:t>I</w:t>
-      </w:r>
-      <w:r>
-        <w:rPr>
-          <w:lang w:eastAsia="zh-CN"/>
-        </w:rPr>
-        <w:t xml:space="preserve">nspired by the pre-trained model, we introduced all logically possible trigrams to our model, and conducted a Add-One smoothing. We then estimated the </w:t>
-      </w:r>
-      <w:r>
-        <w:rPr>
-          <w:lang w:eastAsia="zh-CN"/>
-        </w:rPr>
-        <w:t xml:space="preserve">conditional </w:t>
-      </w:r>
-      <w:r>
-        <w:rPr>
-          <w:lang w:eastAsia="zh-CN"/>
-        </w:rPr>
-        <w:t>probability of each trigram using maximum likelihood method.</w:t>
-      </w:r>
-      <w:r>
-        <w:rPr>
-          <w:lang w:eastAsia="zh-CN"/>
-        </w:rPr>
-        <w:t xml:space="preserve"> Like the pre-trained model, we saved the results in a dictionary, with trigram as the key and conditional probability as the value.</w:t>
-      </w:r>
-    </w:p>
-    <w:p>
-      <w:pPr>
-        <w:pStyle w:val="2"/>
+      <w:r>
+        <w:t>Replace this text with your answer to this part of the question.</w:t>
+      </w:r>
+    </w:p>
+    <w:p>
+      <w:pPr>
+        <w:pStyle w:val="Heading2"/>
       </w:pPr>
       <w:bookmarkStart w:id="3" w:name="model-excerpt"/>
       <w:bookmarkEnd w:id="3"/>
@@ -1437,28 +1349,7 @@
     </w:p>
     <w:p>
       <w:r>
-        <w:t xml:space="preserve">Because most intuitive trigram given history “ng” is “ing” (the continuous tense of verbs ends with this trigram), we </w:t>
-      </w:r>
-      <w:r>
-        <w:t>hypothesized that</w:t>
-      </w:r>
-      <w:r>
-        <w:t xml:space="preserve"> the most possible next character is a space. The model results </w:t>
-      </w:r>
-      <w:r>
-        <w:t>supported our hypothesis, the conditional probability p(“ ”|</w:t>
-      </w:r>
-      <w:r>
-        <w:t>“</w:t>
-      </w:r>
-      <w:r>
-        <w:t>ng</w:t>
-      </w:r>
-      <w:r>
-        <w:t>”</w:t>
-      </w:r>
-      <w:r>
-        <w:t>) obviously dominated.</w:t>
+        <w:t>Replace this text with your answer to this part of the question.</w:t>
       </w:r>
     </w:p>
     <w:p/>
@@ -1469,7 +1360,7 @@
     </w:p>
     <w:p>
       <w:pPr>
-        <w:pStyle w:val="1"/>
+        <w:pStyle w:val="Heading1"/>
       </w:pPr>
       <w:r>
         <w:lastRenderedPageBreak/>
@@ -1478,774 +1369,21 @@
     </w:p>
     <w:p>
       <w:r>
-        <w:t xml:space="preserve">To generate random output sequences, we first </w:t>
-      </w:r>
-      <w:r>
-        <w:t>created a dictionary</w:t>
-      </w:r>
-      <w:r>
-        <w:t xml:space="preserve"> for each model,</w:t>
-      </w:r>
-      <w:r>
-        <w:t xml:space="preserve"> whose key was the history (the conditional bigram), and value was a list containing the possible next character and the corresponding conditional history. The following pseudocode show</w:t>
-      </w:r>
-      <w:r>
-        <w:t>s how the sequence was then generated.</w:t>
-      </w:r>
-    </w:p>
-    <w:p>
-      <w:pPr>
-        <w:rPr>
-          <w:lang w:eastAsia="zh-CN"/>
-        </w:rPr>
-      </w:pPr>
-      <w:r>
-        <w:rPr>
-          <w:b/>
-          <w:bCs/>
-          <w:lang w:eastAsia="zh-CN"/>
-        </w:rPr>
-        <w:t>Function</w:t>
-      </w:r>
-      <w:r>
-        <w:rPr>
-          <w:lang w:eastAsia="zh-CN"/>
-        </w:rPr>
-        <w:t xml:space="preserve"> generate_from_LM (sequence_length, model_dictionary)</w:t>
-      </w:r>
-      <w:r>
-        <w:rPr>
-          <w:b/>
-          <w:bCs/>
-          <w:lang w:eastAsia="zh-CN"/>
-        </w:rPr>
-        <w:t xml:space="preserve"> returns </w:t>
-      </w:r>
-      <w:r>
-        <w:rPr>
-          <w:lang w:eastAsia="zh-CN"/>
-        </w:rPr>
-        <w:t>a random sequence</w:t>
-      </w:r>
-    </w:p>
-    <w:p>
-      <w:pPr>
-        <w:rPr>
-          <w:lang w:eastAsia="zh-CN"/>
-        </w:rPr>
-      </w:pPr>
-      <w:r>
-        <w:rPr>
-          <w:lang w:eastAsia="zh-CN"/>
-        </w:rPr>
-        <w:t>s</w:t>
-      </w:r>
-      <w:r>
-        <w:rPr>
-          <w:lang w:eastAsia="zh-CN"/>
-        </w:rPr>
-        <w:t>equence</w:t>
-      </w:r>
-      <w:r>
-        <w:rPr>
-          <w:lang w:eastAsia="zh-CN"/>
-        </w:rPr>
-        <w:t xml:space="preserve"> </w:t>
-      </w:r>
-      <w:r>
-        <w:rPr>
-          <w:rFonts w:ascii="等线" w:eastAsia="等线" w:hAnsi="等线" w:hint="eastAsia"/>
-          <w:lang w:eastAsia="zh-CN"/>
-        </w:rPr>
-        <w:t>←</w:t>
-      </w:r>
-      <w:r>
-        <w:rPr>
-          <w:rFonts w:ascii="等线" w:eastAsia="等线" w:hAnsi="等线" w:hint="eastAsia"/>
-          <w:lang w:eastAsia="zh-CN"/>
-        </w:rPr>
-        <w:t xml:space="preserve"> </w:t>
-      </w:r>
-      <w:r>
-        <w:rPr>
-          <w:lang w:eastAsia="zh-CN"/>
-        </w:rPr>
-        <w:t>{“#”}</w:t>
-      </w:r>
-    </w:p>
-    <w:p>
-      <w:pPr>
-        <w:rPr>
-          <w:lang w:eastAsia="zh-CN"/>
-        </w:rPr>
-      </w:pPr>
-      <w:r>
-        <w:rPr>
-          <w:lang w:eastAsia="zh-CN"/>
-        </w:rPr>
-        <w:t>c</w:t>
-      </w:r>
-      <w:r>
-        <w:rPr>
-          <w:lang w:eastAsia="zh-CN"/>
-        </w:rPr>
-        <w:t>urrent_length</w:t>
-      </w:r>
-      <w:r>
-        <w:rPr>
-          <w:lang w:eastAsia="zh-CN"/>
-        </w:rPr>
-        <w:t xml:space="preserve"> </w:t>
-      </w:r>
-      <w:r>
-        <w:rPr>
-          <w:rFonts w:ascii="等线" w:eastAsia="等线" w:hAnsi="等线" w:hint="eastAsia"/>
-          <w:lang w:eastAsia="zh-CN"/>
-        </w:rPr>
-        <w:t>←</w:t>
-      </w:r>
-      <w:r>
-        <w:rPr>
-          <w:rFonts w:ascii="等线" w:eastAsia="等线" w:hAnsi="等线" w:hint="eastAsia"/>
-          <w:lang w:eastAsia="zh-CN"/>
-        </w:rPr>
-        <w:t xml:space="preserve"> </w:t>
-      </w:r>
-      <w:r>
-        <w:rPr>
-          <w:lang w:eastAsia="zh-CN"/>
-        </w:rPr>
-        <w:t>0</w:t>
-      </w:r>
-    </w:p>
-    <w:p>
-      <w:pPr>
-        <w:rPr>
-          <w:rFonts w:hint="eastAsia"/>
-          <w:lang w:eastAsia="zh-CN"/>
-        </w:rPr>
-      </w:pPr>
-      <w:r>
-        <w:rPr>
-          <w:lang w:eastAsia="zh-CN"/>
-        </w:rPr>
-        <w:t>c</w:t>
-      </w:r>
-      <w:r>
-        <w:rPr>
-          <w:lang w:eastAsia="zh-CN"/>
-        </w:rPr>
-        <w:t>urrent_end</w:t>
-      </w:r>
-      <w:r>
-        <w:rPr>
-          <w:lang w:eastAsia="zh-CN"/>
-        </w:rPr>
-        <w:t xml:space="preserve"> </w:t>
-      </w:r>
-      <w:r>
-        <w:rPr>
-          <w:rFonts w:ascii="等线" w:eastAsia="等线" w:hAnsi="等线" w:hint="eastAsia"/>
-          <w:lang w:eastAsia="zh-CN"/>
-        </w:rPr>
-        <w:t>←</w:t>
-      </w:r>
-      <w:r>
-        <w:rPr>
-          <w:rFonts w:ascii="等线" w:eastAsia="等线" w:hAnsi="等线" w:hint="eastAsia"/>
-          <w:lang w:eastAsia="zh-CN"/>
-        </w:rPr>
-        <w:t xml:space="preserve"> </w:t>
-      </w:r>
-      <w:r>
-        <w:rPr>
-          <w:lang w:eastAsia="zh-CN"/>
-        </w:rPr>
-        <w:t>{“#”}</w:t>
-      </w:r>
-    </w:p>
-    <w:p>
-      <w:pPr>
-        <w:rPr>
-          <w:b/>
-          <w:bCs/>
-          <w:lang w:eastAsia="zh-CN"/>
-        </w:rPr>
-      </w:pPr>
-      <w:r>
-        <w:rPr>
-          <w:b/>
-          <w:bCs/>
-          <w:lang w:eastAsia="zh-CN"/>
-        </w:rPr>
-        <w:t>Loop</w:t>
-      </w:r>
-    </w:p>
-    <w:p>
-      <w:pPr>
-        <w:ind w:firstLine="720"/>
-        <w:rPr>
-          <w:lang w:eastAsia="zh-CN"/>
-        </w:rPr>
-      </w:pPr>
-      <w:r>
-        <w:rPr>
-          <w:b/>
-          <w:bCs/>
-          <w:lang w:eastAsia="zh-CN"/>
-        </w:rPr>
-        <w:t>If</w:t>
-      </w:r>
-      <w:r>
-        <w:rPr>
-          <w:lang w:eastAsia="zh-CN"/>
-        </w:rPr>
-        <w:t xml:space="preserve"> current_length </w:t>
-      </w:r>
-      <w:r>
-        <w:rPr>
-          <w:lang w:eastAsia="zh-CN"/>
-        </w:rPr>
-        <w:t>equals to</w:t>
-      </w:r>
-      <w:r>
-        <w:rPr>
-          <w:lang w:eastAsia="zh-CN"/>
-        </w:rPr>
-        <w:t xml:space="preserve"> sequence_length</w:t>
-      </w:r>
-    </w:p>
-    <w:p>
-      <w:pPr>
-        <w:rPr>
-          <w:rFonts w:ascii="等线" w:eastAsia="等线" w:hAnsi="等线" w:hint="eastAsia"/>
-          <w:lang w:eastAsia="zh-CN"/>
-        </w:rPr>
-      </w:pPr>
-      <w:r>
-        <w:rPr>
-          <w:lang w:eastAsia="zh-CN"/>
-        </w:rPr>
-        <w:tab/>
-      </w:r>
-      <w:r>
-        <w:rPr>
-          <w:lang w:eastAsia="zh-CN"/>
-        </w:rPr>
-        <w:tab/>
-      </w:r>
-      <w:r>
-        <w:rPr>
-          <w:rFonts w:hint="eastAsia"/>
-          <w:lang w:eastAsia="zh-CN"/>
-        </w:rPr>
-        <w:t>s</w:t>
-      </w:r>
-      <w:r>
-        <w:rPr>
-          <w:lang w:eastAsia="zh-CN"/>
-        </w:rPr>
-        <w:t xml:space="preserve">equence </w:t>
-      </w:r>
-      <w:r>
-        <w:rPr>
-          <w:rFonts w:ascii="等线" w:eastAsia="等线" w:hAnsi="等线" w:hint="eastAsia"/>
-          <w:lang w:eastAsia="zh-CN"/>
-        </w:rPr>
-        <w:t xml:space="preserve">← </w:t>
-      </w:r>
-      <w:r>
-        <w:rPr>
-          <w:rFonts w:ascii="等线" w:eastAsia="等线" w:hAnsi="等线"/>
-          <w:lang w:eastAsia="zh-CN"/>
-        </w:rPr>
-        <w:t>sequence replacing “#” with “/n”</w:t>
-      </w:r>
-    </w:p>
-    <w:p>
-      <w:pPr>
-        <w:ind w:left="720" w:firstLine="720"/>
-        <w:rPr>
-          <w:lang w:eastAsia="zh-CN"/>
-        </w:rPr>
-      </w:pPr>
-      <w:r>
-        <w:rPr>
-          <w:b/>
-          <w:bCs/>
-          <w:lang w:eastAsia="zh-CN"/>
-        </w:rPr>
-        <w:t xml:space="preserve">return  </w:t>
-      </w:r>
-      <w:r>
-        <w:rPr>
-          <w:lang w:eastAsia="zh-CN"/>
-        </w:rPr>
-        <w:t>sequence</w:t>
-      </w:r>
-    </w:p>
-    <w:p>
-      <w:pPr>
-        <w:rPr>
-          <w:b/>
-          <w:bCs/>
-          <w:lang w:eastAsia="zh-CN"/>
-        </w:rPr>
-      </w:pPr>
-      <w:r>
-        <w:rPr>
-          <w:b/>
-          <w:bCs/>
-          <w:lang w:eastAsia="zh-CN"/>
-        </w:rPr>
-        <w:tab/>
-        <w:t>else</w:t>
-      </w:r>
-    </w:p>
-    <w:p>
-      <w:pPr>
-        <w:rPr>
-          <w:lang w:eastAsia="zh-CN"/>
-        </w:rPr>
-      </w:pPr>
-      <w:r>
-        <w:rPr>
-          <w:b/>
-          <w:bCs/>
-          <w:lang w:eastAsia="zh-CN"/>
-        </w:rPr>
-        <w:tab/>
-      </w:r>
-      <w:r>
-        <w:rPr>
-          <w:b/>
-          <w:bCs/>
-          <w:lang w:eastAsia="zh-CN"/>
-        </w:rPr>
-        <w:tab/>
-        <w:t xml:space="preserve">if </w:t>
-      </w:r>
-      <w:r>
-        <w:rPr>
-          <w:lang w:eastAsia="zh-CN"/>
-        </w:rPr>
-        <w:t xml:space="preserve">current_end </w:t>
-      </w:r>
-      <w:r>
-        <w:rPr>
-          <w:lang w:eastAsia="zh-CN"/>
-        </w:rPr>
-        <w:t>is</w:t>
-      </w:r>
-      <w:r>
-        <w:rPr>
-          <w:lang w:eastAsia="zh-CN"/>
-        </w:rPr>
-        <w:t xml:space="preserve"> “#”</w:t>
-      </w:r>
-    </w:p>
-    <w:p>
-      <w:pPr>
-        <w:rPr>
-          <w:rFonts w:hint="eastAsia"/>
-          <w:lang w:eastAsia="zh-CN"/>
-        </w:rPr>
-      </w:pPr>
-      <w:r>
-        <w:rPr>
-          <w:lang w:eastAsia="zh-CN"/>
-        </w:rPr>
-        <w:tab/>
-      </w:r>
-      <w:r>
-        <w:rPr>
-          <w:lang w:eastAsia="zh-CN"/>
-        </w:rPr>
-        <w:tab/>
-      </w:r>
-      <w:r>
-        <w:rPr>
-          <w:lang w:eastAsia="zh-CN"/>
-        </w:rPr>
-        <w:tab/>
-        <w:t xml:space="preserve">next </w:t>
-      </w:r>
-      <w:r>
-        <w:rPr>
-          <w:rFonts w:ascii="等线" w:eastAsia="等线" w:hAnsi="等线" w:hint="eastAsia"/>
-          <w:lang w:eastAsia="zh-CN"/>
-        </w:rPr>
-        <w:t>←</w:t>
-      </w:r>
-      <w:r>
-        <w:rPr>
-          <w:rFonts w:ascii="等线" w:eastAsia="等线" w:hAnsi="等线" w:hint="eastAsia"/>
-          <w:lang w:eastAsia="zh-CN"/>
-        </w:rPr>
-        <w:t xml:space="preserve"> </w:t>
-      </w:r>
-      <w:r>
-        <w:rPr>
-          <w:rFonts w:ascii="等线" w:eastAsia="等线" w:hAnsi="等线"/>
-          <w:lang w:eastAsia="zh-CN"/>
-        </w:rPr>
-        <w:t>random sample from model_dictionary[“##”]</w:t>
-      </w:r>
-    </w:p>
-    <w:p>
-      <w:pPr>
-        <w:rPr>
-          <w:rFonts w:ascii="等线" w:eastAsia="等线" w:hAnsi="等线"/>
-          <w:lang w:eastAsia="zh-CN"/>
-        </w:rPr>
-      </w:pPr>
-      <w:r>
-        <w:rPr>
-          <w:lang w:eastAsia="zh-CN"/>
-        </w:rPr>
-        <w:tab/>
-      </w:r>
-      <w:r>
-        <w:rPr>
-          <w:lang w:eastAsia="zh-CN"/>
-        </w:rPr>
-        <w:tab/>
-      </w:r>
-      <w:r>
-        <w:rPr>
-          <w:lang w:eastAsia="zh-CN"/>
-        </w:rPr>
-        <w:tab/>
-        <w:t xml:space="preserve">sequence </w:t>
-      </w:r>
-      <w:r>
-        <w:rPr>
-          <w:rFonts w:ascii="等线" w:eastAsia="等线" w:hAnsi="等线" w:hint="eastAsia"/>
-          <w:lang w:eastAsia="zh-CN"/>
-        </w:rPr>
-        <w:t>←</w:t>
-      </w:r>
-      <w:r>
-        <w:rPr>
-          <w:rFonts w:ascii="等线" w:eastAsia="等线" w:hAnsi="等线" w:hint="eastAsia"/>
-          <w:lang w:eastAsia="zh-CN"/>
-        </w:rPr>
-        <w:t xml:space="preserve"> </w:t>
-      </w:r>
-      <w:r>
-        <w:rPr>
-          <w:rFonts w:ascii="等线" w:eastAsia="等线" w:hAnsi="等线"/>
-          <w:lang w:eastAsia="zh-CN"/>
-        </w:rPr>
-        <w:t xml:space="preserve">sequence </w:t>
-      </w:r>
-      <w:r>
-        <w:rPr>
-          <w:rFonts w:ascii="等线" w:eastAsia="等线" w:hAnsi="等线" w:hint="eastAsia"/>
-          <w:lang w:eastAsia="zh-CN"/>
-        </w:rPr>
-        <w:t>∪next</w:t>
-      </w:r>
-    </w:p>
-    <w:p>
-      <w:pPr>
-        <w:rPr>
-          <w:rFonts w:ascii="等线" w:eastAsia="等线" w:hAnsi="等线"/>
-          <w:b/>
-          <w:bCs/>
-          <w:lang w:eastAsia="zh-CN"/>
-        </w:rPr>
-      </w:pPr>
-      <w:r>
-        <w:rPr>
-          <w:rFonts w:ascii="等线" w:eastAsia="等线" w:hAnsi="等线"/>
-          <w:lang w:eastAsia="zh-CN"/>
-        </w:rPr>
-        <w:tab/>
-      </w:r>
-      <w:r>
-        <w:rPr>
-          <w:rFonts w:ascii="等线" w:eastAsia="等线" w:hAnsi="等线"/>
-          <w:lang w:eastAsia="zh-CN"/>
-        </w:rPr>
-        <w:tab/>
-      </w:r>
-      <w:r>
-        <w:rPr>
-          <w:rFonts w:ascii="等线" w:eastAsia="等线" w:hAnsi="等线"/>
-          <w:b/>
-          <w:bCs/>
-          <w:lang w:eastAsia="zh-CN"/>
-        </w:rPr>
-        <w:t>else</w:t>
-      </w:r>
-    </w:p>
-    <w:p>
-      <w:pPr>
-        <w:rPr>
-          <w:rFonts w:ascii="等线" w:eastAsia="等线" w:hAnsi="等线"/>
-          <w:lang w:eastAsia="zh-CN"/>
-        </w:rPr>
-      </w:pPr>
-      <w:r>
-        <w:rPr>
-          <w:rFonts w:ascii="等线" w:eastAsia="等线" w:hAnsi="等线"/>
-          <w:lang w:eastAsia="zh-CN"/>
-        </w:rPr>
-        <w:tab/>
-      </w:r>
-      <w:r>
-        <w:rPr>
-          <w:rFonts w:ascii="等线" w:eastAsia="等线" w:hAnsi="等线"/>
-          <w:lang w:eastAsia="zh-CN"/>
-        </w:rPr>
-        <w:tab/>
-      </w:r>
-      <w:r>
-        <w:rPr>
-          <w:rFonts w:ascii="等线" w:eastAsia="等线" w:hAnsi="等线"/>
-          <w:lang w:eastAsia="zh-CN"/>
-        </w:rPr>
-        <w:tab/>
-        <w:t xml:space="preserve">history </w:t>
-      </w:r>
-      <w:r>
-        <w:rPr>
-          <w:rFonts w:ascii="等线" w:eastAsia="等线" w:hAnsi="等线" w:hint="eastAsia"/>
-          <w:lang w:eastAsia="zh-CN"/>
-        </w:rPr>
-        <w:t>←</w:t>
-      </w:r>
-      <w:r>
-        <w:rPr>
-          <w:rFonts w:ascii="等线" w:eastAsia="等线" w:hAnsi="等线" w:hint="eastAsia"/>
-          <w:lang w:eastAsia="zh-CN"/>
-        </w:rPr>
-        <w:t xml:space="preserve"> </w:t>
-      </w:r>
-      <w:r>
-        <w:rPr>
-          <w:rFonts w:ascii="等线" w:eastAsia="等线" w:hAnsi="等线"/>
-          <w:lang w:eastAsia="zh-CN"/>
-        </w:rPr>
-        <w:t>last two characters from sequence</w:t>
-      </w:r>
-    </w:p>
-    <w:p>
-      <w:pPr>
-        <w:rPr>
-          <w:rFonts w:ascii="等线" w:eastAsia="等线" w:hAnsi="等线"/>
-          <w:lang w:eastAsia="zh-CN"/>
-        </w:rPr>
-      </w:pPr>
-      <w:r>
-        <w:rPr>
-          <w:rFonts w:ascii="等线" w:eastAsia="等线" w:hAnsi="等线"/>
-          <w:lang w:eastAsia="zh-CN"/>
-        </w:rPr>
-        <w:tab/>
-      </w:r>
-      <w:r>
-        <w:rPr>
-          <w:rFonts w:ascii="等线" w:eastAsia="等线" w:hAnsi="等线"/>
-          <w:lang w:eastAsia="zh-CN"/>
-        </w:rPr>
-        <w:tab/>
-      </w:r>
-      <w:r>
-        <w:rPr>
-          <w:rFonts w:ascii="等线" w:eastAsia="等线" w:hAnsi="等线"/>
-          <w:lang w:eastAsia="zh-CN"/>
-        </w:rPr>
-        <w:tab/>
-        <w:t xml:space="preserve">next </w:t>
-      </w:r>
-      <w:r>
-        <w:rPr>
-          <w:rFonts w:ascii="等线" w:eastAsia="等线" w:hAnsi="等线" w:hint="eastAsia"/>
-          <w:lang w:eastAsia="zh-CN"/>
-        </w:rPr>
-        <w:t>←</w:t>
-      </w:r>
-      <w:r>
-        <w:rPr>
-          <w:rFonts w:ascii="等线" w:eastAsia="等线" w:hAnsi="等线" w:hint="eastAsia"/>
-          <w:lang w:eastAsia="zh-CN"/>
-        </w:rPr>
-        <w:t xml:space="preserve"> </w:t>
-      </w:r>
-      <w:r>
-        <w:rPr>
-          <w:rFonts w:ascii="等线" w:eastAsia="等线" w:hAnsi="等线"/>
-          <w:lang w:eastAsia="zh-CN"/>
-        </w:rPr>
-        <w:t>random sample from model_dictionary[history]</w:t>
-      </w:r>
-    </w:p>
-    <w:p>
-      <w:pPr>
-        <w:rPr>
-          <w:rFonts w:ascii="等线" w:eastAsia="等线" w:hAnsi="等线"/>
-          <w:lang w:eastAsia="zh-CN"/>
-        </w:rPr>
-      </w:pPr>
-      <w:r>
-        <w:rPr>
-          <w:rFonts w:ascii="等线" w:eastAsia="等线" w:hAnsi="等线"/>
-          <w:lang w:eastAsia="zh-CN"/>
-        </w:rPr>
-        <w:tab/>
-      </w:r>
-      <w:r>
-        <w:rPr>
-          <w:rFonts w:ascii="等线" w:eastAsia="等线" w:hAnsi="等线"/>
-          <w:lang w:eastAsia="zh-CN"/>
-        </w:rPr>
-        <w:tab/>
-      </w:r>
-      <w:r>
-        <w:rPr>
-          <w:rFonts w:ascii="等线" w:eastAsia="等线" w:hAnsi="等线"/>
-          <w:lang w:eastAsia="zh-CN"/>
-        </w:rPr>
-        <w:tab/>
-      </w:r>
-      <w:r>
-        <w:rPr>
-          <w:lang w:eastAsia="zh-CN"/>
-        </w:rPr>
-        <w:t xml:space="preserve">sequence </w:t>
-      </w:r>
-      <w:r>
-        <w:rPr>
-          <w:rFonts w:ascii="等线" w:eastAsia="等线" w:hAnsi="等线" w:hint="eastAsia"/>
-          <w:lang w:eastAsia="zh-CN"/>
-        </w:rPr>
-        <w:t xml:space="preserve">← </w:t>
-      </w:r>
-      <w:r>
-        <w:rPr>
-          <w:rFonts w:ascii="等线" w:eastAsia="等线" w:hAnsi="等线"/>
-          <w:lang w:eastAsia="zh-CN"/>
-        </w:rPr>
-        <w:t xml:space="preserve">sequence </w:t>
-      </w:r>
-      <w:r>
-        <w:rPr>
-          <w:rFonts w:ascii="等线" w:eastAsia="等线" w:hAnsi="等线" w:hint="eastAsia"/>
-          <w:lang w:eastAsia="zh-CN"/>
-        </w:rPr>
-        <w:t>∪next</w:t>
-      </w:r>
-    </w:p>
-    <w:p>
-      <w:pPr>
-        <w:rPr>
-          <w:rFonts w:ascii="等线" w:eastAsia="等线" w:hAnsi="等线"/>
-          <w:lang w:eastAsia="zh-CN"/>
-        </w:rPr>
-      </w:pPr>
-      <w:r>
-        <w:rPr>
-          <w:lang w:eastAsia="zh-CN"/>
-        </w:rPr>
-        <w:tab/>
-        <w:t xml:space="preserve">current_length </w:t>
-      </w:r>
-      <w:r>
-        <w:rPr>
-          <w:rFonts w:ascii="等线" w:eastAsia="等线" w:hAnsi="等线" w:hint="eastAsia"/>
-          <w:lang w:eastAsia="zh-CN"/>
-        </w:rPr>
-        <w:t>←</w:t>
-      </w:r>
-      <w:r>
-        <w:rPr>
-          <w:rFonts w:ascii="等线" w:eastAsia="等线" w:hAnsi="等线" w:hint="eastAsia"/>
-          <w:lang w:eastAsia="zh-CN"/>
-        </w:rPr>
-        <w:t xml:space="preserve"> </w:t>
-      </w:r>
-      <w:r>
-        <w:rPr>
-          <w:rFonts w:ascii="等线" w:eastAsia="等线" w:hAnsi="等线"/>
-          <w:lang w:eastAsia="zh-CN"/>
-        </w:rPr>
-        <w:t>length of sequence excluding “#”</w:t>
-      </w:r>
-    </w:p>
-    <w:p>
-      <w:pPr>
-        <w:rPr>
-          <w:rFonts w:hint="eastAsia"/>
-          <w:b/>
-          <w:bCs/>
-          <w:lang w:eastAsia="zh-CN"/>
-        </w:rPr>
-      </w:pPr>
-      <w:r>
-        <w:rPr>
-          <w:rFonts w:ascii="等线" w:eastAsia="等线" w:hAnsi="等线"/>
-          <w:b/>
-          <w:bCs/>
-          <w:lang w:eastAsia="zh-CN"/>
-        </w:rPr>
-        <w:t>end</w:t>
+        <w:t>Replace this text with your answer to this question.</w:t>
       </w:r>
     </w:p>
     <w:p/>
     <w:p>
-      <w:pPr>
-        <w:rPr>
-          <w:rFonts w:hint="eastAsia"/>
-          <w:lang w:eastAsia="zh-CN"/>
-        </w:rPr>
-      </w:pPr>
-      <w:r>
-        <w:rPr>
-          <w:lang w:eastAsia="zh-CN"/>
-        </w:rPr>
-        <w:t xml:space="preserve">The outputs based on my model were many short “sentences”, but those based the pre-trained model were few long “sentences”. This was probably because the sentences in my model’s </w:t>
-      </w:r>
-      <w:bookmarkStart w:id="4" w:name="OLE_LINK1"/>
-      <w:bookmarkStart w:id="5" w:name="OLE_LINK2"/>
-      <w:r>
-        <w:rPr>
-          <w:lang w:eastAsia="zh-CN"/>
-        </w:rPr>
-        <w:t>corresponding corpus</w:t>
-      </w:r>
+      <w:r>
+        <w:br w:type="page"/>
+      </w:r>
+    </w:p>
+    <w:p>
+      <w:pPr>
+        <w:pStyle w:val="Heading1"/>
+      </w:pPr>
+      <w:bookmarkStart w:id="4" w:name="computing-perplexity-15-marks"/>
       <w:bookmarkEnd w:id="4"/>
-      <w:bookmarkEnd w:id="5"/>
-      <w:r>
-        <w:rPr>
-          <w:lang w:eastAsia="zh-CN"/>
-        </w:rPr>
-        <w:t xml:space="preserve"> were usually shorter than those in the pre-trained model’s </w:t>
-      </w:r>
-      <w:r>
-        <w:rPr>
-          <w:lang w:eastAsia="zh-CN"/>
-        </w:rPr>
-        <w:t>corresponding corpus</w:t>
-      </w:r>
-      <w:r>
-        <w:rPr>
-          <w:lang w:eastAsia="zh-CN"/>
-        </w:rPr>
-        <w:t>.</w:t>
-      </w:r>
-    </w:p>
-    <w:p/>
-    <w:p/>
-    <w:p/>
-    <w:p/>
-    <w:p>
-      <w:pPr>
-        <w:pStyle w:val="1"/>
-      </w:pPr>
-      <w:bookmarkStart w:id="6" w:name="computing-perplexity-15-marks"/>
-      <w:bookmarkEnd w:id="6"/>
       <w:r>
         <w:lastRenderedPageBreak/>
         <w:t>Computing perplexity (15 marks)</w:t>
@@ -2253,70 +1391,37 @@
     </w:p>
     <w:p>
       <w:r>
-        <w:t xml:space="preserve">The perplexity was </w:t>
-      </w:r>
-      <w:r>
-        <w:t>8.87, 22.52, 22.94 respectively, for the English, Spanish and Germany model. The test document was more likely to be an English document because of its smaller perplexity. In other words, the harmonic average conditional probability of each character given its history is larger assuming the document was written in English. If our prior belief was uniform, the posterior belief should prefer the hypothesis that this was a English document.</w:t>
+        <w:t>Replace this text with your answer to this question.</w:t>
+      </w:r>
+    </w:p>
+    <w:p>
+      <w:r>
+        <w:br w:type="page"/>
+      </w:r>
+    </w:p>
+    <w:p>
+      <w:pPr>
+        <w:pStyle w:val="Heading1"/>
+      </w:pPr>
+      <w:bookmarkStart w:id="5" w:name="extra-question-15-marks"/>
+      <w:bookmarkEnd w:id="5"/>
+      <w:r>
+        <w:lastRenderedPageBreak/>
+        <w:t>Extra question (15 marks)</w:t>
       </w:r>
     </w:p>
     <w:p/>
     <w:p>
-      <w:pPr>
-        <w:rPr>
-          <w:rFonts w:hint="eastAsia"/>
-          <w:lang w:eastAsia="zh-CN"/>
-        </w:rPr>
-      </w:pPr>
-      <w:r>
-        <w:rPr>
-          <w:rFonts w:hint="eastAsia"/>
-          <w:lang w:eastAsia="zh-CN"/>
-        </w:rPr>
-        <w:t>I</w:t>
-      </w:r>
-      <w:r>
-        <w:rPr>
-          <w:lang w:eastAsia="zh-CN"/>
-        </w:rPr>
-        <w:t>t is not enough to make a judgement if we only run the English model on a new test document and get its perplexity. All models are wrong, but some are better (</w:t>
-      </w:r>
-      <w:bookmarkStart w:id="7" w:name="OLE_LINK3"/>
-      <w:r>
-        <w:rPr>
-          <w:lang w:eastAsia="zh-CN"/>
-        </w:rPr>
-        <w:t>adapted from “all models are wrong, but some are useful”</w:t>
-      </w:r>
-      <w:bookmarkEnd w:id="7"/>
-      <w:r>
-        <w:rPr>
-          <w:lang w:eastAsia="zh-CN"/>
-        </w:rPr>
-        <w:t>). Judgements based on perplexity only makes sense if we have multiple candidate models.</w:t>
-      </w:r>
-    </w:p>
-    <w:p>
-      <w:pPr>
-        <w:pStyle w:val="1"/>
-      </w:pPr>
-      <w:bookmarkStart w:id="8" w:name="extra-question-15-marks"/>
-      <w:bookmarkEnd w:id="8"/>
-      <w:r>
-        <w:t>Extra question (15 marks)</w:t>
-      </w:r>
-    </w:p>
-    <w:p/>
-    <w:p>
       <w:r>
         <w:br w:type="page"/>
       </w:r>
     </w:p>
     <w:p>
       <w:pPr>
-        <w:pStyle w:val="1"/>
-      </w:pPr>
-      <w:bookmarkStart w:id="9" w:name="appendix-your-code"/>
-      <w:bookmarkEnd w:id="9"/>
+        <w:pStyle w:val="Heading1"/>
+      </w:pPr>
+      <w:bookmarkStart w:id="6" w:name="appendix-your-code"/>
+      <w:bookmarkEnd w:id="6"/>
       <w:r>
         <w:lastRenderedPageBreak/>
         <w:t>Appendix: your code</w:t>
@@ -2376,7 +1481,7 @@
 </file>
 
 <file path=word/endnotes.xml><?xml version="1.0" encoding="utf-8"?>
-<w:endnotes xmlns:wpc="http://schemas.microsoft.com/office/word/2010/wordprocessingCanvas" xmlns:cx="http://schemas.microsoft.com/office/drawing/2014/chartex" xmlns:cx1="http://schemas.microsoft.com/office/drawing/2015/9/8/chartex" xmlns:cx2="http://schemas.microsoft.com/office/drawing/2015/10/21/chartex" xmlns:cx3="http://schemas.microsoft.com/office/drawing/2016/5/9/chartex" xmlns:cx4="http://schemas.microsoft.com/office/drawing/2016/5/10/chartex" xmlns:cx5="http://schemas.microsoft.com/office/drawing/2016/5/11/chartex" xmlns:cx6="http://schemas.microsoft.com/office/drawing/2016/5/12/chartex" xmlns:cx7="http://schemas.microsoft.com/office/drawing/2016/5/13/chartex" xmlns:cx8="http://schemas.microsoft.com/office/drawing/2016/5/14/chartex" xmlns:mc="http://schemas.openxmlformats.org/markup-compatibility/2006" xmlns:aink="http://schemas.microsoft.com/office/drawing/2016/ink" xmlns:am3d="http://schemas.microsoft.com/office/drawing/2017/model3d" xmlns:o="urn:schemas-microsoft-com:office:office" xmlns:r="http://schemas.openxmlformats.org/officeDocument/2006/relationships" xmlns:m="http://schemas.openxmlformats.org/officeDocument/2006/math" xmlns:v="urn:schemas-microsoft-com:vml" xmlns:wp14="http://schemas.microsoft.com/office/word/2010/wordprocessingDrawing" xmlns:wp="http://schemas.openxmlformats.org/drawingml/2006/wordprocessingDrawing" xmlns:w10="urn:schemas-microsoft-com:office:word" xmlns:w="http://schemas.openxmlformats.org/wordprocessingml/2006/main" xmlns:w14="http://schemas.microsoft.com/office/word/2010/wordml" xmlns:w15="http://schemas.microsoft.com/office/word/2012/wordml" xmlns:w16cex="http://schemas.microsoft.com/office/word/2018/wordml/cex" xmlns:w16cid="http://schemas.microsoft.com/office/word/2016/wordml/cid" xmlns:w16="http://schemas.microsoft.com/office/word/2018/wordml" xmlns:w16sdtdh="http://schemas.microsoft.com/office/word/2020/wordml/sdtdatahash" xmlns:w16se="http://schemas.microsoft.com/office/word/2015/wordml/symex" xmlns:wpg="http://schemas.microsoft.com/office/word/2010/wordprocessingGroup" xmlns:wpi="http://schemas.microsoft.com/office/word/2010/wordprocessingInk" xmlns:wne="http://schemas.microsoft.com/office/word/2006/wordml" xmlns:wps="http://schemas.microsoft.com/office/word/2010/wordprocessingShape" mc:Ignorable="w14 w15 w16se w16cid w16 w16cex w16sdtdh wp14">
+<w:endnotes xmlns:wpc="http://schemas.microsoft.com/office/word/2010/wordprocessingCanvas" xmlns:cx="http://schemas.microsoft.com/office/drawing/2014/chartex" xmlns:cx1="http://schemas.microsoft.com/office/drawing/2015/9/8/chartex" xmlns:cx2="http://schemas.microsoft.com/office/drawing/2015/10/21/chartex" xmlns:cx3="http://schemas.microsoft.com/office/drawing/2016/5/9/chartex" xmlns:cx4="http://schemas.microsoft.com/office/drawing/2016/5/10/chartex" xmlns:cx5="http://schemas.microsoft.com/office/drawing/2016/5/11/chartex" xmlns:cx6="http://schemas.microsoft.com/office/drawing/2016/5/12/chartex" xmlns:cx7="http://schemas.microsoft.com/office/drawing/2016/5/13/chartex" xmlns:cx8="http://schemas.microsoft.com/office/drawing/2016/5/14/chartex" xmlns:mc="http://schemas.openxmlformats.org/markup-compatibility/2006" xmlns:aink="http://schemas.microsoft.com/office/drawing/2016/ink" xmlns:am3d="http://schemas.microsoft.com/office/drawing/2017/model3d" xmlns:o="urn:schemas-microsoft-com:office:office" xmlns:oel="http://schemas.microsoft.com/office/2019/extlst" xmlns:r="http://schemas.openxmlformats.org/officeDocument/2006/relationships" xmlns:m="http://schemas.openxmlformats.org/officeDocument/2006/math" xmlns:v="urn:schemas-microsoft-com:vml" xmlns:wp14="http://schemas.microsoft.com/office/word/2010/wordprocessingDrawing" xmlns:wp="http://schemas.openxmlformats.org/drawingml/2006/wordprocessingDrawing" xmlns:w10="urn:schemas-microsoft-com:office:word" xmlns:w="http://schemas.openxmlformats.org/wordprocessingml/2006/main" xmlns:w14="http://schemas.microsoft.com/office/word/2010/wordml" xmlns:w15="http://schemas.microsoft.com/office/word/2012/wordml" xmlns:w16cex="http://schemas.microsoft.com/office/word/2018/wordml/cex" xmlns:w16cid="http://schemas.microsoft.com/office/word/2016/wordml/cid" xmlns:w16="http://schemas.microsoft.com/office/word/2018/wordml" xmlns:w16sdtdh="http://schemas.microsoft.com/office/word/2020/wordml/sdtdatahash" xmlns:w16se="http://schemas.microsoft.com/office/word/2015/wordml/symex" xmlns:wpg="http://schemas.microsoft.com/office/word/2010/wordprocessingGroup" xmlns:wpi="http://schemas.microsoft.com/office/word/2010/wordprocessingInk" xmlns:wne="http://schemas.microsoft.com/office/word/2006/wordml" xmlns:wps="http://schemas.microsoft.com/office/word/2010/wordprocessingShape" mc:Ignorable="w14 w15 w16se w16cid w16 w16cex w16sdtdh wp14">
   <w:endnote w:type="separator" w:id="-1">
     <w:p>
       <w:pPr>
@@ -2401,7 +1506,7 @@
 </file>
 
 <file path=word/footnotes.xml><?xml version="1.0" encoding="utf-8"?>
-<w:footnotes xmlns:wpc="http://schemas.microsoft.com/office/word/2010/wordprocessingCanvas" xmlns:cx="http://schemas.microsoft.com/office/drawing/2014/chartex" xmlns:cx1="http://schemas.microsoft.com/office/drawing/2015/9/8/chartex" xmlns:cx2="http://schemas.microsoft.com/office/drawing/2015/10/21/chartex" xmlns:cx3="http://schemas.microsoft.com/office/drawing/2016/5/9/chartex" xmlns:cx4="http://schemas.microsoft.com/office/drawing/2016/5/10/chartex" xmlns:cx5="http://schemas.microsoft.com/office/drawing/2016/5/11/chartex" xmlns:cx6="http://schemas.microsoft.com/office/drawing/2016/5/12/chartex" xmlns:cx7="http://schemas.microsoft.com/office/drawing/2016/5/13/chartex" xmlns:cx8="http://schemas.microsoft.com/office/drawing/2016/5/14/chartex" xmlns:mc="http://schemas.openxmlformats.org/markup-compatibility/2006" xmlns:aink="http://schemas.microsoft.com/office/drawing/2016/ink" xmlns:am3d="http://schemas.microsoft.com/office/drawing/2017/model3d" xmlns:o="urn:schemas-microsoft-com:office:office" xmlns:r="http://schemas.openxmlformats.org/officeDocument/2006/relationships" xmlns:m="http://schemas.openxmlformats.org/officeDocument/2006/math" xmlns:v="urn:schemas-microsoft-com:vml" xmlns:wp14="http://schemas.microsoft.com/office/word/2010/wordprocessingDrawing" xmlns:wp="http://schemas.openxmlformats.org/drawingml/2006/wordprocessingDrawing" xmlns:w10="urn:schemas-microsoft-com:office:word" xmlns:w="http://schemas.openxmlformats.org/wordprocessingml/2006/main" xmlns:w14="http://schemas.microsoft.com/office/word/2010/wordml" xmlns:w15="http://schemas.microsoft.com/office/word/2012/wordml" xmlns:w16cex="http://schemas.microsoft.com/office/word/2018/wordml/cex" xmlns:w16cid="http://schemas.microsoft.com/office/word/2016/wordml/cid" xmlns:w16="http://schemas.microsoft.com/office/word/2018/wordml" xmlns:w16sdtdh="http://schemas.microsoft.com/office/word/2020/wordml/sdtdatahash" xmlns:w16se="http://schemas.microsoft.com/office/word/2015/wordml/symex" xmlns:wpg="http://schemas.microsoft.com/office/word/2010/wordprocessingGroup" xmlns:wpi="http://schemas.microsoft.com/office/word/2010/wordprocessingInk" xmlns:wne="http://schemas.microsoft.com/office/word/2006/wordml" xmlns:wps="http://schemas.microsoft.com/office/word/2010/wordprocessingShape" mc:Ignorable="w14 w15 w16se w16cid w16 w16cex w16sdtdh wp14">
+<w:footnotes xmlns:wpc="http://schemas.microsoft.com/office/word/2010/wordprocessingCanvas" xmlns:cx="http://schemas.microsoft.com/office/drawing/2014/chartex" xmlns:cx1="http://schemas.microsoft.com/office/drawing/2015/9/8/chartex" xmlns:cx2="http://schemas.microsoft.com/office/drawing/2015/10/21/chartex" xmlns:cx3="http://schemas.microsoft.com/office/drawing/2016/5/9/chartex" xmlns:cx4="http://schemas.microsoft.com/office/drawing/2016/5/10/chartex" xmlns:cx5="http://schemas.microsoft.com/office/drawing/2016/5/11/chartex" xmlns:cx6="http://schemas.microsoft.com/office/drawing/2016/5/12/chartex" xmlns:cx7="http://schemas.microsoft.com/office/drawing/2016/5/13/chartex" xmlns:cx8="http://schemas.microsoft.com/office/drawing/2016/5/14/chartex" xmlns:mc="http://schemas.openxmlformats.org/markup-compatibility/2006" xmlns:aink="http://schemas.microsoft.com/office/drawing/2016/ink" xmlns:am3d="http://schemas.microsoft.com/office/drawing/2017/model3d" xmlns:o="urn:schemas-microsoft-com:office:office" xmlns:oel="http://schemas.microsoft.com/office/2019/extlst" xmlns:r="http://schemas.openxmlformats.org/officeDocument/2006/relationships" xmlns:m="http://schemas.openxmlformats.org/officeDocument/2006/math" xmlns:v="urn:schemas-microsoft-com:vml" xmlns:wp14="http://schemas.microsoft.com/office/word/2010/wordprocessingDrawing" xmlns:wp="http://schemas.openxmlformats.org/drawingml/2006/wordprocessingDrawing" xmlns:w10="urn:schemas-microsoft-com:office:word" xmlns:w="http://schemas.openxmlformats.org/wordprocessingml/2006/main" xmlns:w14="http://schemas.microsoft.com/office/word/2010/wordml" xmlns:w15="http://schemas.microsoft.com/office/word/2012/wordml" xmlns:w16cex="http://schemas.microsoft.com/office/word/2018/wordml/cex" xmlns:w16cid="http://schemas.microsoft.com/office/word/2016/wordml/cid" xmlns:w16="http://schemas.microsoft.com/office/word/2018/wordml" xmlns:w16sdtdh="http://schemas.microsoft.com/office/word/2020/wordml/sdtdatahash" xmlns:w16se="http://schemas.microsoft.com/office/word/2015/wordml/symex" xmlns:wpg="http://schemas.microsoft.com/office/word/2010/wordprocessingGroup" xmlns:wpi="http://schemas.microsoft.com/office/word/2010/wordprocessingInk" xmlns:wne="http://schemas.microsoft.com/office/word/2006/wordml" xmlns:wps="http://schemas.microsoft.com/office/word/2010/wordprocessingShape" mc:Ignorable="w14 w15 w16se w16cid w16 w16cex w16sdtdh wp14">
   <w:footnote w:type="separator" w:id="-1">
     <w:p>
       <w:r>
@@ -2420,7 +1525,7 @@
 </file>
 
 <file path=word/numbering.xml><?xml version="1.0" encoding="utf-8"?>
-<w:numbering xmlns:wpc="http://schemas.microsoft.com/office/word/2010/wordprocessingCanvas" xmlns:cx="http://schemas.microsoft.com/office/drawing/2014/chartex" xmlns:cx1="http://schemas.microsoft.com/office/drawing/2015/9/8/chartex" xmlns:cx2="http://schemas.microsoft.com/office/drawing/2015/10/21/chartex" xmlns:cx3="http://schemas.microsoft.com/office/drawing/2016/5/9/chartex" xmlns:cx4="http://schemas.microsoft.com/office/drawing/2016/5/10/chartex" xmlns:cx5="http://schemas.microsoft.com/office/drawing/2016/5/11/chartex" xmlns:cx6="http://schemas.microsoft.com/office/drawing/2016/5/12/chartex" xmlns:cx7="http://schemas.microsoft.com/office/drawing/2016/5/13/chartex" xmlns:cx8="http://schemas.microsoft.com/office/drawing/2016/5/14/chartex" xmlns:mc="http://schemas.openxmlformats.org/markup-compatibility/2006" xmlns:aink="http://schemas.microsoft.com/office/drawing/2016/ink" xmlns:am3d="http://schemas.microsoft.com/office/drawing/2017/model3d" xmlns:o="urn:schemas-microsoft-com:office:office" xmlns:r="http://schemas.openxmlformats.org/officeDocument/2006/relationships" xmlns:m="http://schemas.openxmlformats.org/officeDocument/2006/math" xmlns:v="urn:schemas-microsoft-com:vml" xmlns:wp14="http://schemas.microsoft.com/office/word/2010/wordprocessingDrawing" xmlns:wp="http://schemas.openxmlformats.org/drawingml/2006/wordprocessingDrawing" xmlns:w10="urn:schemas-microsoft-com:office:word" xmlns:w="http://schemas.openxmlformats.org/wordprocessingml/2006/main" xmlns:w14="http://schemas.microsoft.com/office/word/2010/wordml" xmlns:w15="http://schemas.microsoft.com/office/word/2012/wordml" xmlns:w16cex="http://schemas.microsoft.com/office/word/2018/wordml/cex" xmlns:w16cid="http://schemas.microsoft.com/office/word/2016/wordml/cid" xmlns:w16="http://schemas.microsoft.com/office/word/2018/wordml" xmlns:w16sdtdh="http://schemas.microsoft.com/office/word/2020/wordml/sdtdatahash" xmlns:w16se="http://schemas.microsoft.com/office/word/2015/wordml/symex" xmlns:wpg="http://schemas.microsoft.com/office/word/2010/wordprocessingGroup" xmlns:wpi="http://schemas.microsoft.com/office/word/2010/wordprocessingInk" xmlns:wne="http://schemas.microsoft.com/office/word/2006/wordml" xmlns:wps="http://schemas.microsoft.com/office/word/2010/wordprocessingShape" mc:Ignorable="w14 w15 w16se w16cid w16 w16cex w16sdtdh wp14">
+<w:numbering xmlns:wpc="http://schemas.microsoft.com/office/word/2010/wordprocessingCanvas" xmlns:cx="http://schemas.microsoft.com/office/drawing/2014/chartex" xmlns:cx1="http://schemas.microsoft.com/office/drawing/2015/9/8/chartex" xmlns:cx2="http://schemas.microsoft.com/office/drawing/2015/10/21/chartex" xmlns:cx3="http://schemas.microsoft.com/office/drawing/2016/5/9/chartex" xmlns:cx4="http://schemas.microsoft.com/office/drawing/2016/5/10/chartex" xmlns:cx5="http://schemas.microsoft.com/office/drawing/2016/5/11/chartex" xmlns:cx6="http://schemas.microsoft.com/office/drawing/2016/5/12/chartex" xmlns:cx7="http://schemas.microsoft.com/office/drawing/2016/5/13/chartex" xmlns:cx8="http://schemas.microsoft.com/office/drawing/2016/5/14/chartex" xmlns:mc="http://schemas.openxmlformats.org/markup-compatibility/2006" xmlns:aink="http://schemas.microsoft.com/office/drawing/2016/ink" xmlns:am3d="http://schemas.microsoft.com/office/drawing/2017/model3d" xmlns:o="urn:schemas-microsoft-com:office:office" xmlns:oel="http://schemas.microsoft.com/office/2019/extlst" xmlns:r="http://schemas.openxmlformats.org/officeDocument/2006/relationships" xmlns:m="http://schemas.openxmlformats.org/officeDocument/2006/math" xmlns:v="urn:schemas-microsoft-com:vml" xmlns:wp14="http://schemas.microsoft.com/office/word/2010/wordprocessingDrawing" xmlns:wp="http://schemas.openxmlformats.org/drawingml/2006/wordprocessingDrawing" xmlns:w10="urn:schemas-microsoft-com:office:word" xmlns:w="http://schemas.openxmlformats.org/wordprocessingml/2006/main" xmlns:w14="http://schemas.microsoft.com/office/word/2010/wordml" xmlns:w15="http://schemas.microsoft.com/office/word/2012/wordml" xmlns:w16cex="http://schemas.microsoft.com/office/word/2018/wordml/cex" xmlns:w16cid="http://schemas.microsoft.com/office/word/2016/wordml/cid" xmlns:w16="http://schemas.microsoft.com/office/word/2018/wordml" xmlns:w16sdtdh="http://schemas.microsoft.com/office/word/2020/wordml/sdtdatahash" xmlns:w16se="http://schemas.microsoft.com/office/word/2015/wordml/symex" xmlns:wpg="http://schemas.microsoft.com/office/word/2010/wordprocessingGroup" xmlns:wpi="http://schemas.microsoft.com/office/word/2010/wordprocessingInk" xmlns:wne="http://schemas.microsoft.com/office/word/2006/wordml" xmlns:wps="http://schemas.microsoft.com/office/word/2010/wordprocessingShape" mc:Ignorable="w14 w15 w16se w16cid w16 w16cex w16sdtdh wp14">
   <w:abstractNum w:abstractNumId="0" w15:restartNumberingAfterBreak="0">
     <w:nsid w:val="6A170506"/>
     <w:multiLevelType w:val="multilevel"/>
@@ -2520,7 +1625,7 @@
     <w:lvl w:ilvl="0">
       <w:start w:val="1"/>
       <w:numFmt w:val="decimal"/>
-      <w:pStyle w:val="1"/>
+      <w:pStyle w:val="Heading1"/>
       <w:lvlText w:val="%1"/>
       <w:lvlJc w:val="left"/>
       <w:pPr>
@@ -2530,7 +1635,7 @@
     <w:lvl w:ilvl="1">
       <w:start w:val="1"/>
       <w:numFmt w:val="decimal"/>
-      <w:pStyle w:val="2"/>
+      <w:pStyle w:val="Heading2"/>
       <w:lvlText w:val="%1.%2"/>
       <w:lvlJc w:val="left"/>
       <w:pPr>
@@ -2540,7 +1645,7 @@
     <w:lvl w:ilvl="2">
       <w:start w:val="1"/>
       <w:numFmt w:val="decimal"/>
-      <w:pStyle w:val="3"/>
+      <w:pStyle w:val="Heading3"/>
       <w:lvlText w:val="%1.%2.%3"/>
       <w:lvlJc w:val="left"/>
       <w:pPr>
@@ -2550,7 +1655,7 @@
     <w:lvl w:ilvl="3">
       <w:start w:val="1"/>
       <w:numFmt w:val="decimal"/>
-      <w:pStyle w:val="4"/>
+      <w:pStyle w:val="Heading4"/>
       <w:lvlText w:val="%1.%2.%3.%4"/>
       <w:lvlJc w:val="left"/>
       <w:pPr>
@@ -2560,7 +1665,7 @@
     <w:lvl w:ilvl="4">
       <w:start w:val="1"/>
       <w:numFmt w:val="decimal"/>
-      <w:pStyle w:val="5"/>
+      <w:pStyle w:val="Heading5"/>
       <w:lvlText w:val="%1.%2.%3.%4.%5"/>
       <w:lvlJc w:val="left"/>
       <w:pPr>
@@ -2570,7 +1675,7 @@
     <w:lvl w:ilvl="5">
       <w:start w:val="1"/>
       <w:numFmt w:val="decimal"/>
-      <w:pStyle w:val="6"/>
+      <w:pStyle w:val="Heading6"/>
       <w:lvlText w:val="%1.%2.%3.%4.%5.%6"/>
       <w:lvlJc w:val="left"/>
       <w:pPr>
@@ -2580,7 +1685,7 @@
     <w:lvl w:ilvl="6">
       <w:start w:val="1"/>
       <w:numFmt w:val="decimal"/>
-      <w:pStyle w:val="7"/>
+      <w:pStyle w:val="Heading7"/>
       <w:lvlText w:val="%1.%2.%3.%4.%5.%6.%7"/>
       <w:lvlJc w:val="left"/>
       <w:pPr>
@@ -2590,7 +1695,7 @@
     <w:lvl w:ilvl="7">
       <w:start w:val="1"/>
       <w:numFmt w:val="decimal"/>
-      <w:pStyle w:val="8"/>
+      <w:pStyle w:val="Heading8"/>
       <w:lvlText w:val="%1.%2.%3.%4.%5.%6.%7.%8"/>
       <w:lvlJc w:val="left"/>
       <w:pPr>
@@ -2600,7 +1705,7 @@
     <w:lvl w:ilvl="8">
       <w:start w:val="1"/>
       <w:numFmt w:val="decimal"/>
-      <w:pStyle w:val="9"/>
+      <w:pStyle w:val="Heading9"/>
       <w:lvlText w:val="%1.%2.%3.%4.%5.%6.%7.%8.%9"/>
       <w:lvlJc w:val="left"/>
       <w:pPr>
@@ -2608,10 +1713,10 @@
       </w:pPr>
     </w:lvl>
   </w:abstractNum>
-  <w:num w:numId="1">
+  <w:num w:numId="1" w16cid:durableId="1294873366">
     <w:abstractNumId w:val="1"/>
   </w:num>
-  <w:num w:numId="2">
+  <w:num w:numId="2" w16cid:durableId="1567913322">
     <w:abstractNumId w:val="0"/>
   </w:num>
 </w:numbering>
@@ -2622,7 +1727,7 @@
   <w:docDefaults>
     <w:rPrDefault>
       <w:rPr>
-        <w:rFonts w:asciiTheme="minorHAnsi" w:eastAsiaTheme="minorEastAsia" w:hAnsiTheme="minorHAnsi" w:cstheme="minorBidi"/>
+        <w:rFonts w:asciiTheme="minorHAnsi" w:eastAsiaTheme="minorHAnsi" w:hAnsiTheme="minorHAnsi" w:cstheme="minorBidi"/>
         <w:sz w:val="22"/>
         <w:szCs w:val="22"/>
         <w:lang w:val="en-GB" w:eastAsia="en-US" w:bidi="ar-SA"/>
@@ -3012,15 +2117,15 @@
     <w:lsdException w:name="Unresolved Mention" w:semiHidden="1" w:unhideWhenUsed="1"/>
     <w:lsdException w:name="Smart Link" w:semiHidden="1" w:unhideWhenUsed="1"/>
   </w:latentStyles>
-  <w:style w:type="paragraph" w:default="1" w:styleId="a">
+  <w:style w:type="paragraph" w:default="1" w:styleId="Normal">
     <w:name w:val="Normal"/>
     <w:qFormat/>
   </w:style>
-  <w:style w:type="paragraph" w:styleId="1">
+  <w:style w:type="paragraph" w:styleId="Heading1">
     <w:name w:val="heading 1"/>
-    <w:basedOn w:val="a"/>
-    <w:next w:val="a"/>
-    <w:link w:val="10"/>
+    <w:basedOn w:val="Normal"/>
+    <w:next w:val="Normal"/>
+    <w:link w:val="Heading1Char"/>
     <w:uiPriority w:val="9"/>
     <w:qFormat/>
     <w:rsid w:val="009A03BC"/>
@@ -3040,11 +2145,11 @@
       <w:szCs w:val="32"/>
     </w:rPr>
   </w:style>
-  <w:style w:type="paragraph" w:styleId="2">
+  <w:style w:type="paragraph" w:styleId="Heading2">
     <w:name w:val="heading 2"/>
-    <w:basedOn w:val="a"/>
-    <w:next w:val="a"/>
-    <w:link w:val="20"/>
+    <w:basedOn w:val="Normal"/>
+    <w:next w:val="Normal"/>
+    <w:link w:val="Heading2Char"/>
     <w:uiPriority w:val="9"/>
     <w:unhideWhenUsed/>
     <w:qFormat/>
@@ -3066,11 +2171,11 @@
       <w:szCs w:val="26"/>
     </w:rPr>
   </w:style>
-  <w:style w:type="paragraph" w:styleId="3">
+  <w:style w:type="paragraph" w:styleId="Heading3">
     <w:name w:val="heading 3"/>
-    <w:basedOn w:val="a"/>
-    <w:next w:val="a"/>
-    <w:link w:val="30"/>
+    <w:basedOn w:val="Normal"/>
+    <w:next w:val="Normal"/>
+    <w:link w:val="Heading3Char"/>
     <w:uiPriority w:val="9"/>
     <w:semiHidden/>
     <w:unhideWhenUsed/>
@@ -3093,11 +2198,11 @@
       <w:szCs w:val="24"/>
     </w:rPr>
   </w:style>
-  <w:style w:type="paragraph" w:styleId="4">
+  <w:style w:type="paragraph" w:styleId="Heading4">
     <w:name w:val="heading 4"/>
-    <w:basedOn w:val="a"/>
-    <w:next w:val="a"/>
-    <w:link w:val="40"/>
+    <w:basedOn w:val="Normal"/>
+    <w:next w:val="Normal"/>
+    <w:link w:val="Heading4Char"/>
     <w:uiPriority w:val="9"/>
     <w:semiHidden/>
     <w:unhideWhenUsed/>
@@ -3120,11 +2225,11 @@
       <w:color w:val="2F5496" w:themeColor="accent1" w:themeShade="BF"/>
     </w:rPr>
   </w:style>
-  <w:style w:type="paragraph" w:styleId="5">
+  <w:style w:type="paragraph" w:styleId="Heading5">
     <w:name w:val="heading 5"/>
-    <w:basedOn w:val="a"/>
-    <w:next w:val="a"/>
-    <w:link w:val="50"/>
+    <w:basedOn w:val="Normal"/>
+    <w:next w:val="Normal"/>
+    <w:link w:val="Heading5Char"/>
     <w:uiPriority w:val="9"/>
     <w:semiHidden/>
     <w:unhideWhenUsed/>
@@ -3145,11 +2250,11 @@
       <w:color w:val="2F5496" w:themeColor="accent1" w:themeShade="BF"/>
     </w:rPr>
   </w:style>
-  <w:style w:type="paragraph" w:styleId="6">
+  <w:style w:type="paragraph" w:styleId="Heading6">
     <w:name w:val="heading 6"/>
-    <w:basedOn w:val="a"/>
-    <w:next w:val="a"/>
-    <w:link w:val="60"/>
+    <w:basedOn w:val="Normal"/>
+    <w:next w:val="Normal"/>
+    <w:link w:val="Heading6Char"/>
     <w:uiPriority w:val="9"/>
     <w:semiHidden/>
     <w:unhideWhenUsed/>
@@ -3170,11 +2275,11 @@
       <w:color w:val="1F3763" w:themeColor="accent1" w:themeShade="7F"/>
     </w:rPr>
   </w:style>
-  <w:style w:type="paragraph" w:styleId="7">
+  <w:style w:type="paragraph" w:styleId="Heading7">
     <w:name w:val="heading 7"/>
-    <w:basedOn w:val="a"/>
-    <w:next w:val="a"/>
-    <w:link w:val="70"/>
+    <w:basedOn w:val="Normal"/>
+    <w:next w:val="Normal"/>
+    <w:link w:val="Heading7Char"/>
     <w:uiPriority w:val="9"/>
     <w:semiHidden/>
     <w:unhideWhenUsed/>
@@ -3197,11 +2302,11 @@
       <w:color w:val="1F3763" w:themeColor="accent1" w:themeShade="7F"/>
     </w:rPr>
   </w:style>
-  <w:style w:type="paragraph" w:styleId="8">
+  <w:style w:type="paragraph" w:styleId="Heading8">
     <w:name w:val="heading 8"/>
-    <w:basedOn w:val="a"/>
-    <w:next w:val="a"/>
-    <w:link w:val="80"/>
+    <w:basedOn w:val="Normal"/>
+    <w:next w:val="Normal"/>
+    <w:link w:val="Heading8Char"/>
     <w:uiPriority w:val="9"/>
     <w:semiHidden/>
     <w:unhideWhenUsed/>
@@ -3224,11 +2329,11 @@
       <w:szCs w:val="21"/>
     </w:rPr>
   </w:style>
-  <w:style w:type="paragraph" w:styleId="9">
+  <w:style w:type="paragraph" w:styleId="Heading9">
     <w:name w:val="heading 9"/>
-    <w:basedOn w:val="a"/>
-    <w:next w:val="a"/>
-    <w:link w:val="90"/>
+    <w:basedOn w:val="Normal"/>
+    <w:next w:val="Normal"/>
+    <w:link w:val="Heading9Char"/>
     <w:uiPriority w:val="9"/>
     <w:semiHidden/>
     <w:unhideWhenUsed/>
@@ -3253,13 +2358,13 @@
       <w:szCs w:val="21"/>
     </w:rPr>
   </w:style>
-  <w:style w:type="character" w:default="1" w:styleId="a0">
+  <w:style w:type="character" w:default="1" w:styleId="DefaultParagraphFont">
     <w:name w:val="Default Paragraph Font"/>
     <w:uiPriority w:val="1"/>
     <w:semiHidden/>
     <w:unhideWhenUsed/>
   </w:style>
-  <w:style w:type="table" w:default="1" w:styleId="a1">
+  <w:style w:type="table" w:default="1" w:styleId="TableNormal">
     <w:name w:val="Normal Table"/>
     <w:uiPriority w:val="99"/>
     <w:semiHidden/>
@@ -3274,17 +2379,17 @@
       </w:tblCellMar>
     </w:tblPr>
   </w:style>
-  <w:style w:type="numbering" w:default="1" w:styleId="a2">
+  <w:style w:type="numbering" w:default="1" w:styleId="NoList">
     <w:name w:val="No List"/>
     <w:uiPriority w:val="99"/>
     <w:semiHidden/>
     <w:unhideWhenUsed/>
   </w:style>
-  <w:style w:type="paragraph" w:styleId="a3">
+  <w:style w:type="paragraph" w:styleId="Title">
     <w:name w:val="Title"/>
-    <w:basedOn w:val="a"/>
-    <w:next w:val="a"/>
-    <w:link w:val="a4"/>
+    <w:basedOn w:val="Normal"/>
+    <w:next w:val="Normal"/>
+    <w:link w:val="TitleChar"/>
     <w:uiPriority w:val="10"/>
     <w:qFormat/>
     <w:rsid w:val="009A03BC"/>
@@ -3300,10 +2405,10 @@
       <w:szCs w:val="56"/>
     </w:rPr>
   </w:style>
-  <w:style w:type="character" w:customStyle="1" w:styleId="a4">
-    <w:name w:val="标题 字符"/>
-    <w:basedOn w:val="a0"/>
-    <w:link w:val="a3"/>
+  <w:style w:type="character" w:customStyle="1" w:styleId="TitleChar">
+    <w:name w:val="Title Char"/>
+    <w:basedOn w:val="DefaultParagraphFont"/>
+    <w:link w:val="Title"/>
     <w:uiPriority w:val="10"/>
     <w:rsid w:val="009A03BC"/>
     <w:rPr>
@@ -3314,11 +2419,11 @@
       <w:szCs w:val="56"/>
     </w:rPr>
   </w:style>
-  <w:style w:type="paragraph" w:styleId="a5">
+  <w:style w:type="paragraph" w:styleId="Subtitle">
     <w:name w:val="Subtitle"/>
-    <w:basedOn w:val="a"/>
-    <w:next w:val="a"/>
-    <w:link w:val="a6"/>
+    <w:basedOn w:val="Normal"/>
+    <w:next w:val="Normal"/>
+    <w:link w:val="SubtitleChar"/>
     <w:uiPriority w:val="11"/>
     <w:qFormat/>
     <w:rsid w:val="009A03BC"/>
@@ -3328,26 +2433,27 @@
       </w:numPr>
     </w:pPr>
     <w:rPr>
-      <w:color w:val="5A5A5A" w:themeColor="text1" w:themeTint="A5"/>
-      <w:spacing w:val="15"/>
-    </w:rPr>
-  </w:style>
-  <w:style w:type="character" w:customStyle="1" w:styleId="a6">
-    <w:name w:val="副标题 字符"/>
-    <w:basedOn w:val="a0"/>
-    <w:link w:val="a5"/>
-    <w:uiPriority w:val="11"/>
-    <w:rsid w:val="009A03BC"/>
-    <w:rPr>
       <w:rFonts w:eastAsiaTheme="minorEastAsia"/>
       <w:color w:val="5A5A5A" w:themeColor="text1" w:themeTint="A5"/>
       <w:spacing w:val="15"/>
     </w:rPr>
   </w:style>
-  <w:style w:type="character" w:customStyle="1" w:styleId="10">
-    <w:name w:val="标题 1 字符"/>
-    <w:basedOn w:val="a0"/>
-    <w:link w:val="1"/>
+  <w:style w:type="character" w:customStyle="1" w:styleId="SubtitleChar">
+    <w:name w:val="Subtitle Char"/>
+    <w:basedOn w:val="DefaultParagraphFont"/>
+    <w:link w:val="Subtitle"/>
+    <w:uiPriority w:val="11"/>
+    <w:rsid w:val="009A03BC"/>
+    <w:rPr>
+      <w:rFonts w:eastAsiaTheme="minorEastAsia"/>
+      <w:color w:val="5A5A5A" w:themeColor="text1" w:themeTint="A5"/>
+      <w:spacing w:val="15"/>
+    </w:rPr>
+  </w:style>
+  <w:style w:type="character" w:customStyle="1" w:styleId="Heading1Char">
+    <w:name w:val="Heading 1 Char"/>
+    <w:basedOn w:val="DefaultParagraphFont"/>
+    <w:link w:val="Heading1"/>
     <w:uiPriority w:val="9"/>
     <w:rsid w:val="009A03BC"/>
     <w:rPr>
@@ -3357,10 +2463,10 @@
       <w:szCs w:val="32"/>
     </w:rPr>
   </w:style>
-  <w:style w:type="character" w:customStyle="1" w:styleId="20">
-    <w:name w:val="标题 2 字符"/>
-    <w:basedOn w:val="a0"/>
-    <w:link w:val="2"/>
+  <w:style w:type="character" w:customStyle="1" w:styleId="Heading2Char">
+    <w:name w:val="Heading 2 Char"/>
+    <w:basedOn w:val="DefaultParagraphFont"/>
+    <w:link w:val="Heading2"/>
     <w:uiPriority w:val="9"/>
     <w:rsid w:val="009A03BC"/>
     <w:rPr>
@@ -3370,10 +2476,10 @@
       <w:szCs w:val="26"/>
     </w:rPr>
   </w:style>
-  <w:style w:type="character" w:customStyle="1" w:styleId="30">
-    <w:name w:val="标题 3 字符"/>
-    <w:basedOn w:val="a0"/>
-    <w:link w:val="3"/>
+  <w:style w:type="character" w:customStyle="1" w:styleId="Heading3Char">
+    <w:name w:val="Heading 3 Char"/>
+    <w:basedOn w:val="DefaultParagraphFont"/>
+    <w:link w:val="Heading3"/>
     <w:uiPriority w:val="9"/>
     <w:semiHidden/>
     <w:rsid w:val="009A03BC"/>
@@ -3384,10 +2490,10 @@
       <w:szCs w:val="24"/>
     </w:rPr>
   </w:style>
-  <w:style w:type="character" w:customStyle="1" w:styleId="40">
-    <w:name w:val="标题 4 字符"/>
-    <w:basedOn w:val="a0"/>
-    <w:link w:val="4"/>
+  <w:style w:type="character" w:customStyle="1" w:styleId="Heading4Char">
+    <w:name w:val="Heading 4 Char"/>
+    <w:basedOn w:val="DefaultParagraphFont"/>
+    <w:link w:val="Heading4"/>
     <w:uiPriority w:val="9"/>
     <w:semiHidden/>
     <w:rsid w:val="009A03BC"/>
@@ -3398,10 +2504,10 @@
       <w:color w:val="2F5496" w:themeColor="accent1" w:themeShade="BF"/>
     </w:rPr>
   </w:style>
-  <w:style w:type="character" w:customStyle="1" w:styleId="50">
-    <w:name w:val="标题 5 字符"/>
-    <w:basedOn w:val="a0"/>
-    <w:link w:val="5"/>
+  <w:style w:type="character" w:customStyle="1" w:styleId="Heading5Char">
+    <w:name w:val="Heading 5 Char"/>
+    <w:basedOn w:val="DefaultParagraphFont"/>
+    <w:link w:val="Heading5"/>
     <w:uiPriority w:val="9"/>
     <w:semiHidden/>
     <w:rsid w:val="009A03BC"/>
@@ -3410,10 +2516,10 @@
       <w:color w:val="2F5496" w:themeColor="accent1" w:themeShade="BF"/>
     </w:rPr>
   </w:style>
-  <w:style w:type="character" w:customStyle="1" w:styleId="60">
-    <w:name w:val="标题 6 字符"/>
-    <w:basedOn w:val="a0"/>
-    <w:link w:val="6"/>
+  <w:style w:type="character" w:customStyle="1" w:styleId="Heading6Char">
+    <w:name w:val="Heading 6 Char"/>
+    <w:basedOn w:val="DefaultParagraphFont"/>
+    <w:link w:val="Heading6"/>
     <w:uiPriority w:val="9"/>
     <w:semiHidden/>
     <w:rsid w:val="009A03BC"/>
@@ -3422,10 +2528,10 @@
       <w:color w:val="1F3763" w:themeColor="accent1" w:themeShade="7F"/>
     </w:rPr>
   </w:style>
-  <w:style w:type="character" w:customStyle="1" w:styleId="70">
-    <w:name w:val="标题 7 字符"/>
-    <w:basedOn w:val="a0"/>
-    <w:link w:val="7"/>
+  <w:style w:type="character" w:customStyle="1" w:styleId="Heading7Char">
+    <w:name w:val="Heading 7 Char"/>
+    <w:basedOn w:val="DefaultParagraphFont"/>
+    <w:link w:val="Heading7"/>
     <w:uiPriority w:val="9"/>
     <w:semiHidden/>
     <w:rsid w:val="009A03BC"/>
@@ -3436,10 +2542,10 @@
       <w:color w:val="1F3763" w:themeColor="accent1" w:themeShade="7F"/>
     </w:rPr>
   </w:style>
-  <w:style w:type="character" w:customStyle="1" w:styleId="80">
-    <w:name w:val="标题 8 字符"/>
-    <w:basedOn w:val="a0"/>
-    <w:link w:val="8"/>
+  <w:style w:type="character" w:customStyle="1" w:styleId="Heading8Char">
+    <w:name w:val="Heading 8 Char"/>
+    <w:basedOn w:val="DefaultParagraphFont"/>
+    <w:link w:val="Heading8"/>
     <w:uiPriority w:val="9"/>
     <w:semiHidden/>
     <w:rsid w:val="009A03BC"/>
@@ -3450,10 +2556,10 @@
       <w:szCs w:val="21"/>
     </w:rPr>
   </w:style>
-  <w:style w:type="character" w:customStyle="1" w:styleId="90">
-    <w:name w:val="标题 9 字符"/>
-    <w:basedOn w:val="a0"/>
-    <w:link w:val="9"/>
+  <w:style w:type="character" w:customStyle="1" w:styleId="Heading9Char">
+    <w:name w:val="Heading 9 Char"/>
+    <w:basedOn w:val="DefaultParagraphFont"/>
+    <w:link w:val="Heading9"/>
     <w:uiPriority w:val="9"/>
     <w:semiHidden/>
     <w:rsid w:val="009A03BC"/>
@@ -3468,7 +2574,7 @@
   </w:style>
   <w:style w:type="paragraph" w:customStyle="1" w:styleId="SourceCode">
     <w:name w:val="Source Code"/>
-    <w:basedOn w:val="a"/>
+    <w:basedOn w:val="Normal"/>
     <w:pPr>
       <w:wordWrap w:val="0"/>
     </w:pPr>

</xml_diff>